<commit_message>
wet2 q2 part 1: c
</commit_message>
<xml_diff>
--- a/wet2/Q2.docx
+++ b/wet2/Q2.docx
@@ -673,15 +673,7 @@
               <w:sz w:val="24"/>
               <w:szCs w:val="24"/>
             </w:rPr>
-            <m:t>(s,a)</m:t>
-          </m:r>
-          <m:r>
-            <w:rPr>
-              <w:rFonts w:ascii="Cambria Math" w:hAnsi="Cambria Math"/>
-              <w:sz w:val="24"/>
-              <w:szCs w:val="24"/>
-            </w:rPr>
-            <m:t>=</m:t>
+            <m:t>(s,a)=</m:t>
           </m:r>
           <m:sSub>
             <m:sSubPr>
@@ -870,6 +862,9 @@
             </m:e>
           </m:nary>
           <m:r>
+            <m:rPr>
+              <m:sty m:val="p"/>
+            </m:rPr>
             <w:rPr>
               <w:rFonts w:eastAsiaTheme="minorEastAsia"/>
               <w:sz w:val="24"/>
@@ -1284,8 +1279,6 @@
                       </m:sSub>
                     </m:e>
                   </m:d>
-                  <w:bookmarkStart w:id="0" w:name="_GoBack"/>
-                  <w:bookmarkEnd w:id="0"/>
                 </m:e>
               </m:d>
               <m:r>
@@ -1394,6 +1387,9 @@
             <m:t>∈S</m:t>
           </m:r>
           <m:r>
+            <m:rPr>
+              <m:sty m:val="p"/>
+            </m:rPr>
             <w:rPr>
               <w:rFonts w:eastAsiaTheme="minorEastAsia"/>
               <w:sz w:val="24"/>
@@ -1416,6 +1412,616 @@
           <w:szCs w:val="24"/>
         </w:rPr>
       </w:pPr>
+      <w:r>
+        <w:rPr>
+          <w:sz w:val="24"/>
+          <w:szCs w:val="24"/>
+        </w:rPr>
+        <w:t xml:space="preserve">For applying the policy iteration </w:t>
+      </w:r>
+      <w:proofErr w:type="gramStart"/>
+      <w:r>
+        <w:rPr>
+          <w:sz w:val="24"/>
+          <w:szCs w:val="24"/>
+        </w:rPr>
+        <w:t>algorithm</w:t>
+      </w:r>
+      <w:proofErr w:type="gramEnd"/>
+      <w:r>
+        <w:rPr>
+          <w:sz w:val="24"/>
+          <w:szCs w:val="24"/>
+        </w:rPr>
+        <w:t xml:space="preserve"> we need to implement now the policy improvement stage. In our case, as we saw in previous assignment, the bellman equation is as follows (in order to minimize cost):</w:t>
+      </w:r>
+      <w:r>
+        <w:rPr>
+          <w:sz w:val="24"/>
+          <w:szCs w:val="24"/>
+        </w:rPr>
+        <w:br/>
+      </w:r>
+      <m:oMathPara>
+        <m:oMath>
+          <m:r>
+            <w:rPr>
+              <w:rFonts w:ascii="Cambria Math" w:hAnsi="Cambria Math"/>
+              <w:sz w:val="24"/>
+              <w:szCs w:val="24"/>
+            </w:rPr>
+            <w:lastRenderedPageBreak/>
+            <m:t>V</m:t>
+          </m:r>
+          <m:d>
+            <m:dPr>
+              <m:ctrlPr>
+                <w:rPr>
+                  <w:rFonts w:ascii="Cambria Math" w:hAnsi="Cambria Math"/>
+                  <w:bCs/>
+                  <w:i/>
+                  <w:sz w:val="24"/>
+                  <w:szCs w:val="24"/>
+                </w:rPr>
+              </m:ctrlPr>
+            </m:dPr>
+            <m:e>
+              <m:sSub>
+                <m:sSubPr>
+                  <m:ctrlPr>
+                    <w:rPr>
+                      <w:rFonts w:ascii="Cambria Math" w:eastAsiaTheme="minorEastAsia" w:hAnsi="Cambria Math"/>
+                      <w:i/>
+                      <w:sz w:val="24"/>
+                      <w:szCs w:val="24"/>
+                    </w:rPr>
+                  </m:ctrlPr>
+                </m:sSubPr>
+                <m:e>
+                  <m:r>
+                    <w:rPr>
+                      <w:rFonts w:ascii="Cambria Math" w:eastAsiaTheme="minorEastAsia" w:hAnsi="Cambria Math"/>
+                      <w:sz w:val="24"/>
+                      <w:szCs w:val="24"/>
+                    </w:rPr>
+                    <m:t>s</m:t>
+                  </m:r>
+                </m:e>
+                <m:sub>
+                  <m:r>
+                    <w:rPr>
+                      <w:rFonts w:ascii="Cambria Math" w:eastAsiaTheme="minorEastAsia" w:hAnsi="Cambria Math"/>
+                      <w:sz w:val="24"/>
+                      <w:szCs w:val="24"/>
+                    </w:rPr>
+                    <m:t>t</m:t>
+                  </m:r>
+                </m:sub>
+              </m:sSub>
+            </m:e>
+          </m:d>
+          <m:r>
+            <w:rPr>
+              <w:rFonts w:ascii="Cambria Math" w:hAnsi="Cambria Math"/>
+              <w:sz w:val="24"/>
+              <w:szCs w:val="24"/>
+            </w:rPr>
+            <m:t>=C</m:t>
+          </m:r>
+          <m:d>
+            <m:dPr>
+              <m:ctrlPr>
+                <w:rPr>
+                  <w:rFonts w:ascii="Cambria Math" w:hAnsi="Cambria Math"/>
+                  <w:bCs/>
+                  <w:i/>
+                  <w:sz w:val="24"/>
+                  <w:szCs w:val="24"/>
+                </w:rPr>
+              </m:ctrlPr>
+            </m:dPr>
+            <m:e>
+              <m:sSub>
+                <m:sSubPr>
+                  <m:ctrlPr>
+                    <w:rPr>
+                      <w:rFonts w:ascii="Cambria Math" w:eastAsiaTheme="minorEastAsia" w:hAnsi="Cambria Math"/>
+                      <w:i/>
+                      <w:sz w:val="24"/>
+                      <w:szCs w:val="24"/>
+                    </w:rPr>
+                  </m:ctrlPr>
+                </m:sSubPr>
+                <m:e>
+                  <m:r>
+                    <w:rPr>
+                      <w:rFonts w:ascii="Cambria Math" w:eastAsiaTheme="minorEastAsia" w:hAnsi="Cambria Math"/>
+                      <w:sz w:val="24"/>
+                      <w:szCs w:val="24"/>
+                    </w:rPr>
+                    <m:t>s</m:t>
+                  </m:r>
+                </m:e>
+                <m:sub>
+                  <m:r>
+                    <w:rPr>
+                      <w:rFonts w:ascii="Cambria Math" w:eastAsiaTheme="minorEastAsia" w:hAnsi="Cambria Math"/>
+                      <w:sz w:val="24"/>
+                      <w:szCs w:val="24"/>
+                    </w:rPr>
+                    <m:t>t</m:t>
+                  </m:r>
+                </m:sub>
+              </m:sSub>
+            </m:e>
+          </m:d>
+          <m:r>
+            <w:rPr>
+              <w:rFonts w:ascii="Cambria Math" w:hAnsi="Cambria Math"/>
+              <w:sz w:val="24"/>
+              <w:szCs w:val="24"/>
+            </w:rPr>
+            <m:t>+</m:t>
+          </m:r>
+          <m:func>
+            <m:funcPr>
+              <m:ctrlPr>
+                <w:rPr>
+                  <w:rFonts w:ascii="Cambria Math" w:hAnsi="Cambria Math"/>
+                  <w:bCs/>
+                  <w:i/>
+                  <w:sz w:val="24"/>
+                  <w:szCs w:val="24"/>
+                </w:rPr>
+              </m:ctrlPr>
+            </m:funcPr>
+            <m:fName>
+              <m:limLow>
+                <m:limLowPr>
+                  <m:ctrlPr>
+                    <w:rPr>
+                      <w:rFonts w:ascii="Cambria Math" w:hAnsi="Cambria Math"/>
+                      <w:bCs/>
+                      <w:i/>
+                      <w:sz w:val="24"/>
+                      <w:szCs w:val="24"/>
+                    </w:rPr>
+                  </m:ctrlPr>
+                </m:limLowPr>
+                <m:e>
+                  <m:r>
+                    <w:rPr>
+                      <w:rFonts w:ascii="Cambria Math" w:hAnsi="Cambria Math"/>
+                      <w:sz w:val="24"/>
+                      <w:szCs w:val="24"/>
+                    </w:rPr>
+                    <m:t>min</m:t>
+                  </m:r>
+                  <m:ctrlPr>
+                    <w:rPr>
+                      <w:rFonts w:ascii="Cambria Math" w:hAnsi="Cambria Math"/>
+                      <w:bCs/>
+                      <w:sz w:val="24"/>
+                      <w:szCs w:val="24"/>
+                    </w:rPr>
+                  </m:ctrlPr>
+                </m:e>
+                <m:lim>
+                  <m:sSub>
+                    <m:sSubPr>
+                      <m:ctrlPr>
+                        <w:rPr>
+                          <w:rFonts w:ascii="Cambria Math" w:eastAsiaTheme="minorEastAsia" w:hAnsi="Cambria Math"/>
+                          <w:i/>
+                          <w:sz w:val="24"/>
+                          <w:szCs w:val="24"/>
+                        </w:rPr>
+                      </m:ctrlPr>
+                    </m:sSubPr>
+                    <m:e>
+                      <m:r>
+                        <w:rPr>
+                          <w:rFonts w:ascii="Cambria Math" w:hAnsi="Cambria Math"/>
+                          <w:sz w:val="24"/>
+                          <w:szCs w:val="24"/>
+                        </w:rPr>
+                        <m:t xml:space="preserve"> a</m:t>
+                      </m:r>
+                    </m:e>
+                    <m:sub>
+                      <m:r>
+                        <w:rPr>
+                          <w:rFonts w:ascii="Cambria Math" w:eastAsiaTheme="minorEastAsia" w:hAnsi="Cambria Math"/>
+                          <w:sz w:val="24"/>
+                          <w:szCs w:val="24"/>
+                        </w:rPr>
+                        <m:t>t</m:t>
+                      </m:r>
+                    </m:sub>
+                  </m:sSub>
+                  <m:r>
+                    <w:rPr>
+                      <w:rFonts w:ascii="Cambria Math" w:eastAsiaTheme="minorEastAsia" w:hAnsi="Cambria Math"/>
+                      <w:sz w:val="24"/>
+                      <w:szCs w:val="24"/>
+                    </w:rPr>
+                    <m:t xml:space="preserve">∈ </m:t>
+                  </m:r>
+                  <m:sSub>
+                    <m:sSubPr>
+                      <m:ctrlPr>
+                        <w:rPr>
+                          <w:rFonts w:ascii="Cambria Math" w:eastAsiaTheme="minorEastAsia" w:hAnsi="Cambria Math"/>
+                          <w:i/>
+                          <w:sz w:val="24"/>
+                          <w:szCs w:val="24"/>
+                        </w:rPr>
+                      </m:ctrlPr>
+                    </m:sSubPr>
+                    <m:e>
+                      <m:r>
+                        <w:rPr>
+                          <w:rFonts w:ascii="Cambria Math" w:eastAsiaTheme="minorEastAsia" w:hAnsi="Cambria Math"/>
+                          <w:sz w:val="24"/>
+                          <w:szCs w:val="24"/>
+                        </w:rPr>
+                        <m:t>A</m:t>
+                      </m:r>
+                    </m:e>
+                    <m:sub>
+                      <m:r>
+                        <w:rPr>
+                          <w:rFonts w:ascii="Cambria Math" w:eastAsiaTheme="minorEastAsia" w:hAnsi="Cambria Math"/>
+                          <w:sz w:val="24"/>
+                          <w:szCs w:val="24"/>
+                        </w:rPr>
+                        <m:t>t</m:t>
+                      </m:r>
+                    </m:sub>
+                  </m:sSub>
+                  <m:ctrlPr>
+                    <w:rPr>
+                      <w:rFonts w:ascii="Cambria Math" w:hAnsi="Cambria Math"/>
+                      <w:bCs/>
+                      <w:sz w:val="24"/>
+                      <w:szCs w:val="24"/>
+                    </w:rPr>
+                  </m:ctrlPr>
+                </m:lim>
+              </m:limLow>
+            </m:fName>
+            <m:e>
+              <m:d>
+                <m:dPr>
+                  <m:begChr m:val="{"/>
+                  <m:endChr m:val="}"/>
+                  <m:ctrlPr>
+                    <w:rPr>
+                      <w:rFonts w:ascii="Cambria Math" w:hAnsi="Cambria Math"/>
+                      <w:i/>
+                      <w:sz w:val="24"/>
+                      <w:szCs w:val="24"/>
+                    </w:rPr>
+                  </m:ctrlPr>
+                </m:dPr>
+                <m:e>
+                  <m:sSub>
+                    <m:sSubPr>
+                      <m:ctrlPr>
+                        <w:rPr>
+                          <w:rFonts w:ascii="Cambria Math" w:eastAsiaTheme="minorEastAsia" w:hAnsi="Cambria Math"/>
+                          <w:i/>
+                          <w:sz w:val="24"/>
+                          <w:szCs w:val="24"/>
+                        </w:rPr>
+                      </m:ctrlPr>
+                    </m:sSubPr>
+                    <m:e>
+                      <m:r>
+                        <w:rPr>
+                          <w:rFonts w:ascii="Cambria Math" w:eastAsiaTheme="minorEastAsia" w:hAnsi="Cambria Math"/>
+                          <w:sz w:val="24"/>
+                          <w:szCs w:val="24"/>
+                        </w:rPr>
+                        <m:t>μ</m:t>
+                      </m:r>
+                    </m:e>
+                    <m:sub>
+                      <m:sSub>
+                        <m:sSubPr>
+                          <m:ctrlPr>
+                            <w:rPr>
+                              <w:rFonts w:ascii="Cambria Math" w:eastAsiaTheme="minorEastAsia" w:hAnsi="Cambria Math"/>
+                              <w:i/>
+                              <w:sz w:val="24"/>
+                              <w:szCs w:val="24"/>
+                            </w:rPr>
+                          </m:ctrlPr>
+                        </m:sSubPr>
+                        <m:e>
+                          <m:r>
+                            <w:rPr>
+                              <w:rFonts w:ascii="Cambria Math" w:hAnsi="Cambria Math"/>
+                              <w:sz w:val="24"/>
+                              <w:szCs w:val="24"/>
+                            </w:rPr>
+                            <m:t xml:space="preserve"> a</m:t>
+                          </m:r>
+                        </m:e>
+                        <m:sub>
+                          <m:r>
+                            <w:rPr>
+                              <w:rFonts w:ascii="Cambria Math" w:eastAsiaTheme="minorEastAsia" w:hAnsi="Cambria Math"/>
+                              <w:sz w:val="24"/>
+                              <w:szCs w:val="24"/>
+                            </w:rPr>
+                            <m:t>t</m:t>
+                          </m:r>
+                        </m:sub>
+                      </m:sSub>
+                    </m:sub>
+                  </m:sSub>
+                  <m:r>
+                    <w:rPr>
+                      <w:rFonts w:ascii="Cambria Math" w:hAnsi="Cambria Math"/>
+                      <w:sz w:val="24"/>
+                      <w:szCs w:val="24"/>
+                    </w:rPr>
+                    <m:t>V</m:t>
+                  </m:r>
+                  <m:d>
+                    <m:dPr>
+                      <m:ctrlPr>
+                        <w:rPr>
+                          <w:rFonts w:ascii="Cambria Math" w:hAnsi="Cambria Math"/>
+                          <w:bCs/>
+                          <w:i/>
+                          <w:sz w:val="24"/>
+                          <w:szCs w:val="24"/>
+                        </w:rPr>
+                      </m:ctrlPr>
+                    </m:dPr>
+                    <m:e>
+                      <m:sSub>
+                        <m:sSubPr>
+                          <m:ctrlPr>
+                            <w:rPr>
+                              <w:rFonts w:ascii="Cambria Math" w:eastAsiaTheme="minorEastAsia" w:hAnsi="Cambria Math"/>
+                              <w:i/>
+                              <w:sz w:val="24"/>
+                              <w:szCs w:val="24"/>
+                            </w:rPr>
+                          </m:ctrlPr>
+                        </m:sSubPr>
+                        <m:e>
+                          <m:r>
+                            <w:rPr>
+                              <w:rFonts w:ascii="Cambria Math" w:eastAsiaTheme="minorEastAsia" w:hAnsi="Cambria Math"/>
+                              <w:sz w:val="24"/>
+                              <w:szCs w:val="24"/>
+                            </w:rPr>
+                            <m:t>s</m:t>
+                          </m:r>
+                        </m:e>
+                        <m:sub>
+                          <m:r>
+                            <w:rPr>
+                              <w:rFonts w:ascii="Cambria Math" w:eastAsiaTheme="minorEastAsia" w:hAnsi="Cambria Math"/>
+                              <w:sz w:val="24"/>
+                              <w:szCs w:val="24"/>
+                            </w:rPr>
+                            <m:t>t+1</m:t>
+                          </m:r>
+                        </m:sub>
+                      </m:sSub>
+                    </m:e>
+                  </m:d>
+                  <m:r>
+                    <w:rPr>
+                      <w:rFonts w:ascii="Cambria Math" w:hAnsi="Cambria Math"/>
+                      <w:sz w:val="24"/>
+                      <w:szCs w:val="24"/>
+                    </w:rPr>
+                    <m:t xml:space="preserve"> + </m:t>
+                  </m:r>
+                  <m:d>
+                    <m:dPr>
+                      <m:ctrlPr>
+                        <w:rPr>
+                          <w:rFonts w:ascii="Cambria Math" w:hAnsi="Cambria Math"/>
+                          <w:i/>
+                          <w:sz w:val="24"/>
+                          <w:szCs w:val="24"/>
+                        </w:rPr>
+                      </m:ctrlPr>
+                    </m:dPr>
+                    <m:e>
+                      <m:r>
+                        <w:rPr>
+                          <w:rFonts w:ascii="Cambria Math" w:hAnsi="Cambria Math"/>
+                          <w:sz w:val="24"/>
+                          <w:szCs w:val="24"/>
+                        </w:rPr>
+                        <m:t>1-</m:t>
+                      </m:r>
+                      <m:sSub>
+                        <m:sSubPr>
+                          <m:ctrlPr>
+                            <w:rPr>
+                              <w:rFonts w:ascii="Cambria Math" w:eastAsiaTheme="minorEastAsia" w:hAnsi="Cambria Math"/>
+                              <w:i/>
+                              <w:sz w:val="24"/>
+                              <w:szCs w:val="24"/>
+                            </w:rPr>
+                          </m:ctrlPr>
+                        </m:sSubPr>
+                        <m:e>
+                          <m:r>
+                            <w:rPr>
+                              <w:rFonts w:ascii="Cambria Math" w:eastAsiaTheme="minorEastAsia" w:hAnsi="Cambria Math"/>
+                              <w:sz w:val="24"/>
+                              <w:szCs w:val="24"/>
+                            </w:rPr>
+                            <m:t>μ</m:t>
+                          </m:r>
+                        </m:e>
+                        <m:sub>
+                          <m:sSub>
+                            <m:sSubPr>
+                              <m:ctrlPr>
+                                <w:rPr>
+                                  <w:rFonts w:ascii="Cambria Math" w:eastAsiaTheme="minorEastAsia" w:hAnsi="Cambria Math"/>
+                                  <w:i/>
+                                  <w:sz w:val="24"/>
+                                  <w:szCs w:val="24"/>
+                                </w:rPr>
+                              </m:ctrlPr>
+                            </m:sSubPr>
+                            <m:e>
+                              <m:r>
+                                <w:rPr>
+                                  <w:rFonts w:ascii="Cambria Math" w:hAnsi="Cambria Math"/>
+                                  <w:sz w:val="24"/>
+                                  <w:szCs w:val="24"/>
+                                </w:rPr>
+                                <m:t xml:space="preserve"> a</m:t>
+                              </m:r>
+                            </m:e>
+                            <m:sub>
+                              <m:r>
+                                <w:rPr>
+                                  <w:rFonts w:ascii="Cambria Math" w:eastAsiaTheme="minorEastAsia" w:hAnsi="Cambria Math"/>
+                                  <w:sz w:val="24"/>
+                                  <w:szCs w:val="24"/>
+                                </w:rPr>
+                                <m:t>t</m:t>
+                              </m:r>
+                            </m:sub>
+                          </m:sSub>
+                        </m:sub>
+                      </m:sSub>
+                    </m:e>
+                  </m:d>
+                  <m:r>
+                    <w:rPr>
+                      <w:rFonts w:ascii="Cambria Math" w:hAnsi="Cambria Math"/>
+                      <w:sz w:val="24"/>
+                      <w:szCs w:val="24"/>
+                    </w:rPr>
+                    <m:t>V</m:t>
+                  </m:r>
+                  <m:d>
+                    <m:dPr>
+                      <m:ctrlPr>
+                        <w:rPr>
+                          <w:rFonts w:ascii="Cambria Math" w:hAnsi="Cambria Math"/>
+                          <w:bCs/>
+                          <w:i/>
+                          <w:sz w:val="24"/>
+                          <w:szCs w:val="24"/>
+                        </w:rPr>
+                      </m:ctrlPr>
+                    </m:dPr>
+                    <m:e>
+                      <m:sSub>
+                        <m:sSubPr>
+                          <m:ctrlPr>
+                            <w:rPr>
+                              <w:rFonts w:ascii="Cambria Math" w:eastAsiaTheme="minorEastAsia" w:hAnsi="Cambria Math"/>
+                              <w:i/>
+                              <w:sz w:val="24"/>
+                              <w:szCs w:val="24"/>
+                            </w:rPr>
+                          </m:ctrlPr>
+                        </m:sSubPr>
+                        <m:e>
+                          <m:r>
+                            <w:rPr>
+                              <w:rFonts w:ascii="Cambria Math" w:eastAsiaTheme="minorEastAsia" w:hAnsi="Cambria Math"/>
+                              <w:sz w:val="24"/>
+                              <w:szCs w:val="24"/>
+                            </w:rPr>
+                            <m:t>s</m:t>
+                          </m:r>
+                        </m:e>
+                        <m:sub>
+                          <m:r>
+                            <w:rPr>
+                              <w:rFonts w:ascii="Cambria Math" w:eastAsiaTheme="minorEastAsia" w:hAnsi="Cambria Math"/>
+                              <w:sz w:val="24"/>
+                              <w:szCs w:val="24"/>
+                            </w:rPr>
+                            <m:t>t</m:t>
+                          </m:r>
+                        </m:sub>
+                      </m:sSub>
+                    </m:e>
+                  </m:d>
+                  <m:ctrlPr>
+                    <w:rPr>
+                      <w:rFonts w:ascii="Cambria Math" w:hAnsi="Cambria Math"/>
+                      <w:bCs/>
+                      <w:i/>
+                      <w:sz w:val="24"/>
+                      <w:szCs w:val="24"/>
+                    </w:rPr>
+                  </m:ctrlPr>
+                </m:e>
+              </m:d>
+            </m:e>
+          </m:func>
+          <m:r>
+            <w:rPr>
+              <w:rFonts w:ascii="Cambria Math" w:hAnsi="Cambria Math"/>
+              <w:sz w:val="24"/>
+              <w:szCs w:val="24"/>
+            </w:rPr>
+            <m:t xml:space="preserve"> ,   </m:t>
+          </m:r>
+          <m:sSub>
+            <m:sSubPr>
+              <m:ctrlPr>
+                <w:rPr>
+                  <w:rFonts w:ascii="Cambria Math" w:eastAsiaTheme="minorEastAsia" w:hAnsi="Cambria Math"/>
+                  <w:i/>
+                  <w:sz w:val="24"/>
+                  <w:szCs w:val="24"/>
+                </w:rPr>
+              </m:ctrlPr>
+            </m:sSubPr>
+            <m:e>
+              <m:r>
+                <w:rPr>
+                  <w:rFonts w:ascii="Cambria Math" w:eastAsiaTheme="minorEastAsia" w:hAnsi="Cambria Math"/>
+                  <w:sz w:val="24"/>
+                  <w:szCs w:val="24"/>
+                </w:rPr>
+                <m:t>s</m:t>
+              </m:r>
+            </m:e>
+            <m:sub>
+              <m:r>
+                <w:rPr>
+                  <w:rFonts w:ascii="Cambria Math" w:eastAsiaTheme="minorEastAsia" w:hAnsi="Cambria Math"/>
+                  <w:sz w:val="24"/>
+                  <w:szCs w:val="24"/>
+                </w:rPr>
+                <m:t>t</m:t>
+              </m:r>
+            </m:sub>
+          </m:sSub>
+          <m:r>
+            <w:rPr>
+              <w:rFonts w:ascii="Cambria Math" w:eastAsiaTheme="minorEastAsia" w:hAnsi="Cambria Math"/>
+              <w:sz w:val="24"/>
+              <w:szCs w:val="24"/>
+            </w:rPr>
+            <m:t>∈S</m:t>
+          </m:r>
+        </m:oMath>
+      </m:oMathPara>
+      <w:bookmarkStart w:id="0" w:name="_GoBack"/>
+      <w:bookmarkEnd w:id="0"/>
     </w:p>
     <w:sectPr>
       <w:pgSz w:w="12240" w:h="15840"/>
@@ -2370,6 +2976,21 @@
 </file>
 
 <file path=customXml/item1.xml><?xml version="1.0" encoding="utf-8"?>
+<p:properties xmlns:p="http://schemas.microsoft.com/office/2006/metadata/properties" xmlns:xsi="http://www.w3.org/2001/XMLSchema-instance" xmlns:pc="http://schemas.microsoft.com/office/infopath/2007/PartnerControls">
+  <documentManagement/>
+</p:properties>
+</file>
+
+<file path=customXml/item2.xml><?xml version="1.0" encoding="utf-8"?>
+<?mso-contentType ?>
+<FormTemplates xmlns="http://schemas.microsoft.com/sharepoint/v3/contenttype/forms">
+  <Display>DocumentLibraryForm</Display>
+  <Edit>DocumentLibraryForm</Edit>
+  <New>DocumentLibraryForm</New>
+</FormTemplates>
+</file>
+
+<file path=customXml/item3.xml><?xml version="1.0" encoding="utf-8"?>
 <ct:contentTypeSchema xmlns:ct="http://schemas.microsoft.com/office/2006/metadata/contentType" xmlns:ma="http://schemas.microsoft.com/office/2006/metadata/properties/metaAttributes" ct:_="" ma:_="" ma:contentTypeName="Document" ma:contentTypeID="0x01010071AB54D9F6C5F34DB41AE07CC42B6219" ma:contentTypeVersion="9" ma:contentTypeDescription="Create a new document." ma:contentTypeScope="" ma:versionID="74cd041c9f098d4725c9f3adde822d27">
   <xsd:schema xmlns:xsd="http://www.w3.org/2001/XMLSchema" xmlns:xs="http://www.w3.org/2001/XMLSchema" xmlns:p="http://schemas.microsoft.com/office/2006/metadata/properties" xmlns:ns3="9e929100-3223-4ae4-94fa-8ceaa95fe906" targetNamespace="http://schemas.microsoft.com/office/2006/metadata/properties" ma:root="true" ma:fieldsID="930f7c92ce6e730d63b5a1bcbd14282b" ns3:_="">
     <xsd:import namespace="9e929100-3223-4ae4-94fa-8ceaa95fe906"/>
@@ -2547,22 +3168,31 @@
 </ct:contentTypeSchema>
 </file>
 
-<file path=customXml/item2.xml><?xml version="1.0" encoding="utf-8"?>
-<?mso-contentType ?>
-<FormTemplates xmlns="http://schemas.microsoft.com/sharepoint/v3/contenttype/forms">
-  <Display>DocumentLibraryForm</Display>
-  <Edit>DocumentLibraryForm</Edit>
-  <New>DocumentLibraryForm</New>
-</FormTemplates>
+<file path=customXml/itemProps1.xml><?xml version="1.0" encoding="utf-8"?>
+<ds:datastoreItem xmlns:ds="http://schemas.openxmlformats.org/officeDocument/2006/customXml" ds:itemID="{2CFC0684-4385-4476-87A0-24572F53D0CD}">
+  <ds:schemaRefs>
+    <ds:schemaRef ds:uri="http://purl.org/dc/terms/"/>
+    <ds:schemaRef ds:uri="http://schemas.openxmlformats.org/package/2006/metadata/core-properties"/>
+    <ds:schemaRef ds:uri="http://schemas.microsoft.com/office/2006/documentManagement/types"/>
+    <ds:schemaRef ds:uri="http://schemas.microsoft.com/office/infopath/2007/PartnerControls"/>
+    <ds:schemaRef ds:uri="http://purl.org/dc/elements/1.1/"/>
+    <ds:schemaRef ds:uri="http://schemas.microsoft.com/office/2006/metadata/properties"/>
+    <ds:schemaRef ds:uri="9e929100-3223-4ae4-94fa-8ceaa95fe906"/>
+    <ds:schemaRef ds:uri="http://www.w3.org/XML/1998/namespace"/>
+    <ds:schemaRef ds:uri="http://purl.org/dc/dcmitype/"/>
+  </ds:schemaRefs>
+</ds:datastoreItem>
 </file>
 
-<file path=customXml/item3.xml><?xml version="1.0" encoding="utf-8"?>
-<p:properties xmlns:p="http://schemas.microsoft.com/office/2006/metadata/properties" xmlns:xsi="http://www.w3.org/2001/XMLSchema-instance" xmlns:pc="http://schemas.microsoft.com/office/infopath/2007/PartnerControls">
-  <documentManagement/>
-</p:properties>
+<file path=customXml/itemProps2.xml><?xml version="1.0" encoding="utf-8"?>
+<ds:datastoreItem xmlns:ds="http://schemas.openxmlformats.org/officeDocument/2006/customXml" ds:itemID="{4CFF68FE-9D27-4FA7-8B94-15FD98BC5B7C}">
+  <ds:schemaRefs>
+    <ds:schemaRef ds:uri="http://schemas.microsoft.com/sharepoint/v3/contenttype/forms"/>
+  </ds:schemaRefs>
+</ds:datastoreItem>
 </file>
 
-<file path=customXml/itemProps1.xml><?xml version="1.0" encoding="utf-8"?>
+<file path=customXml/itemProps3.xml><?xml version="1.0" encoding="utf-8"?>
 <ds:datastoreItem xmlns:ds="http://schemas.openxmlformats.org/officeDocument/2006/customXml" ds:itemID="{FBA6E8EC-1384-40B5-8C1B-5A686B7ED818}">
   <ds:schemaRefs>
     <ds:schemaRef ds:uri="http://schemas.microsoft.com/office/2006/metadata/contentType"/>
@@ -2578,28 +3208,4 @@
     <ds:schemaRef ds:uri="http://schemas.microsoft.com/internal/obd"/>
   </ds:schemaRefs>
 </ds:datastoreItem>
-</file>
-
-<file path=customXml/itemProps2.xml><?xml version="1.0" encoding="utf-8"?>
-<ds:datastoreItem xmlns:ds="http://schemas.openxmlformats.org/officeDocument/2006/customXml" ds:itemID="{4CFF68FE-9D27-4FA7-8B94-15FD98BC5B7C}">
-  <ds:schemaRefs>
-    <ds:schemaRef ds:uri="http://schemas.microsoft.com/sharepoint/v3/contenttype/forms"/>
-  </ds:schemaRefs>
-</ds:datastoreItem>
-</file>
-
-<file path=customXml/itemProps3.xml><?xml version="1.0" encoding="utf-8"?>
-<ds:datastoreItem xmlns:ds="http://schemas.openxmlformats.org/officeDocument/2006/customXml" ds:itemID="{2CFC0684-4385-4476-87A0-24572F53D0CD}">
-  <ds:schemaRefs>
-    <ds:schemaRef ds:uri="http://schemas.microsoft.com/office/2006/metadata/properties"/>
-    <ds:schemaRef ds:uri="http://purl.org/dc/elements/1.1/"/>
-    <ds:schemaRef ds:uri="http://schemas.openxmlformats.org/package/2006/metadata/core-properties"/>
-    <ds:schemaRef ds:uri="http://purl.org/dc/terms/"/>
-    <ds:schemaRef ds:uri="http://schemas.microsoft.com/office/infopath/2007/PartnerControls"/>
-    <ds:schemaRef ds:uri="http://schemas.microsoft.com/office/2006/documentManagement/types"/>
-    <ds:schemaRef ds:uri="9e929100-3223-4ae4-94fa-8ceaa95fe906"/>
-    <ds:schemaRef ds:uri="http://www.w3.org/XML/1998/namespace"/>
-    <ds:schemaRef ds:uri="http://purl.org/dc/dcmitype/"/>
-  </ds:schemaRefs>
-</ds:datastoreItem>
 </file>
</xml_diff>

<commit_message>
min action value fix+updates till section e till f....(need to fix section e: optimal!=max_cu)
</commit_message>
<xml_diff>
--- a/wet2/Q2.docx
+++ b/wet2/Q2.docx
@@ -914,7 +914,23 @@
           <w:szCs w:val="24"/>
         </w:rPr>
         <w:br/>
-        <w:t>So in our case the stating state is 31 and the terminal state is 0.</w:t>
+        <w:t>So in our case the sta</w:t>
+      </w:r>
+      <w:r>
+        <w:rPr>
+          <w:rFonts w:eastAsiaTheme="minorEastAsia"/>
+          <w:sz w:val="24"/>
+          <w:szCs w:val="24"/>
+        </w:rPr>
+        <w:t>r</w:t>
+      </w:r>
+      <w:r>
+        <w:rPr>
+          <w:rFonts w:eastAsiaTheme="minorEastAsia"/>
+          <w:sz w:val="24"/>
+          <w:szCs w:val="24"/>
+        </w:rPr>
+        <w:t>ting state is 31 and the terminal state is 0.</w:t>
       </w:r>
     </w:p>
     <w:p>
@@ -1408,26 +1424,571 @@
           <w:numId w:val="1"/>
         </w:numPr>
         <w:rPr>
+          <w:rFonts w:eastAsiaTheme="minorEastAsia"/>
           <w:sz w:val="24"/>
           <w:szCs w:val="24"/>
         </w:rPr>
       </w:pPr>
       <w:r>
         <w:rPr>
+          <w:rFonts w:eastAsiaTheme="minorEastAsia"/>
+          <w:sz w:val="24"/>
+          <w:szCs w:val="24"/>
+        </w:rPr>
+        <w:t xml:space="preserve">Plot </w:t>
+      </w:r>
+      <w:r>
+        <w:rPr>
+          <w:rFonts w:eastAsiaTheme="minorEastAsia"/>
+          <w:sz w:val="24"/>
+          <w:szCs w:val="24"/>
+        </w:rPr>
+        <w:t xml:space="preserve">of </w:t>
+      </w:r>
+      <w:r>
+        <w:rPr>
+          <w:rFonts w:eastAsiaTheme="minorEastAsia"/>
+          <w:sz w:val="24"/>
+          <w:szCs w:val="24"/>
+        </w:rPr>
+        <w:t xml:space="preserve">the values of the policy </w:t>
+      </w:r>
+      <m:oMath>
+        <m:sSub>
+          <m:sSubPr>
+            <m:ctrlPr>
+              <w:rPr>
+                <w:rFonts w:ascii="Cambria Math" w:eastAsiaTheme="minorEastAsia" w:hAnsi="Cambria Math"/>
+                <w:sz w:val="24"/>
+                <w:szCs w:val="24"/>
+              </w:rPr>
+            </m:ctrlPr>
+          </m:sSubPr>
+          <m:e>
+            <m:r>
+              <m:rPr>
+                <m:sty m:val="p"/>
+              </m:rPr>
+              <w:rPr>
+                <w:rFonts w:ascii="Cambria Math" w:eastAsiaTheme="minorEastAsia" w:hAnsi="Cambria Math"/>
+                <w:sz w:val="24"/>
+                <w:szCs w:val="24"/>
+              </w:rPr>
+              <w:sym w:font="Symbol" w:char="F070"/>
+            </m:r>
+          </m:e>
+          <m:sub>
+            <m:r>
+              <w:rPr>
+                <w:rFonts w:ascii="Cambria Math" w:eastAsiaTheme="minorEastAsia" w:hAnsi="Cambria Math"/>
+                <w:sz w:val="24"/>
+                <w:szCs w:val="24"/>
+              </w:rPr>
+              <m:t>c</m:t>
+            </m:r>
+          </m:sub>
+        </m:sSub>
+      </m:oMath>
+      <w:r>
+        <w:rPr>
+          <w:rFonts w:eastAsiaTheme="minorEastAsia"/>
+          <w:sz w:val="24"/>
+          <w:szCs w:val="24"/>
+        </w:rPr>
+        <w:t xml:space="preserve"> that selects the job with the maximal cost </w:t>
+      </w:r>
+      <m:oMath>
+        <m:sSub>
+          <m:sSubPr>
+            <m:ctrlPr>
+              <w:rPr>
+                <w:rFonts w:ascii="Cambria Math" w:eastAsiaTheme="minorEastAsia" w:hAnsi="Cambria Math"/>
+                <w:sz w:val="24"/>
+                <w:szCs w:val="24"/>
+              </w:rPr>
+            </m:ctrlPr>
+          </m:sSubPr>
+          <m:e>
+            <m:r>
+              <w:rPr>
+                <w:rFonts w:ascii="Cambria Math" w:eastAsiaTheme="minorEastAsia" w:hAnsi="Cambria Math"/>
+                <w:sz w:val="24"/>
+                <w:szCs w:val="24"/>
+              </w:rPr>
+              <m:t>c</m:t>
+            </m:r>
+          </m:e>
+          <m:sub>
+            <m:r>
+              <w:rPr>
+                <w:rFonts w:ascii="Cambria Math" w:eastAsiaTheme="minorEastAsia" w:hAnsi="Cambria Math"/>
+                <w:sz w:val="24"/>
+                <w:szCs w:val="24"/>
+              </w:rPr>
+              <m:t>i</m:t>
+            </m:r>
+          </m:sub>
+        </m:sSub>
+      </m:oMath>
+      <w:r>
+        <w:rPr>
+          <w:rFonts w:eastAsiaTheme="minorEastAsia"/>
+          <w:sz w:val="24"/>
+          <w:szCs w:val="24"/>
+        </w:rPr>
+        <w:t xml:space="preserve"> , from the remaining unfinished jobs</w:t>
+      </w:r>
+      <w:r>
+        <w:rPr>
+          <w:rFonts w:eastAsiaTheme="minorEastAsia"/>
+          <w:sz w:val="24"/>
+          <w:szCs w:val="24"/>
+        </w:rPr>
+        <w:t>-</w:t>
+      </w:r>
+    </w:p>
+    <w:p>
+      <w:pPr>
+        <w:pStyle w:val="ListParagraph"/>
+        <w:rPr>
+          <w:sz w:val="24"/>
+          <w:szCs w:val="24"/>
+        </w:rPr>
+      </w:pPr>
+      <w:r>
+        <w:rPr>
+          <w:noProof/>
+        </w:rPr>
+        <w:lastRenderedPageBreak/>
+        <w:drawing>
+          <wp:inline distT="0" distB="0" distL="0" distR="0" wp14:anchorId="27BCC275" wp14:editId="31525BE5">
+            <wp:extent cx="5943600" cy="4570095"/>
+            <wp:effectExtent l="0" t="0" r="0" b="1905"/>
+            <wp:docPr id="1" name="Picture 1"/>
+            <wp:cNvGraphicFramePr>
+              <a:graphicFrameLocks xmlns:a="http://schemas.openxmlformats.org/drawingml/2006/main" noChangeAspect="1"/>
+            </wp:cNvGraphicFramePr>
+            <a:graphic xmlns:a="http://schemas.openxmlformats.org/drawingml/2006/main">
+              <a:graphicData uri="http://schemas.openxmlformats.org/drawingml/2006/picture">
+                <pic:pic xmlns:pic="http://schemas.openxmlformats.org/drawingml/2006/picture">
+                  <pic:nvPicPr>
+                    <pic:cNvPr id="1" name=""/>
+                    <pic:cNvPicPr/>
+                  </pic:nvPicPr>
+                  <pic:blipFill>
+                    <a:blip r:embed="rId10"/>
+                    <a:stretch>
+                      <a:fillRect/>
+                    </a:stretch>
+                  </pic:blipFill>
+                  <pic:spPr>
+                    <a:xfrm>
+                      <a:off x="0" y="0"/>
+                      <a:ext cx="5943600" cy="4570095"/>
+                    </a:xfrm>
+                    <a:prstGeom prst="rect">
+                      <a:avLst/>
+                    </a:prstGeom>
+                  </pic:spPr>
+                </pic:pic>
+              </a:graphicData>
+            </a:graphic>
+          </wp:inline>
+        </w:drawing>
+      </w:r>
+    </w:p>
+    <w:p>
+      <w:pPr>
+        <w:ind w:left="360"/>
+        <w:rPr>
+          <w:sz w:val="24"/>
+          <w:szCs w:val="24"/>
+        </w:rPr>
+      </w:pPr>
+      <w:r>
+        <w:rPr>
+          <w:sz w:val="24"/>
+          <w:szCs w:val="24"/>
+        </w:rPr>
+        <w:t>As described in previous section, the representation of state</w:t>
+      </w:r>
+      <w:r>
+        <w:rPr>
+          <w:sz w:val="24"/>
+          <w:szCs w:val="24"/>
+        </w:rPr>
+        <w:t xml:space="preserve"> </w:t>
+      </w:r>
+      <m:oMath>
+        <m:r>
+          <w:rPr>
+            <w:rFonts w:ascii="Cambria Math" w:hAnsi="Cambria Math"/>
+            <w:sz w:val="24"/>
+            <w:szCs w:val="24"/>
+          </w:rPr>
+          <m:t>s</m:t>
+        </m:r>
+      </m:oMath>
+      <w:r>
+        <w:rPr>
+          <w:sz w:val="24"/>
+          <w:szCs w:val="24"/>
+        </w:rPr>
+        <w:t xml:space="preserve"> in the plot</w:t>
+      </w:r>
+      <w:r>
+        <w:rPr>
+          <w:sz w:val="24"/>
+          <w:szCs w:val="24"/>
+        </w:rPr>
+        <w:t xml:space="preserve"> above</w:t>
+      </w:r>
+      <w:r>
+        <w:rPr>
+          <w:sz w:val="24"/>
+          <w:szCs w:val="24"/>
+        </w:rPr>
+        <w:t xml:space="preserve"> is </w:t>
+      </w:r>
+      <w:r>
+        <w:rPr>
+          <w:sz w:val="24"/>
+          <w:szCs w:val="24"/>
+        </w:rPr>
+        <w:t>a</w:t>
+      </w:r>
+      <w:r>
+        <w:rPr>
+          <w:sz w:val="24"/>
+          <w:szCs w:val="24"/>
+        </w:rPr>
+        <w:t xml:space="preserve"> decimal number matching the binary number </w:t>
+      </w:r>
+      <m:oMath>
+        <m:sSub>
+          <m:sSubPr>
+            <m:ctrlPr>
+              <w:rPr>
+                <w:rFonts w:ascii="Cambria Math" w:hAnsi="Cambria Math"/>
+                <w:sz w:val="24"/>
+                <w:szCs w:val="24"/>
+              </w:rPr>
+            </m:ctrlPr>
+          </m:sSubPr>
+          <m:e>
+            <m:r>
+              <w:rPr>
+                <w:rFonts w:ascii="Cambria Math" w:hAnsi="Cambria Math"/>
+                <w:sz w:val="24"/>
+                <w:szCs w:val="24"/>
+              </w:rPr>
+              <m:t>b</m:t>
+            </m:r>
+          </m:e>
+          <m:sub>
+            <m:r>
+              <m:rPr>
+                <m:sty m:val="p"/>
+              </m:rPr>
+              <w:rPr>
+                <w:rFonts w:ascii="Cambria Math" w:hAnsi="Cambria Math"/>
+                <w:sz w:val="24"/>
+                <w:szCs w:val="24"/>
+              </w:rPr>
+              <m:t>5</m:t>
+            </m:r>
+          </m:sub>
+        </m:sSub>
+        <m:sSub>
+          <m:sSubPr>
+            <m:ctrlPr>
+              <w:rPr>
+                <w:rFonts w:ascii="Cambria Math" w:hAnsi="Cambria Math"/>
+                <w:sz w:val="24"/>
+                <w:szCs w:val="24"/>
+              </w:rPr>
+            </m:ctrlPr>
+          </m:sSubPr>
+          <m:e>
+            <m:r>
+              <w:rPr>
+                <w:rFonts w:ascii="Cambria Math" w:hAnsi="Cambria Math"/>
+                <w:sz w:val="24"/>
+                <w:szCs w:val="24"/>
+              </w:rPr>
+              <m:t>b</m:t>
+            </m:r>
+          </m:e>
+          <m:sub>
+            <m:r>
+              <m:rPr>
+                <m:sty m:val="p"/>
+              </m:rPr>
+              <w:rPr>
+                <w:rFonts w:ascii="Cambria Math" w:hAnsi="Cambria Math"/>
+                <w:sz w:val="24"/>
+                <w:szCs w:val="24"/>
+              </w:rPr>
+              <m:t>4</m:t>
+            </m:r>
+          </m:sub>
+        </m:sSub>
+        <m:sSub>
+          <m:sSubPr>
+            <m:ctrlPr>
+              <w:rPr>
+                <w:rFonts w:ascii="Cambria Math" w:hAnsi="Cambria Math"/>
+                <w:sz w:val="24"/>
+                <w:szCs w:val="24"/>
+              </w:rPr>
+            </m:ctrlPr>
+          </m:sSubPr>
+          <m:e>
+            <m:r>
+              <w:rPr>
+                <w:rFonts w:ascii="Cambria Math" w:hAnsi="Cambria Math"/>
+                <w:sz w:val="24"/>
+                <w:szCs w:val="24"/>
+              </w:rPr>
+              <m:t>b</m:t>
+            </m:r>
+          </m:e>
+          <m:sub>
+            <m:r>
+              <m:rPr>
+                <m:sty m:val="p"/>
+              </m:rPr>
+              <w:rPr>
+                <w:rFonts w:ascii="Cambria Math" w:hAnsi="Cambria Math"/>
+                <w:sz w:val="24"/>
+                <w:szCs w:val="24"/>
+              </w:rPr>
+              <m:t>3</m:t>
+            </m:r>
+          </m:sub>
+        </m:sSub>
+        <m:sSub>
+          <m:sSubPr>
+            <m:ctrlPr>
+              <w:rPr>
+                <w:rFonts w:ascii="Cambria Math" w:hAnsi="Cambria Math"/>
+                <w:sz w:val="24"/>
+                <w:szCs w:val="24"/>
+              </w:rPr>
+            </m:ctrlPr>
+          </m:sSubPr>
+          <m:e>
+            <m:r>
+              <w:rPr>
+                <w:rFonts w:ascii="Cambria Math" w:hAnsi="Cambria Math"/>
+                <w:sz w:val="24"/>
+                <w:szCs w:val="24"/>
+              </w:rPr>
+              <m:t>b</m:t>
+            </m:r>
+          </m:e>
+          <m:sub>
+            <m:r>
+              <m:rPr>
+                <m:sty m:val="p"/>
+              </m:rPr>
+              <w:rPr>
+                <w:rFonts w:ascii="Cambria Math" w:hAnsi="Cambria Math"/>
+                <w:sz w:val="24"/>
+                <w:szCs w:val="24"/>
+              </w:rPr>
+              <m:t>2</m:t>
+            </m:r>
+          </m:sub>
+        </m:sSub>
+        <m:sSub>
+          <m:sSubPr>
+            <m:ctrlPr>
+              <w:rPr>
+                <w:rFonts w:ascii="Cambria Math" w:hAnsi="Cambria Math"/>
+                <w:sz w:val="24"/>
+                <w:szCs w:val="24"/>
+              </w:rPr>
+            </m:ctrlPr>
+          </m:sSubPr>
+          <m:e>
+            <m:r>
+              <w:rPr>
+                <w:rFonts w:ascii="Cambria Math" w:hAnsi="Cambria Math"/>
+                <w:sz w:val="24"/>
+                <w:szCs w:val="24"/>
+              </w:rPr>
+              <m:t>b</m:t>
+            </m:r>
+          </m:e>
+          <m:sub>
+            <m:r>
+              <m:rPr>
+                <m:sty m:val="p"/>
+              </m:rPr>
+              <w:rPr>
+                <w:rFonts w:ascii="Cambria Math" w:hAnsi="Cambria Math"/>
+                <w:sz w:val="24"/>
+                <w:szCs w:val="24"/>
+              </w:rPr>
+              <m:t>1</m:t>
+            </m:r>
+          </m:sub>
+        </m:sSub>
+      </m:oMath>
+      <w:r>
+        <w:rPr>
+          <w:sz w:val="24"/>
+          <w:szCs w:val="24"/>
+        </w:rPr>
+        <w:t xml:space="preserve"> where bit </w:t>
+      </w:r>
+      <m:oMath>
+        <m:sSub>
+          <m:sSubPr>
+            <m:ctrlPr>
+              <w:rPr>
+                <w:rFonts w:ascii="Cambria Math" w:hAnsi="Cambria Math"/>
+                <w:sz w:val="24"/>
+                <w:szCs w:val="24"/>
+              </w:rPr>
+            </m:ctrlPr>
+          </m:sSubPr>
+          <m:e>
+            <m:r>
+              <w:rPr>
+                <w:rFonts w:ascii="Cambria Math" w:hAnsi="Cambria Math"/>
+                <w:sz w:val="24"/>
+                <w:szCs w:val="24"/>
+              </w:rPr>
+              <m:t>b</m:t>
+            </m:r>
+          </m:e>
+          <m:sub>
+            <m:r>
+              <w:rPr>
+                <w:rFonts w:ascii="Cambria Math" w:hAnsi="Cambria Math"/>
+                <w:sz w:val="24"/>
+                <w:szCs w:val="24"/>
+              </w:rPr>
+              <m:t>i</m:t>
+            </m:r>
+          </m:sub>
+        </m:sSub>
+        <m:r>
+          <m:rPr>
+            <m:sty m:val="p"/>
+          </m:rPr>
+          <w:rPr>
+            <w:rFonts w:ascii="Cambria Math" w:hAnsi="Cambria Math"/>
+            <w:sz w:val="24"/>
+            <w:szCs w:val="24"/>
+          </w:rPr>
+          <m:t>=1</m:t>
+        </m:r>
+      </m:oMath>
+      <w:r>
+        <w:rPr>
+          <w:sz w:val="24"/>
+          <w:szCs w:val="24"/>
+        </w:rPr>
+        <w:t xml:space="preserve"> if in state </w:t>
+      </w:r>
+      <m:oMath>
+        <m:r>
+          <w:rPr>
+            <w:rFonts w:ascii="Cambria Math" w:hAnsi="Cambria Math"/>
+            <w:sz w:val="24"/>
+            <w:szCs w:val="24"/>
+          </w:rPr>
+          <m:t>s</m:t>
+        </m:r>
+      </m:oMath>
+      <w:r>
+        <w:rPr>
+          <w:sz w:val="24"/>
+          <w:szCs w:val="24"/>
+        </w:rPr>
+        <w:t xml:space="preserve"> job </w:t>
+      </w:r>
+      <m:oMath>
+        <m:r>
+          <w:rPr>
+            <w:rFonts w:ascii="Cambria Math" w:hAnsi="Cambria Math"/>
+            <w:sz w:val="24"/>
+            <w:szCs w:val="24"/>
+          </w:rPr>
+          <m:t>i</m:t>
+        </m:r>
+        <m:r>
+          <m:rPr>
+            <m:sty m:val="p"/>
+          </m:rPr>
+          <w:rPr>
+            <w:rFonts w:ascii="Cambria Math" w:hAnsi="Cambria Math"/>
+            <w:sz w:val="24"/>
+            <w:szCs w:val="24"/>
+          </w:rPr>
+          <m:t xml:space="preserve"> </m:t>
+        </m:r>
+      </m:oMath>
+      <w:r>
+        <w:rPr>
+          <w:sz w:val="24"/>
+          <w:szCs w:val="24"/>
+        </w:rPr>
+        <w:t>is not yet finished</w:t>
+      </w:r>
+      <w:r>
+        <w:rPr>
+          <w:sz w:val="24"/>
+          <w:szCs w:val="24"/>
+        </w:rPr>
+        <w:t>(still in system)</w:t>
+      </w:r>
+      <w:r>
+        <w:rPr>
+          <w:sz w:val="24"/>
+          <w:szCs w:val="24"/>
+        </w:rPr>
+        <w:t>.</w:t>
+      </w:r>
+    </w:p>
+    <w:p>
+      <w:pPr>
+        <w:pStyle w:val="ListParagraph"/>
+        <w:rPr>
+          <w:sz w:val="24"/>
+          <w:szCs w:val="24"/>
+        </w:rPr>
+      </w:pPr>
+    </w:p>
+    <w:p>
+      <w:pPr>
+        <w:pStyle w:val="ListParagraph"/>
+        <w:numPr>
+          <w:ilvl w:val="0"/>
+          <w:numId w:val="1"/>
+        </w:numPr>
+        <w:rPr>
+          <w:sz w:val="24"/>
+          <w:szCs w:val="24"/>
+        </w:rPr>
+      </w:pPr>
+      <w:r>
+        <w:rPr>
           <w:sz w:val="24"/>
           <w:szCs w:val="24"/>
         </w:rPr>
         <w:t xml:space="preserve">For applying the policy iteration </w:t>
       </w:r>
-      <w:proofErr w:type="gramStart"/>
-      <w:r>
-        <w:rPr>
-          <w:sz w:val="24"/>
-          <w:szCs w:val="24"/>
-        </w:rPr>
-        <w:t>algorithm</w:t>
-      </w:r>
-      <w:proofErr w:type="gramEnd"/>
+      <w:r>
+        <w:rPr>
+          <w:sz w:val="24"/>
+          <w:szCs w:val="24"/>
+        </w:rPr>
+        <w:t>algorithm,</w:t>
+      </w:r>
       <w:r>
         <w:rPr>
           <w:sz w:val="24"/>
@@ -1450,7 +2011,6 @@
               <w:sz w:val="24"/>
               <w:szCs w:val="24"/>
             </w:rPr>
-            <w:lastRenderedPageBreak/>
             <m:t>V</m:t>
           </m:r>
           <m:d>
@@ -2020,6 +2580,2734 @@
           </m:r>
         </m:oMath>
       </m:oMathPara>
+    </w:p>
+    <w:p>
+      <w:pPr>
+        <w:pStyle w:val="ListParagraph"/>
+        <w:rPr>
+          <w:sz w:val="24"/>
+          <w:szCs w:val="24"/>
+        </w:rPr>
+      </w:pPr>
+      <w:r>
+        <w:rPr>
+          <w:rFonts w:eastAsiaTheme="minorEastAsia"/>
+          <w:sz w:val="24"/>
+          <w:szCs w:val="24"/>
+        </w:rPr>
+        <w:t xml:space="preserve">And the </w:t>
+      </w:r>
+      <w:r>
+        <w:rPr>
+          <w:rFonts w:eastAsiaTheme="minorEastAsia"/>
+          <w:sz w:val="24"/>
+          <w:szCs w:val="24"/>
+        </w:rPr>
+        <w:t>improve</w:t>
+      </w:r>
+      <w:r>
+        <w:rPr>
+          <w:rFonts w:eastAsiaTheme="minorEastAsia"/>
+          <w:sz w:val="24"/>
+          <w:szCs w:val="24"/>
+        </w:rPr>
+        <w:t>d</w:t>
+      </w:r>
+      <w:r>
+        <w:rPr>
+          <w:rFonts w:eastAsiaTheme="minorEastAsia"/>
+          <w:sz w:val="24"/>
+          <w:szCs w:val="24"/>
+        </w:rPr>
+        <w:t xml:space="preserve"> </w:t>
+      </w:r>
+      <w:r>
+        <w:rPr>
+          <w:rFonts w:eastAsiaTheme="minorEastAsia"/>
+          <w:sz w:val="24"/>
+          <w:szCs w:val="24"/>
+        </w:rPr>
+        <w:t>policy</w:t>
+      </w:r>
+      <m:oMath>
+        <m:r>
+          <w:rPr>
+            <w:rFonts w:ascii="Cambria Math" w:hAnsi="Cambria Math"/>
+            <w:sz w:val="24"/>
+            <w:szCs w:val="24"/>
+          </w:rPr>
+          <m:t xml:space="preserve"> </m:t>
+        </m:r>
+        <m:r>
+          <w:rPr>
+            <w:rFonts w:ascii="Cambria Math" w:hAnsi="Cambria Math"/>
+            <w:sz w:val="24"/>
+            <w:szCs w:val="24"/>
+          </w:rPr>
+          <m:t>π</m:t>
+        </m:r>
+        <m:d>
+          <m:dPr>
+            <m:ctrlPr>
+              <w:rPr>
+                <w:rFonts w:ascii="Cambria Math" w:hAnsi="Cambria Math"/>
+                <w:bCs/>
+                <w:i/>
+                <w:sz w:val="24"/>
+                <w:szCs w:val="24"/>
+              </w:rPr>
+            </m:ctrlPr>
+          </m:dPr>
+          <m:e>
+            <m:sSub>
+              <m:sSubPr>
+                <m:ctrlPr>
+                  <w:rPr>
+                    <w:rFonts w:ascii="Cambria Math" w:eastAsiaTheme="minorEastAsia" w:hAnsi="Cambria Math"/>
+                    <w:i/>
+                    <w:sz w:val="24"/>
+                    <w:szCs w:val="24"/>
+                  </w:rPr>
+                </m:ctrlPr>
+              </m:sSubPr>
+              <m:e>
+                <m:r>
+                  <w:rPr>
+                    <w:rFonts w:ascii="Cambria Math" w:eastAsiaTheme="minorEastAsia" w:hAnsi="Cambria Math"/>
+                    <w:sz w:val="24"/>
+                    <w:szCs w:val="24"/>
+                  </w:rPr>
+                  <m:t>s</m:t>
+                </m:r>
+              </m:e>
+              <m:sub>
+                <m:r>
+                  <w:rPr>
+                    <w:rFonts w:ascii="Cambria Math" w:eastAsiaTheme="minorEastAsia" w:hAnsi="Cambria Math"/>
+                    <w:sz w:val="24"/>
+                    <w:szCs w:val="24"/>
+                  </w:rPr>
+                  <m:t>t</m:t>
+                </m:r>
+              </m:sub>
+            </m:sSub>
+          </m:e>
+        </m:d>
+        <m:r>
+          <w:rPr>
+            <w:rFonts w:ascii="Cambria Math" w:hAnsi="Cambria Math"/>
+            <w:sz w:val="24"/>
+            <w:szCs w:val="24"/>
+          </w:rPr>
+          <m:t>=Greedy(V</m:t>
+        </m:r>
+        <m:d>
+          <m:dPr>
+            <m:ctrlPr>
+              <w:rPr>
+                <w:rFonts w:ascii="Cambria Math" w:hAnsi="Cambria Math"/>
+                <w:bCs/>
+                <w:i/>
+                <w:sz w:val="24"/>
+                <w:szCs w:val="24"/>
+              </w:rPr>
+            </m:ctrlPr>
+          </m:dPr>
+          <m:e>
+            <m:sSub>
+              <m:sSubPr>
+                <m:ctrlPr>
+                  <w:rPr>
+                    <w:rFonts w:ascii="Cambria Math" w:hAnsi="Cambria Math"/>
+                    <w:bCs/>
+                    <w:i/>
+                    <w:sz w:val="24"/>
+                    <w:szCs w:val="24"/>
+                  </w:rPr>
+                </m:ctrlPr>
+              </m:sSubPr>
+              <m:e>
+                <m:r>
+                  <w:rPr>
+                    <w:rFonts w:ascii="Cambria Math" w:hAnsi="Cambria Math"/>
+                    <w:sz w:val="24"/>
+                    <w:szCs w:val="24"/>
+                  </w:rPr>
+                  <m:t>s</m:t>
+                </m:r>
+              </m:e>
+              <m:sub>
+                <m:r>
+                  <w:rPr>
+                    <w:rFonts w:ascii="Cambria Math" w:hAnsi="Cambria Math"/>
+                    <w:sz w:val="24"/>
+                    <w:szCs w:val="24"/>
+                  </w:rPr>
+                  <m:t>t</m:t>
+                </m:r>
+              </m:sub>
+            </m:sSub>
+          </m:e>
+        </m:d>
+        <m:r>
+          <w:rPr>
+            <w:rFonts w:ascii="Cambria Math" w:hAnsi="Cambria Math"/>
+            <w:sz w:val="24"/>
+            <w:szCs w:val="24"/>
+          </w:rPr>
+          <m:t>)</m:t>
+        </m:r>
+      </m:oMath>
+      <w:r>
+        <w:rPr>
+          <w:rFonts w:eastAsiaTheme="minorEastAsia"/>
+          <w:sz w:val="24"/>
+          <w:szCs w:val="24"/>
+        </w:rPr>
+        <w:t xml:space="preserve"> </w:t>
+      </w:r>
+      <w:r>
+        <w:rPr>
+          <w:rFonts w:eastAsiaTheme="minorEastAsia"/>
+          <w:sz w:val="24"/>
+          <w:szCs w:val="24"/>
+        </w:rPr>
+        <w:t>-</w:t>
+      </w:r>
+    </w:p>
+    <w:p>
+      <w:pPr>
+        <w:pStyle w:val="ListParagraph"/>
+        <w:rPr>
+          <w:sz w:val="24"/>
+          <w:szCs w:val="24"/>
+        </w:rPr>
+      </w:pPr>
+      <m:oMathPara>
+        <m:oMath>
+          <m:r>
+            <w:rPr>
+              <w:rFonts w:ascii="Cambria Math" w:hAnsi="Cambria Math"/>
+              <w:sz w:val="24"/>
+              <w:szCs w:val="24"/>
+            </w:rPr>
+            <m:t>π</m:t>
+          </m:r>
+          <m:d>
+            <m:dPr>
+              <m:ctrlPr>
+                <w:rPr>
+                  <w:rFonts w:ascii="Cambria Math" w:hAnsi="Cambria Math"/>
+                  <w:bCs/>
+                  <w:i/>
+                  <w:sz w:val="24"/>
+                  <w:szCs w:val="24"/>
+                </w:rPr>
+              </m:ctrlPr>
+            </m:dPr>
+            <m:e>
+              <m:sSub>
+                <m:sSubPr>
+                  <m:ctrlPr>
+                    <w:rPr>
+                      <w:rFonts w:ascii="Cambria Math" w:eastAsiaTheme="minorEastAsia" w:hAnsi="Cambria Math"/>
+                      <w:i/>
+                      <w:sz w:val="24"/>
+                      <w:szCs w:val="24"/>
+                    </w:rPr>
+                  </m:ctrlPr>
+                </m:sSubPr>
+                <m:e>
+                  <m:r>
+                    <w:rPr>
+                      <w:rFonts w:ascii="Cambria Math" w:eastAsiaTheme="minorEastAsia" w:hAnsi="Cambria Math"/>
+                      <w:sz w:val="24"/>
+                      <w:szCs w:val="24"/>
+                    </w:rPr>
+                    <m:t>s</m:t>
+                  </m:r>
+                </m:e>
+                <m:sub>
+                  <m:r>
+                    <w:rPr>
+                      <w:rFonts w:ascii="Cambria Math" w:eastAsiaTheme="minorEastAsia" w:hAnsi="Cambria Math"/>
+                      <w:sz w:val="24"/>
+                      <w:szCs w:val="24"/>
+                    </w:rPr>
+                    <m:t>t</m:t>
+                  </m:r>
+                </m:sub>
+              </m:sSub>
+            </m:e>
+          </m:d>
+          <m:r>
+            <w:rPr>
+              <w:rFonts w:ascii="Cambria Math" w:hAnsi="Cambria Math"/>
+              <w:sz w:val="24"/>
+              <w:szCs w:val="24"/>
+            </w:rPr>
+            <m:t>=</m:t>
+          </m:r>
+          <m:func>
+            <m:funcPr>
+              <m:ctrlPr>
+                <w:rPr>
+                  <w:rFonts w:ascii="Cambria Math" w:hAnsi="Cambria Math"/>
+                  <w:bCs/>
+                  <w:i/>
+                  <w:sz w:val="24"/>
+                  <w:szCs w:val="24"/>
+                </w:rPr>
+              </m:ctrlPr>
+            </m:funcPr>
+            <m:fName>
+              <m:limLow>
+                <m:limLowPr>
+                  <m:ctrlPr>
+                    <w:rPr>
+                      <w:rFonts w:ascii="Cambria Math" w:hAnsi="Cambria Math"/>
+                      <w:bCs/>
+                      <w:i/>
+                      <w:sz w:val="24"/>
+                      <w:szCs w:val="24"/>
+                    </w:rPr>
+                  </m:ctrlPr>
+                </m:limLowPr>
+                <m:e>
+                  <m:r>
+                    <w:rPr>
+                      <w:rFonts w:ascii="Cambria Math" w:hAnsi="Cambria Math"/>
+                      <w:sz w:val="24"/>
+                      <w:szCs w:val="24"/>
+                    </w:rPr>
+                    <m:t>arg</m:t>
+                  </m:r>
+                  <m:r>
+                    <w:rPr>
+                      <w:rFonts w:ascii="Cambria Math" w:hAnsi="Cambria Math"/>
+                      <w:sz w:val="24"/>
+                      <w:szCs w:val="24"/>
+                    </w:rPr>
+                    <m:t>min</m:t>
+                  </m:r>
+                  <m:ctrlPr>
+                    <w:rPr>
+                      <w:rFonts w:ascii="Cambria Math" w:hAnsi="Cambria Math"/>
+                      <w:bCs/>
+                      <w:sz w:val="24"/>
+                      <w:szCs w:val="24"/>
+                    </w:rPr>
+                  </m:ctrlPr>
+                </m:e>
+                <m:lim>
+                  <m:sSub>
+                    <m:sSubPr>
+                      <m:ctrlPr>
+                        <w:rPr>
+                          <w:rFonts w:ascii="Cambria Math" w:eastAsiaTheme="minorEastAsia" w:hAnsi="Cambria Math"/>
+                          <w:i/>
+                          <w:sz w:val="24"/>
+                          <w:szCs w:val="24"/>
+                        </w:rPr>
+                      </m:ctrlPr>
+                    </m:sSubPr>
+                    <m:e>
+                      <m:r>
+                        <w:rPr>
+                          <w:rFonts w:ascii="Cambria Math" w:hAnsi="Cambria Math"/>
+                          <w:sz w:val="24"/>
+                          <w:szCs w:val="24"/>
+                        </w:rPr>
+                        <m:t xml:space="preserve"> a</m:t>
+                      </m:r>
+                    </m:e>
+                    <m:sub>
+                      <m:r>
+                        <w:rPr>
+                          <w:rFonts w:ascii="Cambria Math" w:eastAsiaTheme="minorEastAsia" w:hAnsi="Cambria Math"/>
+                          <w:sz w:val="24"/>
+                          <w:szCs w:val="24"/>
+                        </w:rPr>
+                        <m:t>t</m:t>
+                      </m:r>
+                    </m:sub>
+                  </m:sSub>
+                  <m:r>
+                    <w:rPr>
+                      <w:rFonts w:ascii="Cambria Math" w:eastAsiaTheme="minorEastAsia" w:hAnsi="Cambria Math"/>
+                      <w:sz w:val="24"/>
+                      <w:szCs w:val="24"/>
+                    </w:rPr>
+                    <m:t xml:space="preserve">∈ </m:t>
+                  </m:r>
+                  <m:sSub>
+                    <m:sSubPr>
+                      <m:ctrlPr>
+                        <w:rPr>
+                          <w:rFonts w:ascii="Cambria Math" w:eastAsiaTheme="minorEastAsia" w:hAnsi="Cambria Math"/>
+                          <w:i/>
+                          <w:sz w:val="24"/>
+                          <w:szCs w:val="24"/>
+                        </w:rPr>
+                      </m:ctrlPr>
+                    </m:sSubPr>
+                    <m:e>
+                      <m:r>
+                        <w:rPr>
+                          <w:rFonts w:ascii="Cambria Math" w:eastAsiaTheme="minorEastAsia" w:hAnsi="Cambria Math"/>
+                          <w:sz w:val="24"/>
+                          <w:szCs w:val="24"/>
+                        </w:rPr>
+                        <m:t>A</m:t>
+                      </m:r>
+                    </m:e>
+                    <m:sub>
+                      <m:r>
+                        <w:rPr>
+                          <w:rFonts w:ascii="Cambria Math" w:eastAsiaTheme="minorEastAsia" w:hAnsi="Cambria Math"/>
+                          <w:sz w:val="24"/>
+                          <w:szCs w:val="24"/>
+                        </w:rPr>
+                        <m:t>t</m:t>
+                      </m:r>
+                    </m:sub>
+                  </m:sSub>
+                  <m:ctrlPr>
+                    <w:rPr>
+                      <w:rFonts w:ascii="Cambria Math" w:hAnsi="Cambria Math"/>
+                      <w:bCs/>
+                      <w:sz w:val="24"/>
+                      <w:szCs w:val="24"/>
+                    </w:rPr>
+                  </m:ctrlPr>
+                </m:lim>
+              </m:limLow>
+            </m:fName>
+            <m:e>
+              <m:d>
+                <m:dPr>
+                  <m:begChr m:val="{"/>
+                  <m:endChr m:val="}"/>
+                  <m:ctrlPr>
+                    <w:rPr>
+                      <w:rFonts w:ascii="Cambria Math" w:hAnsi="Cambria Math"/>
+                      <w:i/>
+                      <w:sz w:val="24"/>
+                      <w:szCs w:val="24"/>
+                    </w:rPr>
+                  </m:ctrlPr>
+                </m:dPr>
+                <m:e>
+                  <m:r>
+                    <w:rPr>
+                      <w:rFonts w:ascii="Cambria Math" w:hAnsi="Cambria Math"/>
+                      <w:sz w:val="24"/>
+                      <w:szCs w:val="24"/>
+                    </w:rPr>
+                    <m:t>C</m:t>
+                  </m:r>
+                  <m:d>
+                    <m:dPr>
+                      <m:ctrlPr>
+                        <w:rPr>
+                          <w:rFonts w:ascii="Cambria Math" w:hAnsi="Cambria Math"/>
+                          <w:bCs/>
+                          <w:i/>
+                          <w:sz w:val="24"/>
+                          <w:szCs w:val="24"/>
+                        </w:rPr>
+                      </m:ctrlPr>
+                    </m:dPr>
+                    <m:e>
+                      <m:sSub>
+                        <m:sSubPr>
+                          <m:ctrlPr>
+                            <w:rPr>
+                              <w:rFonts w:ascii="Cambria Math" w:eastAsiaTheme="minorEastAsia" w:hAnsi="Cambria Math"/>
+                              <w:i/>
+                              <w:sz w:val="24"/>
+                              <w:szCs w:val="24"/>
+                            </w:rPr>
+                          </m:ctrlPr>
+                        </m:sSubPr>
+                        <m:e>
+                          <m:r>
+                            <w:rPr>
+                              <w:rFonts w:ascii="Cambria Math" w:eastAsiaTheme="minorEastAsia" w:hAnsi="Cambria Math"/>
+                              <w:sz w:val="24"/>
+                              <w:szCs w:val="24"/>
+                            </w:rPr>
+                            <m:t>s</m:t>
+                          </m:r>
+                        </m:e>
+                        <m:sub>
+                          <m:r>
+                            <w:rPr>
+                              <w:rFonts w:ascii="Cambria Math" w:eastAsiaTheme="minorEastAsia" w:hAnsi="Cambria Math"/>
+                              <w:sz w:val="24"/>
+                              <w:szCs w:val="24"/>
+                            </w:rPr>
+                            <m:t>t</m:t>
+                          </m:r>
+                        </m:sub>
+                      </m:sSub>
+                    </m:e>
+                  </m:d>
+                  <m:r>
+                    <w:rPr>
+                      <w:rFonts w:ascii="Cambria Math" w:hAnsi="Cambria Math"/>
+                      <w:sz w:val="24"/>
+                      <w:szCs w:val="24"/>
+                    </w:rPr>
+                    <m:t>+</m:t>
+                  </m:r>
+                  <m:sSub>
+                    <m:sSubPr>
+                      <m:ctrlPr>
+                        <w:rPr>
+                          <w:rFonts w:ascii="Cambria Math" w:eastAsiaTheme="minorEastAsia" w:hAnsi="Cambria Math"/>
+                          <w:i/>
+                          <w:sz w:val="24"/>
+                          <w:szCs w:val="24"/>
+                        </w:rPr>
+                      </m:ctrlPr>
+                    </m:sSubPr>
+                    <m:e>
+                      <m:r>
+                        <w:rPr>
+                          <w:rFonts w:ascii="Cambria Math" w:eastAsiaTheme="minorEastAsia" w:hAnsi="Cambria Math"/>
+                          <w:sz w:val="24"/>
+                          <w:szCs w:val="24"/>
+                        </w:rPr>
+                        <m:t>μ</m:t>
+                      </m:r>
+                    </m:e>
+                    <m:sub>
+                      <m:sSub>
+                        <m:sSubPr>
+                          <m:ctrlPr>
+                            <w:rPr>
+                              <w:rFonts w:ascii="Cambria Math" w:eastAsiaTheme="minorEastAsia" w:hAnsi="Cambria Math"/>
+                              <w:i/>
+                              <w:sz w:val="24"/>
+                              <w:szCs w:val="24"/>
+                            </w:rPr>
+                          </m:ctrlPr>
+                        </m:sSubPr>
+                        <m:e>
+                          <m:r>
+                            <w:rPr>
+                              <w:rFonts w:ascii="Cambria Math" w:hAnsi="Cambria Math"/>
+                              <w:sz w:val="24"/>
+                              <w:szCs w:val="24"/>
+                            </w:rPr>
+                            <m:t xml:space="preserve"> a</m:t>
+                          </m:r>
+                        </m:e>
+                        <m:sub>
+                          <m:r>
+                            <w:rPr>
+                              <w:rFonts w:ascii="Cambria Math" w:eastAsiaTheme="minorEastAsia" w:hAnsi="Cambria Math"/>
+                              <w:sz w:val="24"/>
+                              <w:szCs w:val="24"/>
+                            </w:rPr>
+                            <m:t>t</m:t>
+                          </m:r>
+                        </m:sub>
+                      </m:sSub>
+                    </m:sub>
+                  </m:sSub>
+                  <m:r>
+                    <w:rPr>
+                      <w:rFonts w:ascii="Cambria Math" w:hAnsi="Cambria Math"/>
+                      <w:sz w:val="24"/>
+                      <w:szCs w:val="24"/>
+                    </w:rPr>
+                    <m:t>V</m:t>
+                  </m:r>
+                  <m:d>
+                    <m:dPr>
+                      <m:ctrlPr>
+                        <w:rPr>
+                          <w:rFonts w:ascii="Cambria Math" w:hAnsi="Cambria Math"/>
+                          <w:bCs/>
+                          <w:i/>
+                          <w:sz w:val="24"/>
+                          <w:szCs w:val="24"/>
+                        </w:rPr>
+                      </m:ctrlPr>
+                    </m:dPr>
+                    <m:e>
+                      <m:sSub>
+                        <m:sSubPr>
+                          <m:ctrlPr>
+                            <w:rPr>
+                              <w:rFonts w:ascii="Cambria Math" w:eastAsiaTheme="minorEastAsia" w:hAnsi="Cambria Math"/>
+                              <w:i/>
+                              <w:sz w:val="24"/>
+                              <w:szCs w:val="24"/>
+                            </w:rPr>
+                          </m:ctrlPr>
+                        </m:sSubPr>
+                        <m:e>
+                          <m:r>
+                            <w:rPr>
+                              <w:rFonts w:ascii="Cambria Math" w:eastAsiaTheme="minorEastAsia" w:hAnsi="Cambria Math"/>
+                              <w:sz w:val="24"/>
+                              <w:szCs w:val="24"/>
+                            </w:rPr>
+                            <m:t>s</m:t>
+                          </m:r>
+                        </m:e>
+                        <m:sub>
+                          <m:r>
+                            <w:rPr>
+                              <w:rFonts w:ascii="Cambria Math" w:eastAsiaTheme="minorEastAsia" w:hAnsi="Cambria Math"/>
+                              <w:sz w:val="24"/>
+                              <w:szCs w:val="24"/>
+                            </w:rPr>
+                            <m:t>t+1</m:t>
+                          </m:r>
+                        </m:sub>
+                      </m:sSub>
+                    </m:e>
+                  </m:d>
+                  <m:r>
+                    <w:rPr>
+                      <w:rFonts w:ascii="Cambria Math" w:hAnsi="Cambria Math"/>
+                      <w:sz w:val="24"/>
+                      <w:szCs w:val="24"/>
+                    </w:rPr>
+                    <m:t xml:space="preserve"> + </m:t>
+                  </m:r>
+                  <m:d>
+                    <m:dPr>
+                      <m:ctrlPr>
+                        <w:rPr>
+                          <w:rFonts w:ascii="Cambria Math" w:hAnsi="Cambria Math"/>
+                          <w:i/>
+                          <w:sz w:val="24"/>
+                          <w:szCs w:val="24"/>
+                        </w:rPr>
+                      </m:ctrlPr>
+                    </m:dPr>
+                    <m:e>
+                      <m:r>
+                        <w:rPr>
+                          <w:rFonts w:ascii="Cambria Math" w:hAnsi="Cambria Math"/>
+                          <w:sz w:val="24"/>
+                          <w:szCs w:val="24"/>
+                        </w:rPr>
+                        <m:t>1-</m:t>
+                      </m:r>
+                      <m:sSub>
+                        <m:sSubPr>
+                          <m:ctrlPr>
+                            <w:rPr>
+                              <w:rFonts w:ascii="Cambria Math" w:eastAsiaTheme="minorEastAsia" w:hAnsi="Cambria Math"/>
+                              <w:i/>
+                              <w:sz w:val="24"/>
+                              <w:szCs w:val="24"/>
+                            </w:rPr>
+                          </m:ctrlPr>
+                        </m:sSubPr>
+                        <m:e>
+                          <m:r>
+                            <w:rPr>
+                              <w:rFonts w:ascii="Cambria Math" w:eastAsiaTheme="minorEastAsia" w:hAnsi="Cambria Math"/>
+                              <w:sz w:val="24"/>
+                              <w:szCs w:val="24"/>
+                            </w:rPr>
+                            <m:t>μ</m:t>
+                          </m:r>
+                        </m:e>
+                        <m:sub>
+                          <m:sSub>
+                            <m:sSubPr>
+                              <m:ctrlPr>
+                                <w:rPr>
+                                  <w:rFonts w:ascii="Cambria Math" w:eastAsiaTheme="minorEastAsia" w:hAnsi="Cambria Math"/>
+                                  <w:i/>
+                                  <w:sz w:val="24"/>
+                                  <w:szCs w:val="24"/>
+                                </w:rPr>
+                              </m:ctrlPr>
+                            </m:sSubPr>
+                            <m:e>
+                              <m:r>
+                                <w:rPr>
+                                  <w:rFonts w:ascii="Cambria Math" w:hAnsi="Cambria Math"/>
+                                  <w:sz w:val="24"/>
+                                  <w:szCs w:val="24"/>
+                                </w:rPr>
+                                <m:t xml:space="preserve"> a</m:t>
+                              </m:r>
+                            </m:e>
+                            <m:sub>
+                              <m:r>
+                                <w:rPr>
+                                  <w:rFonts w:ascii="Cambria Math" w:eastAsiaTheme="minorEastAsia" w:hAnsi="Cambria Math"/>
+                                  <w:sz w:val="24"/>
+                                  <w:szCs w:val="24"/>
+                                </w:rPr>
+                                <m:t>t</m:t>
+                              </m:r>
+                            </m:sub>
+                          </m:sSub>
+                        </m:sub>
+                      </m:sSub>
+                    </m:e>
+                  </m:d>
+                  <m:r>
+                    <w:rPr>
+                      <w:rFonts w:ascii="Cambria Math" w:hAnsi="Cambria Math"/>
+                      <w:sz w:val="24"/>
+                      <w:szCs w:val="24"/>
+                    </w:rPr>
+                    <m:t>V</m:t>
+                  </m:r>
+                  <m:d>
+                    <m:dPr>
+                      <m:ctrlPr>
+                        <w:rPr>
+                          <w:rFonts w:ascii="Cambria Math" w:hAnsi="Cambria Math"/>
+                          <w:bCs/>
+                          <w:i/>
+                          <w:sz w:val="24"/>
+                          <w:szCs w:val="24"/>
+                        </w:rPr>
+                      </m:ctrlPr>
+                    </m:dPr>
+                    <m:e>
+                      <m:sSub>
+                        <m:sSubPr>
+                          <m:ctrlPr>
+                            <w:rPr>
+                              <w:rFonts w:ascii="Cambria Math" w:eastAsiaTheme="minorEastAsia" w:hAnsi="Cambria Math"/>
+                              <w:i/>
+                              <w:sz w:val="24"/>
+                              <w:szCs w:val="24"/>
+                            </w:rPr>
+                          </m:ctrlPr>
+                        </m:sSubPr>
+                        <m:e>
+                          <m:r>
+                            <w:rPr>
+                              <w:rFonts w:ascii="Cambria Math" w:eastAsiaTheme="minorEastAsia" w:hAnsi="Cambria Math"/>
+                              <w:sz w:val="24"/>
+                              <w:szCs w:val="24"/>
+                            </w:rPr>
+                            <m:t>s</m:t>
+                          </m:r>
+                        </m:e>
+                        <m:sub>
+                          <m:r>
+                            <w:rPr>
+                              <w:rFonts w:ascii="Cambria Math" w:eastAsiaTheme="minorEastAsia" w:hAnsi="Cambria Math"/>
+                              <w:sz w:val="24"/>
+                              <w:szCs w:val="24"/>
+                            </w:rPr>
+                            <m:t>t</m:t>
+                          </m:r>
+                        </m:sub>
+                      </m:sSub>
+                    </m:e>
+                  </m:d>
+                  <m:ctrlPr>
+                    <w:rPr>
+                      <w:rFonts w:ascii="Cambria Math" w:hAnsi="Cambria Math"/>
+                      <w:bCs/>
+                      <w:i/>
+                      <w:sz w:val="24"/>
+                      <w:szCs w:val="24"/>
+                    </w:rPr>
+                  </m:ctrlPr>
+                </m:e>
+              </m:d>
+            </m:e>
+          </m:func>
+          <m:r>
+            <w:rPr>
+              <w:rFonts w:ascii="Cambria Math" w:hAnsi="Cambria Math"/>
+              <w:sz w:val="24"/>
+              <w:szCs w:val="24"/>
+            </w:rPr>
+            <m:t xml:space="preserve"> ,   </m:t>
+          </m:r>
+          <m:sSub>
+            <m:sSubPr>
+              <m:ctrlPr>
+                <w:rPr>
+                  <w:rFonts w:ascii="Cambria Math" w:eastAsiaTheme="minorEastAsia" w:hAnsi="Cambria Math"/>
+                  <w:i/>
+                  <w:sz w:val="24"/>
+                  <w:szCs w:val="24"/>
+                </w:rPr>
+              </m:ctrlPr>
+            </m:sSubPr>
+            <m:e>
+              <m:r>
+                <w:rPr>
+                  <w:rFonts w:ascii="Cambria Math" w:eastAsiaTheme="minorEastAsia" w:hAnsi="Cambria Math"/>
+                  <w:sz w:val="24"/>
+                  <w:szCs w:val="24"/>
+                </w:rPr>
+                <m:t>s</m:t>
+              </m:r>
+            </m:e>
+            <m:sub>
+              <m:r>
+                <w:rPr>
+                  <w:rFonts w:ascii="Cambria Math" w:eastAsiaTheme="minorEastAsia" w:hAnsi="Cambria Math"/>
+                  <w:sz w:val="24"/>
+                  <w:szCs w:val="24"/>
+                </w:rPr>
+                <m:t>t</m:t>
+              </m:r>
+            </m:sub>
+          </m:sSub>
+          <m:r>
+            <w:rPr>
+              <w:rFonts w:ascii="Cambria Math" w:eastAsiaTheme="minorEastAsia" w:hAnsi="Cambria Math"/>
+              <w:sz w:val="24"/>
+              <w:szCs w:val="24"/>
+            </w:rPr>
+            <m:t>∈S</m:t>
+          </m:r>
+        </m:oMath>
+      </m:oMathPara>
+    </w:p>
+    <w:p>
+      <w:pPr>
+        <w:ind w:left="360"/>
+        <w:rPr>
+          <w:sz w:val="24"/>
+          <w:szCs w:val="24"/>
+        </w:rPr>
+      </w:pPr>
+      <w:r>
+        <w:rPr>
+          <w:sz w:val="24"/>
+          <w:szCs w:val="24"/>
+        </w:rPr>
+        <w:t xml:space="preserve">In each iteration </w:t>
+      </w:r>
+      <m:oMath>
+        <m:r>
+          <w:rPr>
+            <w:rFonts w:ascii="Cambria Math" w:hAnsi="Cambria Math"/>
+            <w:sz w:val="24"/>
+            <w:szCs w:val="24"/>
+          </w:rPr>
+          <m:t>i</m:t>
+        </m:r>
+        <m:r>
+          <m:rPr>
+            <m:sty m:val="p"/>
+          </m:rPr>
+          <w:rPr>
+            <w:rFonts w:ascii="Cambria Math" w:hAnsi="Cambria Math"/>
+            <w:sz w:val="24"/>
+            <w:szCs w:val="24"/>
+          </w:rPr>
+          <m:t xml:space="preserve"> </m:t>
+        </m:r>
+      </m:oMath>
+      <w:r>
+        <w:rPr>
+          <w:sz w:val="24"/>
+          <w:szCs w:val="24"/>
+        </w:rPr>
+        <w:t xml:space="preserve">in the PI algorithm, we first calculate the </w:t>
+      </w:r>
+      <w:r>
+        <w:rPr>
+          <w:sz w:val="24"/>
+          <w:szCs w:val="24"/>
+        </w:rPr>
+        <w:t xml:space="preserve">Value for policy </w:t>
+      </w:r>
+      <m:oMath>
+        <m:sSub>
+          <m:sSubPr>
+            <m:ctrlPr>
+              <w:rPr>
+                <w:rFonts w:ascii="Cambria Math" w:hAnsi="Cambria Math"/>
+                <w:sz w:val="24"/>
+                <w:szCs w:val="24"/>
+              </w:rPr>
+            </m:ctrlPr>
+          </m:sSubPr>
+          <m:e>
+            <m:r>
+              <w:rPr>
+                <w:rFonts w:ascii="Cambria Math" w:hAnsi="Cambria Math"/>
+                <w:sz w:val="24"/>
+                <w:szCs w:val="24"/>
+              </w:rPr>
+              <m:t>π</m:t>
+            </m:r>
+          </m:e>
+          <m:sub>
+            <m:r>
+              <w:rPr>
+                <w:rFonts w:ascii="Cambria Math" w:hAnsi="Cambria Math"/>
+                <w:sz w:val="24"/>
+                <w:szCs w:val="24"/>
+              </w:rPr>
+              <m:t>i</m:t>
+            </m:r>
+          </m:sub>
+        </m:sSub>
+      </m:oMath>
+      <w:r>
+        <w:rPr>
+          <w:sz w:val="24"/>
+          <w:szCs w:val="24"/>
+        </w:rPr>
+        <w:t xml:space="preserve"> - </w:t>
+      </w:r>
+      <m:oMath>
+        <m:sSup>
+          <m:sSupPr>
+            <m:ctrlPr>
+              <w:rPr>
+                <w:rFonts w:ascii="Cambria Math" w:hAnsi="Cambria Math"/>
+                <w:sz w:val="24"/>
+                <w:szCs w:val="24"/>
+              </w:rPr>
+            </m:ctrlPr>
+          </m:sSupPr>
+          <m:e>
+            <m:r>
+              <w:rPr>
+                <w:rFonts w:ascii="Cambria Math" w:hAnsi="Cambria Math"/>
+                <w:sz w:val="24"/>
+                <w:szCs w:val="24"/>
+              </w:rPr>
+              <m:t>V</m:t>
+            </m:r>
+          </m:e>
+          <m:sup>
+            <m:sSub>
+              <m:sSubPr>
+                <m:ctrlPr>
+                  <w:rPr>
+                    <w:rFonts w:ascii="Cambria Math" w:hAnsi="Cambria Math"/>
+                    <w:sz w:val="24"/>
+                    <w:szCs w:val="24"/>
+                  </w:rPr>
+                </m:ctrlPr>
+              </m:sSubPr>
+              <m:e>
+                <m:r>
+                  <w:rPr>
+                    <w:rFonts w:ascii="Cambria Math" w:hAnsi="Cambria Math"/>
+                    <w:sz w:val="24"/>
+                    <w:szCs w:val="24"/>
+                  </w:rPr>
+                  <m:t>π</m:t>
+                </m:r>
+              </m:e>
+              <m:sub>
+                <m:r>
+                  <w:rPr>
+                    <w:rFonts w:ascii="Cambria Math" w:hAnsi="Cambria Math"/>
+                    <w:sz w:val="24"/>
+                    <w:szCs w:val="24"/>
+                  </w:rPr>
+                  <m:t>i</m:t>
+                </m:r>
+              </m:sub>
+            </m:sSub>
+          </m:sup>
+        </m:sSup>
+      </m:oMath>
+    </w:p>
+    <w:p>
+      <w:pPr>
+        <w:ind w:left="360"/>
+        <w:rPr>
+          <w:sz w:val="24"/>
+          <w:szCs w:val="24"/>
+        </w:rPr>
+      </w:pPr>
+      <w:r>
+        <w:rPr>
+          <w:sz w:val="24"/>
+          <w:szCs w:val="24"/>
+        </w:rPr>
+        <w:t>(</w:t>
+      </w:r>
+      <w:r>
+        <w:rPr>
+          <w:sz w:val="24"/>
+          <w:szCs w:val="24"/>
+        </w:rPr>
+        <w:t>using fixed policy value iteration algorithm</w:t>
+      </w:r>
+      <w:r>
+        <w:rPr>
+          <w:sz w:val="24"/>
+          <w:szCs w:val="24"/>
+        </w:rPr>
+        <w:t>).</w:t>
+      </w:r>
+    </w:p>
+    <w:p>
+      <w:pPr>
+        <w:ind w:left="360"/>
+        <w:rPr>
+          <w:sz w:val="24"/>
+          <w:szCs w:val="24"/>
+        </w:rPr>
+      </w:pPr>
+      <w:r>
+        <w:rPr>
+          <w:sz w:val="24"/>
+          <w:szCs w:val="24"/>
+        </w:rPr>
+        <w:t xml:space="preserve">We apply </w:t>
+      </w:r>
+      <w:r>
+        <w:rPr>
+          <w:sz w:val="24"/>
+          <w:szCs w:val="24"/>
+        </w:rPr>
+        <w:t xml:space="preserve">the policy improvement above and update the </w:t>
+      </w:r>
+      <w:r>
+        <w:rPr>
+          <w:sz w:val="24"/>
+          <w:szCs w:val="24"/>
+        </w:rPr>
+        <w:t>improved</w:t>
+      </w:r>
+      <w:r>
+        <w:rPr>
+          <w:sz w:val="24"/>
+          <w:szCs w:val="24"/>
+        </w:rPr>
+        <w:t xml:space="preserve"> policy found</w:t>
+      </w:r>
+      <w:r>
+        <w:rPr>
+          <w:sz w:val="24"/>
+          <w:szCs w:val="24"/>
+        </w:rPr>
+        <w:t xml:space="preserve"> - </w:t>
+      </w:r>
+      <w:r>
+        <w:rPr>
+          <w:sz w:val="24"/>
+          <w:szCs w:val="24"/>
+        </w:rPr>
+        <w:t xml:space="preserve"> </w:t>
+      </w:r>
+      <m:oMath>
+        <m:sSub>
+          <m:sSubPr>
+            <m:ctrlPr>
+              <w:rPr>
+                <w:rFonts w:ascii="Cambria Math" w:hAnsi="Cambria Math"/>
+                <w:sz w:val="24"/>
+                <w:szCs w:val="24"/>
+              </w:rPr>
+            </m:ctrlPr>
+          </m:sSubPr>
+          <m:e>
+            <m:r>
+              <w:rPr>
+                <w:rFonts w:ascii="Cambria Math" w:hAnsi="Cambria Math"/>
+                <w:sz w:val="24"/>
+                <w:szCs w:val="24"/>
+              </w:rPr>
+              <m:t>π</m:t>
+            </m:r>
+          </m:e>
+          <m:sub>
+            <m:r>
+              <w:rPr>
+                <w:rFonts w:ascii="Cambria Math" w:hAnsi="Cambria Math"/>
+                <w:sz w:val="24"/>
+                <w:szCs w:val="24"/>
+              </w:rPr>
+              <m:t>i</m:t>
+            </m:r>
+            <m:r>
+              <m:rPr>
+                <m:sty m:val="p"/>
+              </m:rPr>
+              <w:rPr>
+                <w:rFonts w:ascii="Cambria Math" w:hAnsi="Cambria Math"/>
+                <w:sz w:val="24"/>
+                <w:szCs w:val="24"/>
+              </w:rPr>
+              <m:t>+1</m:t>
+            </m:r>
+          </m:sub>
+        </m:sSub>
+      </m:oMath>
+      <w:r>
+        <w:rPr>
+          <w:sz w:val="24"/>
+          <w:szCs w:val="24"/>
+        </w:rPr>
+        <w:t xml:space="preserve">. </w:t>
+      </w:r>
+    </w:p>
+    <w:p>
+      <w:pPr>
+        <w:ind w:left="360"/>
+        <w:rPr>
+          <w:sz w:val="24"/>
+          <w:szCs w:val="24"/>
+        </w:rPr>
+      </w:pPr>
+      <w:r>
+        <w:rPr>
+          <w:sz w:val="24"/>
+          <w:szCs w:val="24"/>
+        </w:rPr>
+        <w:lastRenderedPageBreak/>
+        <w:t xml:space="preserve">We </w:t>
+      </w:r>
+      <w:r>
+        <w:rPr>
+          <w:sz w:val="24"/>
+          <w:szCs w:val="24"/>
+        </w:rPr>
+        <w:t xml:space="preserve">calculate the Value for policy </w:t>
+      </w:r>
+      <m:oMath>
+        <m:sSub>
+          <m:sSubPr>
+            <m:ctrlPr>
+              <w:rPr>
+                <w:rFonts w:ascii="Cambria Math" w:hAnsi="Cambria Math"/>
+                <w:sz w:val="24"/>
+                <w:szCs w:val="24"/>
+              </w:rPr>
+            </m:ctrlPr>
+          </m:sSubPr>
+          <m:e>
+            <m:r>
+              <w:rPr>
+                <w:rFonts w:ascii="Cambria Math" w:hAnsi="Cambria Math"/>
+                <w:sz w:val="24"/>
+                <w:szCs w:val="24"/>
+              </w:rPr>
+              <m:t>π</m:t>
+            </m:r>
+          </m:e>
+          <m:sub>
+            <m:r>
+              <w:rPr>
+                <w:rFonts w:ascii="Cambria Math" w:hAnsi="Cambria Math"/>
+                <w:sz w:val="24"/>
+                <w:szCs w:val="24"/>
+              </w:rPr>
+              <m:t>i</m:t>
+            </m:r>
+            <m:r>
+              <m:rPr>
+                <m:sty m:val="p"/>
+              </m:rPr>
+              <w:rPr>
+                <w:rFonts w:ascii="Cambria Math" w:hAnsi="Cambria Math"/>
+                <w:sz w:val="24"/>
+                <w:szCs w:val="24"/>
+              </w:rPr>
+              <m:t>+1</m:t>
+            </m:r>
+          </m:sub>
+        </m:sSub>
+      </m:oMath>
+      <w:r>
+        <w:rPr>
+          <w:sz w:val="24"/>
+          <w:szCs w:val="24"/>
+        </w:rPr>
+        <w:t xml:space="preserve"> - </w:t>
+      </w:r>
+      <m:oMath>
+        <m:sSup>
+          <m:sSupPr>
+            <m:ctrlPr>
+              <w:rPr>
+                <w:rFonts w:ascii="Cambria Math" w:hAnsi="Cambria Math"/>
+                <w:sz w:val="24"/>
+                <w:szCs w:val="24"/>
+              </w:rPr>
+            </m:ctrlPr>
+          </m:sSupPr>
+          <m:e>
+            <m:r>
+              <w:rPr>
+                <w:rFonts w:ascii="Cambria Math" w:hAnsi="Cambria Math"/>
+                <w:sz w:val="24"/>
+                <w:szCs w:val="24"/>
+              </w:rPr>
+              <m:t>V</m:t>
+            </m:r>
+          </m:e>
+          <m:sup>
+            <m:sSub>
+              <m:sSubPr>
+                <m:ctrlPr>
+                  <w:rPr>
+                    <w:rFonts w:ascii="Cambria Math" w:hAnsi="Cambria Math"/>
+                    <w:sz w:val="24"/>
+                    <w:szCs w:val="24"/>
+                  </w:rPr>
+                </m:ctrlPr>
+              </m:sSubPr>
+              <m:e>
+                <m:r>
+                  <w:rPr>
+                    <w:rFonts w:ascii="Cambria Math" w:hAnsi="Cambria Math"/>
+                    <w:sz w:val="24"/>
+                    <w:szCs w:val="24"/>
+                  </w:rPr>
+                  <m:t>π</m:t>
+                </m:r>
+              </m:e>
+              <m:sub>
+                <m:r>
+                  <w:rPr>
+                    <w:rFonts w:ascii="Cambria Math" w:hAnsi="Cambria Math"/>
+                    <w:sz w:val="24"/>
+                    <w:szCs w:val="24"/>
+                  </w:rPr>
+                  <m:t>i</m:t>
+                </m:r>
+                <m:r>
+                  <m:rPr>
+                    <m:sty m:val="p"/>
+                  </m:rPr>
+                  <w:rPr>
+                    <w:rFonts w:ascii="Cambria Math" w:hAnsi="Cambria Math"/>
+                    <w:sz w:val="24"/>
+                    <w:szCs w:val="24"/>
+                  </w:rPr>
+                  <m:t>+1</m:t>
+                </m:r>
+              </m:sub>
+            </m:sSub>
+          </m:sup>
+        </m:sSup>
+      </m:oMath>
+      <w:r>
+        <w:rPr>
+          <w:sz w:val="24"/>
+          <w:szCs w:val="24"/>
+        </w:rPr>
+        <w:t>(</w:t>
+      </w:r>
+      <w:r>
+        <w:rPr>
+          <w:sz w:val="24"/>
+          <w:szCs w:val="24"/>
+        </w:rPr>
+        <w:t xml:space="preserve">using </w:t>
+      </w:r>
+      <w:r>
+        <w:rPr>
+          <w:sz w:val="24"/>
+          <w:szCs w:val="24"/>
+        </w:rPr>
+        <w:t xml:space="preserve">fixed policy </w:t>
+      </w:r>
+      <w:r>
+        <w:rPr>
+          <w:sz w:val="24"/>
+          <w:szCs w:val="24"/>
+        </w:rPr>
+        <w:t>VI)</w:t>
+      </w:r>
+      <w:r>
+        <w:rPr>
+          <w:sz w:val="24"/>
+          <w:szCs w:val="24"/>
+        </w:rPr>
+        <w:t>.</w:t>
+      </w:r>
+    </w:p>
+    <w:p>
+      <w:pPr>
+        <w:ind w:left="360"/>
+        <w:rPr>
+          <w:sz w:val="24"/>
+          <w:szCs w:val="24"/>
+        </w:rPr>
+      </w:pPr>
+      <w:r>
+        <w:rPr>
+          <w:sz w:val="24"/>
+          <w:szCs w:val="24"/>
+        </w:rPr>
+        <w:t xml:space="preserve">If </w:t>
+      </w:r>
+      <m:oMath>
+        <m:sSup>
+          <m:sSupPr>
+            <m:ctrlPr>
+              <w:rPr>
+                <w:rFonts w:ascii="Cambria Math" w:hAnsi="Cambria Math"/>
+                <w:sz w:val="24"/>
+                <w:szCs w:val="24"/>
+              </w:rPr>
+            </m:ctrlPr>
+          </m:sSupPr>
+          <m:e>
+            <m:r>
+              <w:rPr>
+                <w:rFonts w:ascii="Cambria Math" w:hAnsi="Cambria Math"/>
+                <w:sz w:val="24"/>
+                <w:szCs w:val="24"/>
+              </w:rPr>
+              <m:t>V</m:t>
+            </m:r>
+          </m:e>
+          <m:sup>
+            <m:sSub>
+              <m:sSubPr>
+                <m:ctrlPr>
+                  <w:rPr>
+                    <w:rFonts w:ascii="Cambria Math" w:hAnsi="Cambria Math"/>
+                    <w:sz w:val="24"/>
+                    <w:szCs w:val="24"/>
+                  </w:rPr>
+                </m:ctrlPr>
+              </m:sSubPr>
+              <m:e>
+                <m:r>
+                  <w:rPr>
+                    <w:rFonts w:ascii="Cambria Math" w:hAnsi="Cambria Math"/>
+                    <w:sz w:val="24"/>
+                    <w:szCs w:val="24"/>
+                  </w:rPr>
+                  <m:t>π</m:t>
+                </m:r>
+              </m:e>
+              <m:sub>
+                <m:r>
+                  <w:rPr>
+                    <w:rFonts w:ascii="Cambria Math" w:hAnsi="Cambria Math"/>
+                    <w:sz w:val="24"/>
+                    <w:szCs w:val="24"/>
+                  </w:rPr>
+                  <m:t>i</m:t>
+                </m:r>
+                <m:r>
+                  <m:rPr>
+                    <m:sty m:val="p"/>
+                  </m:rPr>
+                  <w:rPr>
+                    <w:rFonts w:ascii="Cambria Math" w:hAnsi="Cambria Math"/>
+                    <w:sz w:val="24"/>
+                    <w:szCs w:val="24"/>
+                  </w:rPr>
+                  <m:t>+1</m:t>
+                </m:r>
+              </m:sub>
+            </m:sSub>
+          </m:sup>
+        </m:sSup>
+        <m:r>
+          <m:rPr>
+            <m:sty m:val="p"/>
+          </m:rPr>
+          <w:rPr>
+            <w:rFonts w:ascii="Cambria Math" w:hAnsi="Cambria Math"/>
+            <w:sz w:val="24"/>
+            <w:szCs w:val="24"/>
+          </w:rPr>
+          <m:t>=</m:t>
+        </m:r>
+        <m:sSup>
+          <m:sSupPr>
+            <m:ctrlPr>
+              <w:rPr>
+                <w:rFonts w:ascii="Cambria Math" w:hAnsi="Cambria Math"/>
+                <w:sz w:val="24"/>
+                <w:szCs w:val="24"/>
+              </w:rPr>
+            </m:ctrlPr>
+          </m:sSupPr>
+          <m:e>
+            <m:r>
+              <w:rPr>
+                <w:rFonts w:ascii="Cambria Math" w:hAnsi="Cambria Math"/>
+                <w:sz w:val="24"/>
+                <w:szCs w:val="24"/>
+              </w:rPr>
+              <m:t>V</m:t>
+            </m:r>
+          </m:e>
+          <m:sup>
+            <m:sSub>
+              <m:sSubPr>
+                <m:ctrlPr>
+                  <w:rPr>
+                    <w:rFonts w:ascii="Cambria Math" w:hAnsi="Cambria Math"/>
+                    <w:sz w:val="24"/>
+                    <w:szCs w:val="24"/>
+                  </w:rPr>
+                </m:ctrlPr>
+              </m:sSubPr>
+              <m:e>
+                <m:r>
+                  <w:rPr>
+                    <w:rFonts w:ascii="Cambria Math" w:hAnsi="Cambria Math"/>
+                    <w:sz w:val="24"/>
+                    <w:szCs w:val="24"/>
+                  </w:rPr>
+                  <m:t>π</m:t>
+                </m:r>
+              </m:e>
+              <m:sub>
+                <m:r>
+                  <w:rPr>
+                    <w:rFonts w:ascii="Cambria Math" w:hAnsi="Cambria Math"/>
+                    <w:sz w:val="24"/>
+                    <w:szCs w:val="24"/>
+                  </w:rPr>
+                  <m:t>i</m:t>
+                </m:r>
+              </m:sub>
+            </m:sSub>
+          </m:sup>
+        </m:sSup>
+      </m:oMath>
+      <w:r>
+        <w:rPr>
+          <w:sz w:val="24"/>
+          <w:szCs w:val="24"/>
+        </w:rPr>
+        <w:t xml:space="preserve"> we have not improved the value reached by policy </w:t>
+      </w:r>
+      <m:oMath>
+        <m:sSub>
+          <m:sSubPr>
+            <m:ctrlPr>
+              <w:rPr>
+                <w:rFonts w:ascii="Cambria Math" w:hAnsi="Cambria Math"/>
+                <w:sz w:val="24"/>
+                <w:szCs w:val="24"/>
+              </w:rPr>
+            </m:ctrlPr>
+          </m:sSubPr>
+          <m:e>
+            <m:r>
+              <w:rPr>
+                <w:rFonts w:ascii="Cambria Math" w:hAnsi="Cambria Math"/>
+                <w:sz w:val="24"/>
+                <w:szCs w:val="24"/>
+              </w:rPr>
+              <m:t>π</m:t>
+            </m:r>
+          </m:e>
+          <m:sub>
+            <m:r>
+              <w:rPr>
+                <w:rFonts w:ascii="Cambria Math" w:hAnsi="Cambria Math"/>
+                <w:sz w:val="24"/>
+                <w:szCs w:val="24"/>
+              </w:rPr>
+              <m:t>i</m:t>
+            </m:r>
+          </m:sub>
+        </m:sSub>
+      </m:oMath>
+      <w:r>
+        <w:rPr>
+          <w:sz w:val="24"/>
+          <w:szCs w:val="24"/>
+        </w:rPr>
+        <w:t xml:space="preserve"> and we achieve-</w:t>
+      </w:r>
+    </w:p>
+    <w:p>
+      <w:pPr>
+        <w:ind w:left="360"/>
+        <w:rPr>
+          <w:sz w:val="24"/>
+          <w:szCs w:val="24"/>
+        </w:rPr>
+      </w:pPr>
+      <w:r>
+        <w:rPr>
+          <w:sz w:val="24"/>
+          <w:szCs w:val="24"/>
+        </w:rPr>
+        <w:t xml:space="preserve"> </w:t>
+      </w:r>
+      <m:oMath>
+        <m:sSub>
+          <m:sSubPr>
+            <m:ctrlPr>
+              <w:rPr>
+                <w:rFonts w:ascii="Cambria Math" w:hAnsi="Cambria Math"/>
+                <w:sz w:val="24"/>
+                <w:szCs w:val="24"/>
+              </w:rPr>
+            </m:ctrlPr>
+          </m:sSubPr>
+          <m:e>
+            <m:r>
+              <w:rPr>
+                <w:rFonts w:ascii="Cambria Math" w:hAnsi="Cambria Math"/>
+                <w:sz w:val="24"/>
+                <w:szCs w:val="24"/>
+              </w:rPr>
+              <m:t>π</m:t>
+            </m:r>
+          </m:e>
+          <m:sub>
+            <m:r>
+              <w:rPr>
+                <w:rFonts w:ascii="Cambria Math" w:hAnsi="Cambria Math"/>
+                <w:sz w:val="24"/>
+                <w:szCs w:val="24"/>
+              </w:rPr>
+              <m:t>i</m:t>
+            </m:r>
+          </m:sub>
+        </m:sSub>
+        <m:r>
+          <m:rPr>
+            <m:sty m:val="p"/>
+          </m:rPr>
+          <w:rPr>
+            <w:rFonts w:ascii="Cambria Math" w:hAnsi="Cambria Math"/>
+            <w:sz w:val="24"/>
+            <w:szCs w:val="24"/>
+          </w:rPr>
+          <m:t>=</m:t>
+        </m:r>
+        <m:sSup>
+          <m:sSupPr>
+            <m:ctrlPr>
+              <w:rPr>
+                <w:rFonts w:ascii="Cambria Math" w:hAnsi="Cambria Math"/>
+                <w:sz w:val="24"/>
+                <w:szCs w:val="24"/>
+              </w:rPr>
+            </m:ctrlPr>
+          </m:sSupPr>
+          <m:e>
+            <m:r>
+              <w:rPr>
+                <w:rFonts w:ascii="Cambria Math" w:hAnsi="Cambria Math"/>
+                <w:sz w:val="24"/>
+                <w:szCs w:val="24"/>
+              </w:rPr>
+              <m:t>π</m:t>
+            </m:r>
+          </m:e>
+          <m:sup>
+            <m:r>
+              <m:rPr>
+                <m:sty m:val="p"/>
+              </m:rPr>
+              <w:rPr>
+                <w:rFonts w:ascii="Cambria Math" w:hAnsi="Cambria Math"/>
+                <w:sz w:val="24"/>
+                <w:szCs w:val="24"/>
+              </w:rPr>
+              <m:t>*</m:t>
+            </m:r>
+          </m:sup>
+        </m:sSup>
+      </m:oMath>
+      <w:r>
+        <w:rPr>
+          <w:sz w:val="24"/>
+          <w:szCs w:val="24"/>
+        </w:rPr>
+        <w:t>.</w:t>
+      </w:r>
+    </w:p>
+    <w:p>
+      <w:pPr>
+        <w:ind w:left="360"/>
+        <w:rPr>
+          <w:sz w:val="24"/>
+          <w:szCs w:val="24"/>
+        </w:rPr>
+      </w:pPr>
+      <w:r>
+        <w:rPr>
+          <w:sz w:val="24"/>
+          <w:szCs w:val="24"/>
+        </w:rPr>
+        <w:t xml:space="preserve">Otherwise, we </w:t>
+      </w:r>
+      <w:r>
+        <w:rPr>
+          <w:sz w:val="24"/>
+          <w:szCs w:val="24"/>
+        </w:rPr>
+        <w:t xml:space="preserve">return steps for iteration </w:t>
+      </w:r>
+      <m:oMath>
+        <m:r>
+          <w:rPr>
+            <w:rFonts w:ascii="Cambria Math" w:hAnsi="Cambria Math"/>
+            <w:sz w:val="24"/>
+            <w:szCs w:val="24"/>
+          </w:rPr>
+          <m:t>i+1</m:t>
+        </m:r>
+      </m:oMath>
+      <w:r>
+        <w:rPr>
+          <w:rFonts w:eastAsiaTheme="minorEastAsia"/>
+          <w:sz w:val="24"/>
+          <w:szCs w:val="24"/>
+        </w:rPr>
+        <w:t xml:space="preserve"> (with policy </w:t>
+      </w:r>
+      <m:oMath>
+        <m:sSub>
+          <m:sSubPr>
+            <m:ctrlPr>
+              <w:rPr>
+                <w:rFonts w:ascii="Cambria Math" w:eastAsiaTheme="minorEastAsia" w:hAnsi="Cambria Math"/>
+                <w:i/>
+                <w:sz w:val="24"/>
+                <w:szCs w:val="24"/>
+              </w:rPr>
+            </m:ctrlPr>
+          </m:sSubPr>
+          <m:e>
+            <m:r>
+              <w:rPr>
+                <w:rFonts w:ascii="Cambria Math" w:eastAsiaTheme="minorEastAsia" w:hAnsi="Cambria Math"/>
+                <w:sz w:val="24"/>
+                <w:szCs w:val="24"/>
+              </w:rPr>
+              <m:t>π</m:t>
+            </m:r>
+          </m:e>
+          <m:sub>
+            <m:r>
+              <w:rPr>
+                <w:rFonts w:ascii="Cambria Math" w:eastAsiaTheme="minorEastAsia" w:hAnsi="Cambria Math"/>
+                <w:sz w:val="24"/>
+                <w:szCs w:val="24"/>
+              </w:rPr>
+              <m:t>i+1</m:t>
+            </m:r>
+          </m:sub>
+        </m:sSub>
+      </m:oMath>
+      <w:r>
+        <w:rPr>
+          <w:rFonts w:eastAsiaTheme="minorEastAsia"/>
+          <w:sz w:val="24"/>
+          <w:szCs w:val="24"/>
+        </w:rPr>
+        <w:t>).</w:t>
+      </w:r>
+    </w:p>
+    <w:p>
+      <w:pPr>
+        <w:ind w:left="360"/>
+        <w:rPr>
+          <w:rFonts w:eastAsiaTheme="minorEastAsia"/>
+          <w:sz w:val="24"/>
+          <w:szCs w:val="24"/>
+        </w:rPr>
+      </w:pPr>
+      <w:r>
+        <w:rPr>
+          <w:sz w:val="24"/>
+          <w:szCs w:val="24"/>
+        </w:rPr>
+        <w:t>For initial iteration</w:t>
+      </w:r>
+      <w:r>
+        <w:rPr>
+          <w:sz w:val="24"/>
+          <w:szCs w:val="24"/>
+        </w:rPr>
+        <w:t xml:space="preserve"> we set- </w:t>
+      </w:r>
+      <w:r>
+        <w:rPr>
+          <w:sz w:val="24"/>
+          <w:szCs w:val="24"/>
+        </w:rPr>
+        <w:t xml:space="preserve"> </w:t>
+      </w:r>
+      <m:oMath>
+        <m:sSub>
+          <m:sSubPr>
+            <m:ctrlPr>
+              <w:rPr>
+                <w:rFonts w:ascii="Cambria Math" w:hAnsi="Cambria Math"/>
+                <w:sz w:val="24"/>
+                <w:szCs w:val="24"/>
+              </w:rPr>
+            </m:ctrlPr>
+          </m:sSubPr>
+          <m:e>
+            <m:r>
+              <w:rPr>
+                <w:rFonts w:ascii="Cambria Math" w:hAnsi="Cambria Math"/>
+                <w:sz w:val="24"/>
+                <w:szCs w:val="24"/>
+              </w:rPr>
+              <m:t>π</m:t>
+            </m:r>
+          </m:e>
+          <m:sub>
+            <m:r>
+              <m:rPr>
+                <m:sty m:val="p"/>
+              </m:rPr>
+              <w:rPr>
+                <w:rFonts w:ascii="Cambria Math" w:hAnsi="Cambria Math"/>
+                <w:sz w:val="24"/>
+                <w:szCs w:val="24"/>
+              </w:rPr>
+              <m:t>0</m:t>
+            </m:r>
+          </m:sub>
+        </m:sSub>
+        <m:r>
+          <m:rPr>
+            <m:sty m:val="p"/>
+          </m:rPr>
+          <w:rPr>
+            <w:rFonts w:ascii="Cambria Math" w:hAnsi="Cambria Math"/>
+            <w:sz w:val="24"/>
+            <w:szCs w:val="24"/>
+          </w:rPr>
+          <m:t>=</m:t>
+        </m:r>
+        <m:sSub>
+          <m:sSubPr>
+            <m:ctrlPr>
+              <w:rPr>
+                <w:rFonts w:ascii="Cambria Math" w:hAnsi="Cambria Math"/>
+                <w:sz w:val="24"/>
+                <w:szCs w:val="24"/>
+              </w:rPr>
+            </m:ctrlPr>
+          </m:sSubPr>
+          <m:e>
+            <m:r>
+              <w:rPr>
+                <w:rFonts w:ascii="Cambria Math" w:hAnsi="Cambria Math"/>
+                <w:sz w:val="24"/>
+                <w:szCs w:val="24"/>
+              </w:rPr>
+              <m:t>π</m:t>
+            </m:r>
+          </m:e>
+          <m:sub>
+            <m:r>
+              <w:rPr>
+                <w:rFonts w:ascii="Cambria Math" w:hAnsi="Cambria Math"/>
+                <w:sz w:val="24"/>
+                <w:szCs w:val="24"/>
+              </w:rPr>
+              <m:t>c</m:t>
+            </m:r>
+          </m:sub>
+        </m:sSub>
+      </m:oMath>
+      <w:r>
+        <w:rPr>
+          <w:rFonts w:eastAsiaTheme="minorEastAsia"/>
+          <w:sz w:val="24"/>
+          <w:szCs w:val="24"/>
+        </w:rPr>
+        <w:t xml:space="preserve"> and got coverage to optimal policy after </w:t>
+      </w:r>
+      <w:r>
+        <w:rPr>
+          <w:rFonts w:eastAsiaTheme="minorEastAsia"/>
+          <w:sz w:val="24"/>
+          <w:szCs w:val="24"/>
+        </w:rPr>
+        <w:t>4</w:t>
+      </w:r>
+      <w:r>
+        <w:rPr>
+          <w:rFonts w:eastAsiaTheme="minorEastAsia"/>
+          <w:sz w:val="24"/>
+          <w:szCs w:val="24"/>
+        </w:rPr>
+        <w:t xml:space="preserve"> iterations.</w:t>
+      </w:r>
+    </w:p>
+    <w:p>
+      <w:pPr>
+        <w:ind w:left="360"/>
+        <w:rPr>
+          <w:sz w:val="24"/>
+          <w:szCs w:val="24"/>
+        </w:rPr>
+      </w:pPr>
+      <w:r>
+        <w:rPr>
+          <w:rFonts w:eastAsiaTheme="minorEastAsia"/>
+          <w:sz w:val="24"/>
+          <w:szCs w:val="24"/>
+        </w:rPr>
+        <w:t xml:space="preserve">Plot below shows value </w:t>
+      </w:r>
+      <m:oMath>
+        <m:sSup>
+          <m:sSupPr>
+            <m:ctrlPr>
+              <w:rPr>
+                <w:rFonts w:ascii="Cambria Math" w:hAnsi="Cambria Math"/>
+                <w:sz w:val="24"/>
+                <w:szCs w:val="24"/>
+              </w:rPr>
+            </m:ctrlPr>
+          </m:sSupPr>
+          <m:e>
+            <m:r>
+              <w:rPr>
+                <w:rFonts w:ascii="Cambria Math" w:hAnsi="Cambria Math"/>
+                <w:sz w:val="24"/>
+                <w:szCs w:val="24"/>
+              </w:rPr>
+              <m:t>V</m:t>
+            </m:r>
+          </m:e>
+          <m:sup>
+            <m:sSub>
+              <m:sSubPr>
+                <m:ctrlPr>
+                  <w:rPr>
+                    <w:rFonts w:ascii="Cambria Math" w:hAnsi="Cambria Math"/>
+                    <w:sz w:val="24"/>
+                    <w:szCs w:val="24"/>
+                  </w:rPr>
+                </m:ctrlPr>
+              </m:sSubPr>
+              <m:e>
+                <m:r>
+                  <w:rPr>
+                    <w:rFonts w:ascii="Cambria Math" w:hAnsi="Cambria Math"/>
+                    <w:sz w:val="24"/>
+                    <w:szCs w:val="24"/>
+                  </w:rPr>
+                  <m:t>π</m:t>
+                </m:r>
+              </m:e>
+              <m:sub>
+                <m:r>
+                  <w:rPr>
+                    <w:rFonts w:ascii="Cambria Math" w:hAnsi="Cambria Math"/>
+                    <w:sz w:val="24"/>
+                    <w:szCs w:val="24"/>
+                  </w:rPr>
+                  <m:t>i</m:t>
+                </m:r>
+              </m:sub>
+            </m:sSub>
+          </m:sup>
+        </m:sSup>
+        <m:r>
+          <w:rPr>
+            <w:rFonts w:ascii="Cambria Math" w:eastAsiaTheme="minorEastAsia" w:hAnsi="Cambria Math"/>
+            <w:sz w:val="24"/>
+            <w:szCs w:val="24"/>
+          </w:rPr>
+          <m:t>(</m:t>
+        </m:r>
+        <m:sSub>
+          <m:sSubPr>
+            <m:ctrlPr>
+              <w:rPr>
+                <w:rFonts w:ascii="Cambria Math" w:eastAsiaTheme="minorEastAsia" w:hAnsi="Cambria Math"/>
+                <w:i/>
+                <w:sz w:val="24"/>
+                <w:szCs w:val="24"/>
+              </w:rPr>
+            </m:ctrlPr>
+          </m:sSubPr>
+          <m:e>
+            <m:r>
+              <w:rPr>
+                <w:rFonts w:ascii="Cambria Math" w:eastAsiaTheme="minorEastAsia" w:hAnsi="Cambria Math"/>
+                <w:sz w:val="24"/>
+                <w:szCs w:val="24"/>
+              </w:rPr>
+              <m:t>s</m:t>
+            </m:r>
+          </m:e>
+          <m:sub>
+            <m:r>
+              <w:rPr>
+                <w:rFonts w:ascii="Cambria Math" w:eastAsiaTheme="minorEastAsia" w:hAnsi="Cambria Math"/>
+                <w:sz w:val="24"/>
+                <w:szCs w:val="24"/>
+              </w:rPr>
+              <m:t>0</m:t>
+            </m:r>
+          </m:sub>
+        </m:sSub>
+        <m:r>
+          <w:rPr>
+            <w:rFonts w:ascii="Cambria Math" w:eastAsiaTheme="minorEastAsia" w:hAnsi="Cambria Math"/>
+            <w:sz w:val="24"/>
+            <w:szCs w:val="24"/>
+          </w:rPr>
+          <m:t>)</m:t>
+        </m:r>
+      </m:oMath>
+      <w:r>
+        <w:rPr>
+          <w:rFonts w:eastAsiaTheme="minorEastAsia"/>
+          <w:sz w:val="24"/>
+          <w:szCs w:val="24"/>
+        </w:rPr>
+        <w:t xml:space="preserve"> over iterations of the algorithm (</w:t>
+      </w:r>
+      <m:oMath>
+        <m:sSup>
+          <m:sSupPr>
+            <m:ctrlPr>
+              <w:rPr>
+                <w:rFonts w:ascii="Cambria Math" w:hAnsi="Cambria Math"/>
+                <w:sz w:val="24"/>
+                <w:szCs w:val="24"/>
+              </w:rPr>
+            </m:ctrlPr>
+          </m:sSupPr>
+          <m:e>
+            <m:r>
+              <w:rPr>
+                <w:rFonts w:ascii="Cambria Math" w:hAnsi="Cambria Math"/>
+                <w:sz w:val="24"/>
+                <w:szCs w:val="24"/>
+              </w:rPr>
+              <m:t>V</m:t>
+            </m:r>
+          </m:e>
+          <m:sup>
+            <m:sSub>
+              <m:sSubPr>
+                <m:ctrlPr>
+                  <w:rPr>
+                    <w:rFonts w:ascii="Cambria Math" w:hAnsi="Cambria Math"/>
+                    <w:sz w:val="24"/>
+                    <w:szCs w:val="24"/>
+                  </w:rPr>
+                </m:ctrlPr>
+              </m:sSubPr>
+              <m:e>
+                <m:r>
+                  <w:rPr>
+                    <w:rFonts w:ascii="Cambria Math" w:hAnsi="Cambria Math"/>
+                    <w:sz w:val="24"/>
+                    <w:szCs w:val="24"/>
+                  </w:rPr>
+                  <m:t>π</m:t>
+                </m:r>
+              </m:e>
+              <m:sub>
+                <m:r>
+                  <w:rPr>
+                    <w:rFonts w:ascii="Cambria Math" w:hAnsi="Cambria Math"/>
+                    <w:sz w:val="24"/>
+                    <w:szCs w:val="24"/>
+                  </w:rPr>
+                  <m:t>0</m:t>
+                </m:r>
+              </m:sub>
+            </m:sSub>
+          </m:sup>
+        </m:sSup>
+        <m:r>
+          <w:rPr>
+            <w:rFonts w:ascii="Cambria Math" w:hAnsi="Cambria Math"/>
+            <w:sz w:val="24"/>
+            <w:szCs w:val="24"/>
+          </w:rPr>
+          <m:t>(</m:t>
+        </m:r>
+        <m:sSub>
+          <m:sSubPr>
+            <m:ctrlPr>
+              <w:rPr>
+                <w:rFonts w:ascii="Cambria Math" w:eastAsiaTheme="minorEastAsia" w:hAnsi="Cambria Math"/>
+                <w:i/>
+                <w:sz w:val="24"/>
+                <w:szCs w:val="24"/>
+              </w:rPr>
+            </m:ctrlPr>
+          </m:sSubPr>
+          <m:e>
+            <m:r>
+              <w:rPr>
+                <w:rFonts w:ascii="Cambria Math" w:eastAsiaTheme="minorEastAsia" w:hAnsi="Cambria Math"/>
+                <w:sz w:val="24"/>
+                <w:szCs w:val="24"/>
+              </w:rPr>
+              <m:t>s</m:t>
+            </m:r>
+          </m:e>
+          <m:sub>
+            <m:r>
+              <w:rPr>
+                <w:rFonts w:ascii="Cambria Math" w:eastAsiaTheme="minorEastAsia" w:hAnsi="Cambria Math"/>
+                <w:sz w:val="24"/>
+                <w:szCs w:val="24"/>
+              </w:rPr>
+              <m:t>0</m:t>
+            </m:r>
+          </m:sub>
+        </m:sSub>
+        <m:r>
+          <w:rPr>
+            <w:rFonts w:ascii="Cambria Math" w:hAnsi="Cambria Math"/>
+            <w:sz w:val="24"/>
+            <w:szCs w:val="24"/>
+          </w:rPr>
+          <m:t>)=</m:t>
+        </m:r>
+        <m:sSup>
+          <m:sSupPr>
+            <m:ctrlPr>
+              <w:rPr>
+                <w:rFonts w:ascii="Cambria Math" w:hAnsi="Cambria Math"/>
+                <w:sz w:val="24"/>
+                <w:szCs w:val="24"/>
+              </w:rPr>
+            </m:ctrlPr>
+          </m:sSupPr>
+          <m:e>
+            <m:r>
+              <w:rPr>
+                <w:rFonts w:ascii="Cambria Math" w:hAnsi="Cambria Math"/>
+                <w:sz w:val="24"/>
+                <w:szCs w:val="24"/>
+              </w:rPr>
+              <m:t>V</m:t>
+            </m:r>
+          </m:e>
+          <m:sup>
+            <m:sSub>
+              <m:sSubPr>
+                <m:ctrlPr>
+                  <w:rPr>
+                    <w:rFonts w:ascii="Cambria Math" w:hAnsi="Cambria Math"/>
+                    <w:sz w:val="24"/>
+                    <w:szCs w:val="24"/>
+                  </w:rPr>
+                </m:ctrlPr>
+              </m:sSubPr>
+              <m:e>
+                <m:r>
+                  <w:rPr>
+                    <w:rFonts w:ascii="Cambria Math" w:hAnsi="Cambria Math"/>
+                    <w:sz w:val="24"/>
+                    <w:szCs w:val="24"/>
+                  </w:rPr>
+                  <m:t>π</m:t>
+                </m:r>
+              </m:e>
+              <m:sub>
+                <m:r>
+                  <w:rPr>
+                    <w:rFonts w:ascii="Cambria Math" w:hAnsi="Cambria Math"/>
+                    <w:sz w:val="24"/>
+                    <w:szCs w:val="24"/>
+                  </w:rPr>
+                  <m:t>c</m:t>
+                </m:r>
+              </m:sub>
+            </m:sSub>
+          </m:sup>
+        </m:sSup>
+        <m:r>
+          <w:rPr>
+            <w:rFonts w:ascii="Cambria Math" w:hAnsi="Cambria Math"/>
+            <w:sz w:val="24"/>
+            <w:szCs w:val="24"/>
+          </w:rPr>
+          <m:t>(</m:t>
+        </m:r>
+        <m:sSub>
+          <m:sSubPr>
+            <m:ctrlPr>
+              <w:rPr>
+                <w:rFonts w:ascii="Cambria Math" w:eastAsiaTheme="minorEastAsia" w:hAnsi="Cambria Math"/>
+                <w:i/>
+                <w:sz w:val="24"/>
+                <w:szCs w:val="24"/>
+              </w:rPr>
+            </m:ctrlPr>
+          </m:sSubPr>
+          <m:e>
+            <m:r>
+              <w:rPr>
+                <w:rFonts w:ascii="Cambria Math" w:eastAsiaTheme="minorEastAsia" w:hAnsi="Cambria Math"/>
+                <w:sz w:val="24"/>
+                <w:szCs w:val="24"/>
+              </w:rPr>
+              <m:t>s</m:t>
+            </m:r>
+          </m:e>
+          <m:sub>
+            <m:r>
+              <w:rPr>
+                <w:rFonts w:ascii="Cambria Math" w:eastAsiaTheme="minorEastAsia" w:hAnsi="Cambria Math"/>
+                <w:sz w:val="24"/>
+                <w:szCs w:val="24"/>
+              </w:rPr>
+              <m:t>0</m:t>
+            </m:r>
+          </m:sub>
+        </m:sSub>
+        <m:r>
+          <w:rPr>
+            <w:rFonts w:ascii="Cambria Math" w:hAnsi="Cambria Math"/>
+            <w:sz w:val="24"/>
+            <w:szCs w:val="24"/>
+          </w:rPr>
+          <m:t>))</m:t>
+        </m:r>
+      </m:oMath>
+      <w:r>
+        <w:rPr>
+          <w:rFonts w:eastAsiaTheme="minorEastAsia"/>
+          <w:sz w:val="24"/>
+          <w:szCs w:val="24"/>
+        </w:rPr>
+        <w:t>.</w:t>
+      </w:r>
+    </w:p>
+    <w:p>
+      <w:pPr>
+        <w:rPr>
+          <w:noProof/>
+        </w:rPr>
+      </w:pPr>
+      <w:r>
+        <w:rPr>
+          <w:noProof/>
+        </w:rPr>
+        <w:drawing>
+          <wp:inline distT="0" distB="0" distL="0" distR="0" wp14:anchorId="7372D5C1" wp14:editId="1896EF69">
+            <wp:extent cx="6186668" cy="3298234"/>
+            <wp:effectExtent l="0" t="0" r="5080" b="0"/>
+            <wp:docPr id="4" name="Picture 4"/>
+            <wp:cNvGraphicFramePr>
+              <a:graphicFrameLocks xmlns:a="http://schemas.openxmlformats.org/drawingml/2006/main" noChangeAspect="1"/>
+            </wp:cNvGraphicFramePr>
+            <a:graphic xmlns:a="http://schemas.openxmlformats.org/drawingml/2006/main">
+              <a:graphicData uri="http://schemas.openxmlformats.org/drawingml/2006/picture">
+                <pic:pic xmlns:pic="http://schemas.openxmlformats.org/drawingml/2006/picture">
+                  <pic:nvPicPr>
+                    <pic:cNvPr id="1" name=""/>
+                    <pic:cNvPicPr/>
+                  </pic:nvPicPr>
+                  <pic:blipFill>
+                    <a:blip r:embed="rId11"/>
+                    <a:stretch>
+                      <a:fillRect/>
+                    </a:stretch>
+                  </pic:blipFill>
+                  <pic:spPr>
+                    <a:xfrm>
+                      <a:off x="0" y="0"/>
+                      <a:ext cx="6192482" cy="3301334"/>
+                    </a:xfrm>
+                    <a:prstGeom prst="rect">
+                      <a:avLst/>
+                    </a:prstGeom>
+                  </pic:spPr>
+                </pic:pic>
+              </a:graphicData>
+            </a:graphic>
+          </wp:inline>
+        </w:drawing>
+      </w:r>
+    </w:p>
+    <w:p>
+      <w:pPr>
+        <w:pStyle w:val="ListParagraph"/>
+        <w:numPr>
+          <w:ilvl w:val="0"/>
+          <w:numId w:val="1"/>
+        </w:numPr>
+      </w:pPr>
+      <w:r>
+        <w:t>After obtaining</w:t>
+      </w:r>
+      <w:r>
+        <w:t xml:space="preserve"> </w:t>
+      </w:r>
+      <m:oMath>
+        <m:sSub>
+          <m:sSubPr>
+            <m:ctrlPr>
+              <w:rPr>
+                <w:rFonts w:ascii="Cambria Math" w:hAnsi="Cambria Math"/>
+                <w:i/>
+              </w:rPr>
+            </m:ctrlPr>
+          </m:sSubPr>
+          <m:e>
+            <m:r>
+              <w:rPr>
+                <w:rFonts w:ascii="Cambria Math" w:hAnsi="Cambria Math"/>
+                <w:i/>
+              </w:rPr>
+              <w:sym w:font="Symbol" w:char="F070"/>
+            </m:r>
+          </m:e>
+          <m:sub>
+            <m:r>
+              <w:rPr>
+                <w:rFonts w:ascii="Cambria Math" w:hAnsi="Cambria Math"/>
+              </w:rPr>
+              <m:t>c</m:t>
+            </m:r>
+            <m:r>
+              <w:rPr>
+                <w:rFonts w:ascii="Cambria Math" w:hAnsi="Cambria Math"/>
+              </w:rPr>
+              <m:t>μ</m:t>
+            </m:r>
+          </m:sub>
+        </m:sSub>
+      </m:oMath>
+      <w:r>
+        <w:rPr>
+          <w:rFonts w:eastAsiaTheme="minorEastAsia"/>
+        </w:rPr>
+        <w:t xml:space="preserve"> </w:t>
+      </w:r>
+      <w:r>
+        <w:rPr>
+          <w:rFonts w:eastAsiaTheme="minorEastAsia"/>
+        </w:rPr>
+        <w:t>,we get…?</w:t>
+      </w:r>
+    </w:p>
+    <w:p>
+      <w:pPr>
+        <w:pStyle w:val="ListParagraph"/>
+      </w:pPr>
+    </w:p>
+    <w:p>
+      <w:pPr>
+        <w:pStyle w:val="ListParagraph"/>
+      </w:pPr>
+    </w:p>
+    <w:p>
+      <w:pPr>
+        <w:pStyle w:val="ListParagraph"/>
+      </w:pPr>
+      <w:r>
+        <w:t>P</w:t>
+      </w:r>
+      <w:r>
+        <w:t xml:space="preserve">lot </w:t>
+      </w:r>
+      <w:r>
+        <w:t xml:space="preserve">of </w:t>
+      </w:r>
+      <m:oMath>
+        <m:sSup>
+          <m:sSupPr>
+            <m:ctrlPr>
+              <w:rPr>
+                <w:rFonts w:ascii="Cambria Math" w:hAnsi="Cambria Math"/>
+                <w:i/>
+              </w:rPr>
+            </m:ctrlPr>
+          </m:sSupPr>
+          <m:e>
+            <m:r>
+              <w:rPr>
+                <w:rFonts w:ascii="Cambria Math" w:hAnsi="Cambria Math"/>
+              </w:rPr>
+              <m:t>V</m:t>
+            </m:r>
+          </m:e>
+          <m:sup>
+            <m:sSup>
+              <m:sSupPr>
+                <m:ctrlPr>
+                  <w:rPr>
+                    <w:rFonts w:ascii="Cambria Math" w:hAnsi="Cambria Math"/>
+                    <w:i/>
+                  </w:rPr>
+                </m:ctrlPr>
+              </m:sSupPr>
+              <m:e>
+                <m:r>
+                  <w:rPr>
+                    <w:rFonts w:ascii="Cambria Math" w:hAnsi="Cambria Math"/>
+                  </w:rPr>
+                  <m:t>π</m:t>
+                </m:r>
+              </m:e>
+              <m:sup>
+                <m:r>
+                  <w:rPr>
+                    <w:rFonts w:ascii="Cambria Math" w:hAnsi="Cambria Math"/>
+                  </w:rPr>
+                  <m:t>*</m:t>
+                </m:r>
+              </m:sup>
+            </m:sSup>
+          </m:sup>
+        </m:sSup>
+      </m:oMath>
+      <w:r>
+        <w:t xml:space="preserve">vs. </w:t>
+      </w:r>
+      <m:oMath>
+        <m:sSup>
+          <m:sSupPr>
+            <m:ctrlPr>
+              <w:rPr>
+                <w:rFonts w:ascii="Cambria Math" w:hAnsi="Cambria Math"/>
+                <w:i/>
+              </w:rPr>
+            </m:ctrlPr>
+          </m:sSupPr>
+          <m:e>
+            <m:r>
+              <w:rPr>
+                <w:rFonts w:ascii="Cambria Math" w:hAnsi="Cambria Math"/>
+              </w:rPr>
+              <m:t>V</m:t>
+            </m:r>
+          </m:e>
+          <m:sup>
+            <m:sSub>
+              <m:sSubPr>
+                <m:ctrlPr>
+                  <w:rPr>
+                    <w:rFonts w:ascii="Cambria Math" w:hAnsi="Cambria Math"/>
+                    <w:i/>
+                  </w:rPr>
+                </m:ctrlPr>
+              </m:sSubPr>
+              <m:e>
+                <m:r>
+                  <w:rPr>
+                    <w:rFonts w:ascii="Cambria Math" w:hAnsi="Cambria Math"/>
+                    <w:i/>
+                  </w:rPr>
+                  <w:sym w:font="Symbol" w:char="F070"/>
+                </m:r>
+              </m:e>
+              <m:sub>
+                <m:r>
+                  <w:rPr>
+                    <w:rFonts w:ascii="Cambria Math" w:hAnsi="Cambria Math"/>
+                  </w:rPr>
+                  <m:t>c</m:t>
+                </m:r>
+              </m:sub>
+            </m:sSub>
+          </m:sup>
+        </m:sSup>
+      </m:oMath>
+      <w:r>
+        <w:rPr>
+          <w:rFonts w:eastAsiaTheme="minorEastAsia"/>
+        </w:rPr>
+        <w:t xml:space="preserve"> -</w:t>
+      </w:r>
+    </w:p>
+    <w:p>
+      <w:pPr>
+        <w:rPr>
+          <w:noProof/>
+        </w:rPr>
+      </w:pPr>
+      <w:r>
+        <w:rPr>
+          <w:noProof/>
+        </w:rPr>
+        <w:lastRenderedPageBreak/>
+        <w:drawing>
+          <wp:inline distT="0" distB="0" distL="0" distR="0" wp14:anchorId="521065AF" wp14:editId="184C777C">
+            <wp:extent cx="5943600" cy="3115945"/>
+            <wp:effectExtent l="0" t="0" r="0" b="8255"/>
+            <wp:docPr id="5" name="Picture 5"/>
+            <wp:cNvGraphicFramePr>
+              <a:graphicFrameLocks xmlns:a="http://schemas.openxmlformats.org/drawingml/2006/main" noChangeAspect="1"/>
+            </wp:cNvGraphicFramePr>
+            <a:graphic xmlns:a="http://schemas.openxmlformats.org/drawingml/2006/main">
+              <a:graphicData uri="http://schemas.openxmlformats.org/drawingml/2006/picture">
+                <pic:pic xmlns:pic="http://schemas.openxmlformats.org/drawingml/2006/picture">
+                  <pic:nvPicPr>
+                    <pic:cNvPr id="1" name=""/>
+                    <pic:cNvPicPr/>
+                  </pic:nvPicPr>
+                  <pic:blipFill>
+                    <a:blip r:embed="rId12"/>
+                    <a:stretch>
+                      <a:fillRect/>
+                    </a:stretch>
+                  </pic:blipFill>
+                  <pic:spPr>
+                    <a:xfrm>
+                      <a:off x="0" y="0"/>
+                      <a:ext cx="5943600" cy="3115945"/>
+                    </a:xfrm>
+                    <a:prstGeom prst="rect">
+                      <a:avLst/>
+                    </a:prstGeom>
+                  </pic:spPr>
+                </pic:pic>
+              </a:graphicData>
+            </a:graphic>
+          </wp:inline>
+        </w:drawing>
+      </w:r>
+    </w:p>
+    <w:p>
+      <w:pPr>
+        <w:ind w:firstLine="720"/>
+        <w:rPr>
+          <w:rFonts w:eastAsiaTheme="minorEastAsia"/>
+        </w:rPr>
+      </w:pPr>
+      <w:r>
+        <w:t xml:space="preserve">For all states </w:t>
+      </w:r>
+      <m:oMath>
+        <m:sSup>
+          <m:sSupPr>
+            <m:ctrlPr>
+              <w:rPr>
+                <w:rFonts w:ascii="Cambria Math" w:hAnsi="Cambria Math"/>
+                <w:i/>
+              </w:rPr>
+            </m:ctrlPr>
+          </m:sSupPr>
+          <m:e>
+            <m:r>
+              <w:rPr>
+                <w:rFonts w:ascii="Cambria Math" w:hAnsi="Cambria Math"/>
+              </w:rPr>
+              <m:t>V</m:t>
+            </m:r>
+          </m:e>
+          <m:sup>
+            <m:sSup>
+              <m:sSupPr>
+                <m:ctrlPr>
+                  <w:rPr>
+                    <w:rFonts w:ascii="Cambria Math" w:hAnsi="Cambria Math"/>
+                    <w:i/>
+                  </w:rPr>
+                </m:ctrlPr>
+              </m:sSupPr>
+              <m:e>
+                <m:r>
+                  <w:rPr>
+                    <w:rFonts w:ascii="Cambria Math" w:hAnsi="Cambria Math"/>
+                  </w:rPr>
+                  <m:t>π</m:t>
+                </m:r>
+              </m:e>
+              <m:sup>
+                <m:r>
+                  <w:rPr>
+                    <w:rFonts w:ascii="Cambria Math" w:hAnsi="Cambria Math"/>
+                  </w:rPr>
+                  <m:t>*</m:t>
+                </m:r>
+              </m:sup>
+            </m:sSup>
+          </m:sup>
+        </m:sSup>
+        <m:r>
+          <m:rPr>
+            <m:sty m:val="p"/>
+          </m:rPr>
+          <w:rPr>
+            <w:rFonts w:ascii="Cambria Math" w:hAnsi="Cambria Math"/>
+          </w:rPr>
+          <m:t>≥</m:t>
+        </m:r>
+        <m:r>
+          <m:rPr>
+            <m:sty m:val="p"/>
+          </m:rPr>
+          <w:rPr>
+            <w:rFonts w:ascii="Cambria Math" w:hAnsi="Cambria Math"/>
+          </w:rPr>
+          <m:t xml:space="preserve"> </m:t>
+        </m:r>
+        <m:sSup>
+          <m:sSupPr>
+            <m:ctrlPr>
+              <w:rPr>
+                <w:rFonts w:ascii="Cambria Math" w:hAnsi="Cambria Math"/>
+                <w:i/>
+              </w:rPr>
+            </m:ctrlPr>
+          </m:sSupPr>
+          <m:e>
+            <m:r>
+              <w:rPr>
+                <w:rFonts w:ascii="Cambria Math" w:hAnsi="Cambria Math"/>
+              </w:rPr>
+              <m:t>V</m:t>
+            </m:r>
+          </m:e>
+          <m:sup>
+            <m:sSub>
+              <m:sSubPr>
+                <m:ctrlPr>
+                  <w:rPr>
+                    <w:rFonts w:ascii="Cambria Math" w:hAnsi="Cambria Math"/>
+                    <w:i/>
+                  </w:rPr>
+                </m:ctrlPr>
+              </m:sSubPr>
+              <m:e>
+                <m:r>
+                  <w:rPr>
+                    <w:rFonts w:ascii="Cambria Math" w:hAnsi="Cambria Math"/>
+                    <w:i/>
+                  </w:rPr>
+                  <w:sym w:font="Symbol" w:char="F070"/>
+                </m:r>
+              </m:e>
+              <m:sub>
+                <m:r>
+                  <w:rPr>
+                    <w:rFonts w:ascii="Cambria Math" w:hAnsi="Cambria Math"/>
+                  </w:rPr>
+                  <m:t>c</m:t>
+                </m:r>
+              </m:sub>
+            </m:sSub>
+          </m:sup>
+        </m:sSup>
+        <m:r>
+          <m:rPr>
+            <m:sty m:val="p"/>
+          </m:rPr>
+          <w:rPr>
+            <w:rFonts w:ascii="Cambria Math" w:eastAsiaTheme="minorEastAsia" w:hAnsi="Cambria Math"/>
+          </w:rPr>
+          <m:t xml:space="preserve"> </m:t>
+        </m:r>
+      </m:oMath>
+      <w:r>
+        <w:rPr>
+          <w:rFonts w:eastAsiaTheme="minorEastAsia"/>
+        </w:rPr>
+        <w:t>as expected of optimal policy.</w:t>
+      </w:r>
+    </w:p>
+    <w:p>
+      <w:pPr>
+        <w:pStyle w:val="ListParagraph"/>
+        <w:numPr>
+          <w:ilvl w:val="0"/>
+          <w:numId w:val="1"/>
+        </w:numPr>
+      </w:pPr>
+      <w:r>
+        <w:t xml:space="preserve">The simulator function implemented (assuming </w:t>
+      </w:r>
+      <m:oMath>
+        <m:r>
+          <w:rPr>
+            <w:rFonts w:ascii="Cambria Math" w:hAnsi="Cambria Math"/>
+          </w:rPr>
+          <m:t>a∈A(s)</m:t>
+        </m:r>
+      </m:oMath>
+      <w:r>
+        <w:rPr>
+          <w:rFonts w:eastAsiaTheme="minorEastAsia"/>
+        </w:rPr>
+        <w:t>)</w:t>
+      </w:r>
+      <w:r>
+        <w:t xml:space="preserve"> – </w:t>
+      </w:r>
+    </w:p>
+    <w:p>
+      <w:pPr>
+        <w:pStyle w:val="ListParagraph"/>
+        <w:rPr>
+          <w:rFonts w:eastAsiaTheme="minorEastAsia"/>
+        </w:rPr>
+      </w:pPr>
+      <m:oMathPara>
+        <m:oMath>
+          <m:r>
+            <w:rPr>
+              <w:rFonts w:ascii="Cambria Math" w:hAnsi="Cambria Math"/>
+            </w:rPr>
+            <m:t>f</m:t>
+          </m:r>
+          <m:d>
+            <m:dPr>
+              <m:ctrlPr>
+                <w:rPr>
+                  <w:rFonts w:ascii="Cambria Math" w:hAnsi="Cambria Math"/>
+                  <w:i/>
+                </w:rPr>
+              </m:ctrlPr>
+            </m:dPr>
+            <m:e>
+              <m:r>
+                <w:rPr>
+                  <w:rFonts w:ascii="Cambria Math" w:hAnsi="Cambria Math"/>
+                </w:rPr>
+                <m:t>s,a</m:t>
+              </m:r>
+            </m:e>
+          </m:d>
+          <m:r>
+            <w:rPr>
+              <w:rFonts w:ascii="Cambria Math" w:hAnsi="Cambria Math"/>
+            </w:rPr>
+            <m:t>=</m:t>
+          </m:r>
+          <m:d>
+            <m:dPr>
+              <m:begChr m:val="{"/>
+              <m:endChr m:val=""/>
+              <m:ctrlPr>
+                <w:rPr>
+                  <w:rFonts w:ascii="Cambria Math" w:hAnsi="Cambria Math"/>
+                  <w:i/>
+                </w:rPr>
+              </m:ctrlPr>
+            </m:dPr>
+            <m:e>
+              <m:eqArr>
+                <m:eqArrPr>
+                  <m:ctrlPr>
+                    <w:rPr>
+                      <w:rFonts w:ascii="Cambria Math" w:hAnsi="Cambria Math"/>
+                      <w:i/>
+                    </w:rPr>
+                  </m:ctrlPr>
+                </m:eqArrPr>
+                <m:e>
+                  <m:r>
+                    <w:rPr>
+                      <w:rFonts w:ascii="Cambria Math" w:hAnsi="Cambria Math"/>
+                    </w:rPr>
+                    <m:t>s            w .p.  1-</m:t>
+                  </m:r>
+                  <m:sSub>
+                    <m:sSubPr>
+                      <m:ctrlPr>
+                        <w:rPr>
+                          <w:rFonts w:ascii="Cambria Math" w:hAnsi="Cambria Math"/>
+                          <w:i/>
+                        </w:rPr>
+                      </m:ctrlPr>
+                    </m:sSubPr>
+                    <m:e>
+                      <m:r>
+                        <w:rPr>
+                          <w:rFonts w:ascii="Cambria Math" w:hAnsi="Cambria Math"/>
+                        </w:rPr>
+                        <m:t>μ</m:t>
+                      </m:r>
+                    </m:e>
+                    <m:sub>
+                      <m:r>
+                        <w:rPr>
+                          <w:rFonts w:ascii="Cambria Math" w:hAnsi="Cambria Math"/>
+                        </w:rPr>
+                        <m:t>a</m:t>
+                      </m:r>
+                    </m:sub>
+                  </m:sSub>
+                </m:e>
+                <m:e>
+                  <m:r>
+                    <w:rPr>
+                      <w:rFonts w:ascii="Cambria Math" w:hAnsi="Cambria Math"/>
+                    </w:rPr>
+                    <m:t>s\</m:t>
+                  </m:r>
+                  <m:r>
+                    <m:rPr>
+                      <m:lit/>
+                    </m:rPr>
+                    <w:rPr>
+                      <w:rFonts w:ascii="Cambria Math" w:hAnsi="Cambria Math"/>
+                    </w:rPr>
+                    <m:t>{</m:t>
+                  </m:r>
+                  <m:r>
+                    <w:rPr>
+                      <w:rFonts w:ascii="Cambria Math" w:hAnsi="Cambria Math"/>
+                    </w:rPr>
+                    <m:t xml:space="preserve">a}       w.p.        </m:t>
+                  </m:r>
+                  <m:sSub>
+                    <m:sSubPr>
+                      <m:ctrlPr>
+                        <w:rPr>
+                          <w:rFonts w:ascii="Cambria Math" w:hAnsi="Cambria Math"/>
+                          <w:i/>
+                        </w:rPr>
+                      </m:ctrlPr>
+                    </m:sSubPr>
+                    <m:e>
+                      <m:r>
+                        <w:rPr>
+                          <w:rFonts w:ascii="Cambria Math" w:hAnsi="Cambria Math"/>
+                        </w:rPr>
+                        <m:t>μ</m:t>
+                      </m:r>
+                    </m:e>
+                    <m:sub>
+                      <m:r>
+                        <w:rPr>
+                          <w:rFonts w:ascii="Cambria Math" w:hAnsi="Cambria Math"/>
+                        </w:rPr>
+                        <m:t>a</m:t>
+                      </m:r>
+                    </m:sub>
+                  </m:sSub>
+                </m:e>
+              </m:eqArr>
+            </m:e>
+          </m:d>
+        </m:oMath>
+      </m:oMathPara>
+    </w:p>
+    <w:p>
+      <w:pPr>
+        <w:rPr>
+          <w:rFonts w:eastAsiaTheme="minorEastAsia"/>
+        </w:rPr>
+      </w:pPr>
+    </w:p>
+    <w:p>
+      <w:pPr>
+        <w:tabs>
+          <w:tab w:val="left" w:pos="902"/>
+        </w:tabs>
+      </w:pPr>
+      <w:r>
+        <w:tab/>
+      </w:r>
       <w:bookmarkStart w:id="0" w:name="_GoBack"/>
       <w:bookmarkEnd w:id="0"/>
     </w:p>
@@ -2583,7 +5871,7 @@
   <w:style w:type="paragraph" w:default="1" w:styleId="Normal">
     <w:name w:val="Normal"/>
     <w:qFormat/>
-    <w:rsid w:val="00E90684"/>
+    <w:rsid w:val="00305A4C"/>
   </w:style>
   <w:style w:type="character" w:default="1" w:styleId="DefaultParagraphFont">
     <w:name w:val="Default Paragraph Font"/>
@@ -2676,6 +5964,54 @@
     <w:link w:val="Footer"/>
     <w:uiPriority w:val="99"/>
     <w:rsid w:val="00FC75CA"/>
+  </w:style>
+  <w:style w:type="paragraph" w:styleId="HTMLPreformatted">
+    <w:name w:val="HTML Preformatted"/>
+    <w:basedOn w:val="Normal"/>
+    <w:link w:val="HTMLPreformattedChar"/>
+    <w:uiPriority w:val="99"/>
+    <w:semiHidden/>
+    <w:unhideWhenUsed/>
+    <w:rsid w:val="00305A4C"/>
+    <w:pPr>
+      <w:tabs>
+        <w:tab w:val="left" w:pos="916"/>
+        <w:tab w:val="left" w:pos="1832"/>
+        <w:tab w:val="left" w:pos="2748"/>
+        <w:tab w:val="left" w:pos="3664"/>
+        <w:tab w:val="left" w:pos="4580"/>
+        <w:tab w:val="left" w:pos="5496"/>
+        <w:tab w:val="left" w:pos="6412"/>
+        <w:tab w:val="left" w:pos="7328"/>
+        <w:tab w:val="left" w:pos="8244"/>
+        <w:tab w:val="left" w:pos="9160"/>
+        <w:tab w:val="left" w:pos="10076"/>
+        <w:tab w:val="left" w:pos="10992"/>
+        <w:tab w:val="left" w:pos="11908"/>
+        <w:tab w:val="left" w:pos="12824"/>
+        <w:tab w:val="left" w:pos="13740"/>
+        <w:tab w:val="left" w:pos="14656"/>
+      </w:tabs>
+      <w:spacing w:after="0" w:line="240" w:lineRule="auto"/>
+    </w:pPr>
+    <w:rPr>
+      <w:rFonts w:ascii="Courier New" w:eastAsia="Times New Roman" w:hAnsi="Courier New" w:cs="Courier New"/>
+      <w:sz w:val="20"/>
+      <w:szCs w:val="20"/>
+    </w:rPr>
+  </w:style>
+  <w:style w:type="character" w:customStyle="1" w:styleId="HTMLPreformattedChar">
+    <w:name w:val="HTML Preformatted Char"/>
+    <w:basedOn w:val="DefaultParagraphFont"/>
+    <w:link w:val="HTMLPreformatted"/>
+    <w:uiPriority w:val="99"/>
+    <w:semiHidden/>
+    <w:rsid w:val="00305A4C"/>
+    <w:rPr>
+      <w:rFonts w:ascii="Courier New" w:eastAsia="Times New Roman" w:hAnsi="Courier New" w:cs="Courier New"/>
+      <w:sz w:val="20"/>
+      <w:szCs w:val="20"/>
+    </w:rPr>
   </w:style>
 </w:styles>
 </file>
@@ -2976,21 +6312,6 @@
 </file>
 
 <file path=customXml/item1.xml><?xml version="1.0" encoding="utf-8"?>
-<p:properties xmlns:p="http://schemas.microsoft.com/office/2006/metadata/properties" xmlns:xsi="http://www.w3.org/2001/XMLSchema-instance" xmlns:pc="http://schemas.microsoft.com/office/infopath/2007/PartnerControls">
-  <documentManagement/>
-</p:properties>
-</file>
-
-<file path=customXml/item2.xml><?xml version="1.0" encoding="utf-8"?>
-<?mso-contentType ?>
-<FormTemplates xmlns="http://schemas.microsoft.com/sharepoint/v3/contenttype/forms">
-  <Display>DocumentLibraryForm</Display>
-  <Edit>DocumentLibraryForm</Edit>
-  <New>DocumentLibraryForm</New>
-</FormTemplates>
-</file>
-
-<file path=customXml/item3.xml><?xml version="1.0" encoding="utf-8"?>
 <ct:contentTypeSchema xmlns:ct="http://schemas.microsoft.com/office/2006/metadata/contentType" xmlns:ma="http://schemas.microsoft.com/office/2006/metadata/properties/metaAttributes" ct:_="" ma:_="" ma:contentTypeName="Document" ma:contentTypeID="0x01010071AB54D9F6C5F34DB41AE07CC42B6219" ma:contentTypeVersion="9" ma:contentTypeDescription="Create a new document." ma:contentTypeScope="" ma:versionID="74cd041c9f098d4725c9f3adde822d27">
   <xsd:schema xmlns:xsd="http://www.w3.org/2001/XMLSchema" xmlns:xs="http://www.w3.org/2001/XMLSchema" xmlns:p="http://schemas.microsoft.com/office/2006/metadata/properties" xmlns:ns3="9e929100-3223-4ae4-94fa-8ceaa95fe906" targetNamespace="http://schemas.microsoft.com/office/2006/metadata/properties" ma:root="true" ma:fieldsID="930f7c92ce6e730d63b5a1bcbd14282b" ns3:_="">
     <xsd:import namespace="9e929100-3223-4ae4-94fa-8ceaa95fe906"/>
@@ -3168,31 +6489,22 @@
 </ct:contentTypeSchema>
 </file>
 
-<file path=customXml/itemProps1.xml><?xml version="1.0" encoding="utf-8"?>
-<ds:datastoreItem xmlns:ds="http://schemas.openxmlformats.org/officeDocument/2006/customXml" ds:itemID="{2CFC0684-4385-4476-87A0-24572F53D0CD}">
-  <ds:schemaRefs>
-    <ds:schemaRef ds:uri="http://purl.org/dc/terms/"/>
-    <ds:schemaRef ds:uri="http://schemas.openxmlformats.org/package/2006/metadata/core-properties"/>
-    <ds:schemaRef ds:uri="http://schemas.microsoft.com/office/2006/documentManagement/types"/>
-    <ds:schemaRef ds:uri="http://schemas.microsoft.com/office/infopath/2007/PartnerControls"/>
-    <ds:schemaRef ds:uri="http://purl.org/dc/elements/1.1/"/>
-    <ds:schemaRef ds:uri="http://schemas.microsoft.com/office/2006/metadata/properties"/>
-    <ds:schemaRef ds:uri="9e929100-3223-4ae4-94fa-8ceaa95fe906"/>
-    <ds:schemaRef ds:uri="http://www.w3.org/XML/1998/namespace"/>
-    <ds:schemaRef ds:uri="http://purl.org/dc/dcmitype/"/>
-  </ds:schemaRefs>
-</ds:datastoreItem>
+<file path=customXml/item2.xml><?xml version="1.0" encoding="utf-8"?>
+<?mso-contentType ?>
+<FormTemplates xmlns="http://schemas.microsoft.com/sharepoint/v3/contenttype/forms">
+  <Display>DocumentLibraryForm</Display>
+  <Edit>DocumentLibraryForm</Edit>
+  <New>DocumentLibraryForm</New>
+</FormTemplates>
 </file>
 
-<file path=customXml/itemProps2.xml><?xml version="1.0" encoding="utf-8"?>
-<ds:datastoreItem xmlns:ds="http://schemas.openxmlformats.org/officeDocument/2006/customXml" ds:itemID="{4CFF68FE-9D27-4FA7-8B94-15FD98BC5B7C}">
-  <ds:schemaRefs>
-    <ds:schemaRef ds:uri="http://schemas.microsoft.com/sharepoint/v3/contenttype/forms"/>
-  </ds:schemaRefs>
-</ds:datastoreItem>
+<file path=customXml/item3.xml><?xml version="1.0" encoding="utf-8"?>
+<p:properties xmlns:p="http://schemas.microsoft.com/office/2006/metadata/properties" xmlns:xsi="http://www.w3.org/2001/XMLSchema-instance" xmlns:pc="http://schemas.microsoft.com/office/infopath/2007/PartnerControls">
+  <documentManagement/>
+</p:properties>
 </file>
 
-<file path=customXml/itemProps3.xml><?xml version="1.0" encoding="utf-8"?>
+<file path=customXml/itemProps1.xml><?xml version="1.0" encoding="utf-8"?>
 <ds:datastoreItem xmlns:ds="http://schemas.openxmlformats.org/officeDocument/2006/customXml" ds:itemID="{FBA6E8EC-1384-40B5-8C1B-5A686B7ED818}">
   <ds:schemaRefs>
     <ds:schemaRef ds:uri="http://schemas.microsoft.com/office/2006/metadata/contentType"/>
@@ -3208,4 +6520,21 @@
     <ds:schemaRef ds:uri="http://schemas.microsoft.com/internal/obd"/>
   </ds:schemaRefs>
 </ds:datastoreItem>
+</file>
+
+<file path=customXml/itemProps2.xml><?xml version="1.0" encoding="utf-8"?>
+<ds:datastoreItem xmlns:ds="http://schemas.openxmlformats.org/officeDocument/2006/customXml" ds:itemID="{4CFF68FE-9D27-4FA7-8B94-15FD98BC5B7C}">
+  <ds:schemaRefs>
+    <ds:schemaRef ds:uri="http://schemas.microsoft.com/sharepoint/v3/contenttype/forms"/>
+  </ds:schemaRefs>
+</ds:datastoreItem>
+</file>
+
+<file path=customXml/itemProps3.xml><?xml version="1.0" encoding="utf-8"?>
+<ds:datastoreItem xmlns:ds="http://schemas.openxmlformats.org/officeDocument/2006/customXml" ds:itemID="{2CFC0684-4385-4476-87A0-24572F53D0CD}">
+  <ds:schemaRefs>
+    <ds:schemaRef ds:uri="http://schemas.microsoft.com/office/2006/metadata/properties"/>
+    <ds:schemaRef ds:uri="http://schemas.microsoft.com/office/infopath/2007/PartnerControls"/>
+  </ds:schemaRefs>
+</ds:datastoreItem>
 </file>
</xml_diff>

<commit_message>
wet2 q2 update subplot of infinity norm and s0 abs diff + doc update w/ plots
</commit_message>
<xml_diff>
--- a/wet2/Q2.docx
+++ b/wet2/Q2.docx
@@ -1435,23 +1435,7 @@
           <w:sz w:val="24"/>
           <w:szCs w:val="24"/>
         </w:rPr>
-        <w:t xml:space="preserve">Plot </w:t>
-      </w:r>
-      <w:r>
-        <w:rPr>
-          <w:rFonts w:eastAsiaTheme="minorEastAsia"/>
-          <w:sz w:val="24"/>
-          <w:szCs w:val="24"/>
-        </w:rPr>
-        <w:t xml:space="preserve">of </w:t>
-      </w:r>
-      <w:r>
-        <w:rPr>
-          <w:rFonts w:eastAsiaTheme="minorEastAsia"/>
-          <w:sz w:val="24"/>
-          <w:szCs w:val="24"/>
-        </w:rPr>
-        <w:t xml:space="preserve">the values of the policy </w:t>
+        <w:t xml:space="preserve">Plot of the values of the policy </w:t>
       </w:r>
       <m:oMath>
         <m:sSub>
@@ -1536,15 +1520,7 @@
           <w:sz w:val="24"/>
           <w:szCs w:val="24"/>
         </w:rPr>
-        <w:t xml:space="preserve"> , from the remaining unfinished jobs</w:t>
-      </w:r>
-      <w:r>
-        <w:rPr>
-          <w:rFonts w:eastAsiaTheme="minorEastAsia"/>
-          <w:sz w:val="24"/>
-          <w:szCs w:val="24"/>
-        </w:rPr>
-        <w:t>-</w:t>
+        <w:t xml:space="preserve"> , from the remaining unfinished jobs-</w:t>
       </w:r>
     </w:p>
     <w:p>
@@ -2636,15 +2612,7 @@
             <w:sz w:val="24"/>
             <w:szCs w:val="24"/>
           </w:rPr>
-          <m:t xml:space="preserve"> </m:t>
-        </m:r>
-        <m:r>
-          <w:rPr>
-            <w:rFonts w:ascii="Cambria Math" w:hAnsi="Cambria Math"/>
-            <w:sz w:val="24"/>
-            <w:szCs w:val="24"/>
-          </w:rPr>
-          <m:t>π</m:t>
+          <m:t xml:space="preserve"> π</m:t>
         </m:r>
         <m:d>
           <m:dPr>
@@ -2880,15 +2848,7 @@
                       <w:sz w:val="24"/>
                       <w:szCs w:val="24"/>
                     </w:rPr>
-                    <m:t>arg</m:t>
-                  </m:r>
-                  <m:r>
-                    <w:rPr>
-                      <w:rFonts w:ascii="Cambria Math" w:hAnsi="Cambria Math"/>
-                      <w:sz w:val="24"/>
-                      <w:szCs w:val="24"/>
-                    </w:rPr>
-                    <m:t>min</m:t>
+                    <m:t>argmin</m:t>
                   </m:r>
                   <m:ctrlPr>
                     <w:rPr>
@@ -3418,14 +3378,7 @@
           <w:sz w:val="24"/>
           <w:szCs w:val="24"/>
         </w:rPr>
-        <w:t xml:space="preserve">in the PI algorithm, we first calculate the </w:t>
-      </w:r>
-      <w:r>
-        <w:rPr>
-          <w:sz w:val="24"/>
-          <w:szCs w:val="24"/>
-        </w:rPr>
-        <w:t xml:space="preserve">Value for policy </w:t>
+        <w:t xml:space="preserve">in the PI algorithm, we first calculate the Value for policy </w:t>
       </w:r>
       <m:oMath>
         <m:sSub>
@@ -3537,14 +3490,14 @@
           <w:sz w:val="24"/>
           <w:szCs w:val="24"/>
         </w:rPr>
-        <w:t>(</w:t>
-      </w:r>
-      <w:r>
-        <w:rPr>
-          <w:sz w:val="24"/>
-          <w:szCs w:val="24"/>
-        </w:rPr>
-        <w:t>using fixed policy value iteration algorithm</w:t>
+        <w:t xml:space="preserve">(using </w:t>
+      </w:r>
+      <w:r>
+        <w:rPr>
+          <w:sz w:val="24"/>
+          <w:szCs w:val="24"/>
+        </w:rPr>
+        <w:t>FPVI</w:t>
       </w:r>
       <w:r>
         <w:rPr>
@@ -3574,7 +3527,21 @@
           <w:sz w:val="24"/>
           <w:szCs w:val="24"/>
         </w:rPr>
-        <w:t xml:space="preserve">the policy improvement above and update the </w:t>
+        <w:t>the policy improvement above and update</w:t>
+      </w:r>
+      <w:r>
+        <w:rPr>
+          <w:sz w:val="24"/>
+          <w:szCs w:val="24"/>
+        </w:rPr>
+        <w:t xml:space="preserve"> our policy to</w:t>
+      </w:r>
+      <w:r>
+        <w:rPr>
+          <w:sz w:val="24"/>
+          <w:szCs w:val="24"/>
+        </w:rPr>
+        <w:t xml:space="preserve"> the </w:t>
       </w:r>
       <w:r>
         <w:rPr>
@@ -3670,14 +3637,7 @@
           <w:szCs w:val="24"/>
         </w:rPr>
         <w:lastRenderedPageBreak/>
-        <w:t xml:space="preserve">We </w:t>
-      </w:r>
-      <w:r>
-        <w:rPr>
-          <w:sz w:val="24"/>
-          <w:szCs w:val="24"/>
-        </w:rPr>
-        <w:t xml:space="preserve">calculate the Value for policy </w:t>
+        <w:t xml:space="preserve">We calculate the Value for policy </w:t>
       </w:r>
       <m:oMath>
         <m:sSub>
@@ -3816,7 +3776,7 @@
           <w:sz w:val="24"/>
           <w:szCs w:val="24"/>
         </w:rPr>
-        <w:t xml:space="preserve">fixed policy </w:t>
+        <w:t>FP</w:t>
       </w:r>
       <w:r>
         <w:rPr>
@@ -4149,7 +4109,21 @@
           <w:sz w:val="24"/>
           <w:szCs w:val="24"/>
         </w:rPr>
-        <w:t xml:space="preserve">return steps for iteration </w:t>
+        <w:t xml:space="preserve">return </w:t>
+      </w:r>
+      <w:r>
+        <w:rPr>
+          <w:sz w:val="24"/>
+          <w:szCs w:val="24"/>
+        </w:rPr>
+        <w:t xml:space="preserve">the </w:t>
+      </w:r>
+      <w:r>
+        <w:rPr>
+          <w:sz w:val="24"/>
+          <w:szCs w:val="24"/>
+        </w:rPr>
+        <w:t xml:space="preserve">steps for iteration </w:t>
       </w:r>
       <m:oMath>
         <m:r>
@@ -4334,7 +4308,7 @@
           <w:sz w:val="24"/>
           <w:szCs w:val="24"/>
         </w:rPr>
-        <w:t>4</w:t>
+        <w:t>2</w:t>
       </w:r>
       <w:r>
         <w:rPr>
@@ -4342,7 +4316,24 @@
           <w:sz w:val="24"/>
           <w:szCs w:val="24"/>
         </w:rPr>
-        <w:t xml:space="preserve"> iterations.</w:t>
+        <w:t xml:space="preserve"> iterations</w:t>
+      </w:r>
+      <w:r>
+        <w:rPr>
+          <w:rFonts w:eastAsiaTheme="minorEastAsia"/>
+          <w:sz w:val="24"/>
+          <w:szCs w:val="24"/>
+        </w:rPr>
+        <w:t>.</w:t>
+      </w:r>
+      <w:r>
+        <w:rPr>
+          <w:rFonts w:eastAsiaTheme="minorEastAsia"/>
+          <w:sz w:val="24"/>
+          <w:szCs w:val="24"/>
+        </w:rPr>
+        <w:br/>
+        <w:t>We actually improved the policy only once (the second time it didn’t improve)</w:t>
       </w:r>
     </w:p>
     <w:p>
@@ -4699,10 +4690,10 @@
           <w:noProof/>
         </w:rPr>
         <w:drawing>
-          <wp:inline distT="0" distB="0" distL="0" distR="0" wp14:anchorId="7372D5C1" wp14:editId="1896EF69">
-            <wp:extent cx="6186668" cy="3298234"/>
-            <wp:effectExtent l="0" t="0" r="5080" b="0"/>
-            <wp:docPr id="4" name="Picture 4"/>
+          <wp:inline distT="0" distB="0" distL="0" distR="0" wp14:anchorId="3BF2C8AE" wp14:editId="69A31D18">
+            <wp:extent cx="5943600" cy="4457700"/>
+            <wp:effectExtent l="0" t="0" r="0" b="0"/>
+            <wp:docPr id="3" name="Picture 3" descr="A screenshot of a cell phone&#10;&#10;Description automatically generated"/>
             <wp:cNvGraphicFramePr>
               <a:graphicFrameLocks xmlns:a="http://schemas.openxmlformats.org/drawingml/2006/main" noChangeAspect="1"/>
             </wp:cNvGraphicFramePr>
@@ -4710,11 +4701,17 @@
               <a:graphicData uri="http://schemas.openxmlformats.org/drawingml/2006/picture">
                 <pic:pic xmlns:pic="http://schemas.openxmlformats.org/drawingml/2006/picture">
                   <pic:nvPicPr>
-                    <pic:cNvPr id="1" name=""/>
+                    <pic:cNvPr id="3" name="Figure_2.png"/>
                     <pic:cNvPicPr/>
                   </pic:nvPicPr>
                   <pic:blipFill>
-                    <a:blip r:embed="rId11"/>
+                    <a:blip r:embed="rId11">
+                      <a:extLst>
+                        <a:ext uri="{28A0092B-C50C-407E-A947-70E740481C1C}">
+                          <a14:useLocalDpi xmlns:a14="http://schemas.microsoft.com/office/drawing/2010/main" val="0"/>
+                        </a:ext>
+                      </a:extLst>
+                    </a:blip>
                     <a:stretch>
                       <a:fillRect/>
                     </a:stretch>
@@ -4722,7 +4719,7 @@
                   <pic:spPr>
                     <a:xfrm>
                       <a:off x="0" y="0"/>
-                      <a:ext cx="6192482" cy="3301334"/>
+                      <a:ext cx="5943600" cy="4457700"/>
                     </a:xfrm>
                     <a:prstGeom prst="rect">
                       <a:avLst/>
@@ -4744,6 +4741,7 @@
         </w:numPr>
       </w:pPr>
       <w:r>
+        <w:lastRenderedPageBreak/>
         <w:t>After obtaining</w:t>
       </w:r>
       <w:r>
@@ -4773,13 +4771,7 @@
               <w:rPr>
                 <w:rFonts w:ascii="Cambria Math" w:hAnsi="Cambria Math"/>
               </w:rPr>
-              <m:t>c</m:t>
-            </m:r>
-            <m:r>
-              <w:rPr>
-                <w:rFonts w:ascii="Cambria Math" w:hAnsi="Cambria Math"/>
-              </w:rPr>
-              <m:t>μ</m:t>
+              <m:t>cμ</m:t>
             </m:r>
           </m:sub>
         </m:sSub>
@@ -4794,7 +4786,65 @@
         <w:rPr>
           <w:rFonts w:eastAsiaTheme="minorEastAsia"/>
         </w:rPr>
-        <w:t>,we get…?</w:t>
+        <w:t>,we ge</w:t>
+      </w:r>
+      <w:r>
+        <w:rPr>
+          <w:rFonts w:eastAsiaTheme="minorEastAsia"/>
+        </w:rPr>
+        <w:t>t the same value as for the optimal policy. Thus, we can see that the cu rule gives an optimal policy.</w:t>
+      </w:r>
+      <w:r>
+        <w:rPr>
+          <w:rFonts w:eastAsiaTheme="minorEastAsia"/>
+        </w:rPr>
+        <w:br/>
+      </w:r>
+      <w:r>
+        <w:rPr>
+          <w:noProof/>
+        </w:rPr>
+        <w:drawing>
+          <wp:inline distT="0" distB="0" distL="0" distR="0" wp14:anchorId="59B9CD66" wp14:editId="18152854">
+            <wp:extent cx="4640580" cy="3480435"/>
+            <wp:effectExtent l="0" t="0" r="7620" b="5715"/>
+            <wp:docPr id="6" name="Picture 6"/>
+            <wp:cNvGraphicFramePr>
+              <a:graphicFrameLocks xmlns:a="http://schemas.openxmlformats.org/drawingml/2006/main" noChangeAspect="1"/>
+            </wp:cNvGraphicFramePr>
+            <a:graphic xmlns:a="http://schemas.openxmlformats.org/drawingml/2006/main">
+              <a:graphicData uri="http://schemas.openxmlformats.org/drawingml/2006/picture">
+                <pic:pic xmlns:pic="http://schemas.openxmlformats.org/drawingml/2006/picture">
+                  <pic:nvPicPr>
+                    <pic:cNvPr id="6" name="Figure_4.png"/>
+                    <pic:cNvPicPr/>
+                  </pic:nvPicPr>
+                  <pic:blipFill>
+                    <a:blip r:embed="rId12">
+                      <a:extLst>
+                        <a:ext uri="{28A0092B-C50C-407E-A947-70E740481C1C}">
+                          <a14:useLocalDpi xmlns:a14="http://schemas.microsoft.com/office/drawing/2010/main" val="0"/>
+                        </a:ext>
+                      </a:extLst>
+                    </a:blip>
+                    <a:stretch>
+                      <a:fillRect/>
+                    </a:stretch>
+                  </pic:blipFill>
+                  <pic:spPr>
+                    <a:xfrm>
+                      <a:off x="0" y="0"/>
+                      <a:ext cx="4640580" cy="3480435"/>
+                    </a:xfrm>
+                    <a:prstGeom prst="rect">
+                      <a:avLst/>
+                    </a:prstGeom>
+                  </pic:spPr>
+                </pic:pic>
+              </a:graphicData>
+            </a:graphic>
+          </wp:inline>
+        </w:drawing>
       </w:r>
     </w:p>
     <w:p>
@@ -4805,20 +4855,12 @@
     <w:p>
       <w:pPr>
         <w:pStyle w:val="ListParagraph"/>
+        <w:rPr>
+          <w:noProof/>
+        </w:rPr>
       </w:pPr>
-    </w:p>
-    <w:p>
-      <w:pPr>
-        <w:pStyle w:val="ListParagraph"/>
-      </w:pPr>
-      <w:r>
-        <w:t>P</w:t>
-      </w:r>
-      <w:r>
-        <w:t xml:space="preserve">lot </w:t>
-      </w:r>
-      <w:r>
-        <w:t xml:space="preserve">of </w:t>
+      <w:r>
+        <w:t xml:space="preserve">Plot of </w:t>
       </w:r>
       <m:oMath>
         <m:sSup>
@@ -4924,25 +4966,29 @@
         <w:rPr>
           <w:rFonts w:eastAsiaTheme="minorEastAsia"/>
         </w:rPr>
-        <w:t xml:space="preserve"> -</w:t>
-      </w:r>
-    </w:p>
-    <w:p>
-      <w:pPr>
+        <w:t xml:space="preserve"> </w:t>
+      </w:r>
+      <w:r>
+        <w:rPr>
+          <w:rFonts w:eastAsiaTheme="minorEastAsia"/>
+        </w:rPr>
+        <w:t>:</w:t>
+      </w:r>
+      <w:r>
+        <w:rPr>
+          <w:rFonts w:eastAsiaTheme="minorEastAsia"/>
+        </w:rPr>
+        <w:br/>
+      </w:r>
+      <w:r>
         <w:rPr>
           <w:noProof/>
         </w:rPr>
-      </w:pPr>
-      <w:r>
-        <w:rPr>
-          <w:noProof/>
-        </w:rPr>
-        <w:lastRenderedPageBreak/>
         <w:drawing>
-          <wp:inline distT="0" distB="0" distL="0" distR="0" wp14:anchorId="521065AF" wp14:editId="184C777C">
-            <wp:extent cx="5943600" cy="3115945"/>
-            <wp:effectExtent l="0" t="0" r="0" b="8255"/>
-            <wp:docPr id="5" name="Picture 5"/>
+          <wp:inline distT="0" distB="0" distL="0" distR="0" wp14:anchorId="19909364" wp14:editId="5DBB4FF6">
+            <wp:extent cx="4693920" cy="3520440"/>
+            <wp:effectExtent l="0" t="0" r="0" b="3810"/>
+            <wp:docPr id="7" name="Picture 7" descr="A screenshot of a cell phone&#10;&#10;Description automatically generated"/>
             <wp:cNvGraphicFramePr>
               <a:graphicFrameLocks xmlns:a="http://schemas.openxmlformats.org/drawingml/2006/main" noChangeAspect="1"/>
             </wp:cNvGraphicFramePr>
@@ -4950,11 +4996,17 @@
               <a:graphicData uri="http://schemas.openxmlformats.org/drawingml/2006/picture">
                 <pic:pic xmlns:pic="http://schemas.openxmlformats.org/drawingml/2006/picture">
                   <pic:nvPicPr>
-                    <pic:cNvPr id="1" name=""/>
+                    <pic:cNvPr id="7" name="Figure_3.png"/>
                     <pic:cNvPicPr/>
                   </pic:nvPicPr>
                   <pic:blipFill>
-                    <a:blip r:embed="rId12"/>
+                    <a:blip r:embed="rId13">
+                      <a:extLst>
+                        <a:ext uri="{28A0092B-C50C-407E-A947-70E740481C1C}">
+                          <a14:useLocalDpi xmlns:a14="http://schemas.microsoft.com/office/drawing/2010/main" val="0"/>
+                        </a:ext>
+                      </a:extLst>
+                    </a:blip>
                     <a:stretch>
                       <a:fillRect/>
                     </a:stretch>
@@ -4962,7 +5014,7 @@
                   <pic:spPr>
                     <a:xfrm>
                       <a:off x="0" y="0"/>
-                      <a:ext cx="5943600" cy="3115945"/>
+                      <a:ext cx="4693920" cy="3520440"/>
                     </a:xfrm>
                     <a:prstGeom prst="rect">
                       <a:avLst/>
@@ -5039,16 +5091,7 @@
           <w:rPr>
             <w:rFonts w:ascii="Cambria Math" w:hAnsi="Cambria Math"/>
           </w:rPr>
-          <m:t>≥</m:t>
-        </m:r>
-        <m:r>
-          <m:rPr>
-            <m:sty m:val="p"/>
-          </m:rPr>
-          <w:rPr>
-            <w:rFonts w:ascii="Cambria Math" w:hAnsi="Cambria Math"/>
-          </w:rPr>
-          <m:t xml:space="preserve"> </m:t>
+          <m:t xml:space="preserve">≥ </m:t>
         </m:r>
         <m:sSup>
           <m:sSupPr>
@@ -5123,6 +5166,7 @@
         </w:numPr>
       </w:pPr>
       <w:r>
+        <w:lastRenderedPageBreak/>
         <w:t xml:space="preserve">The simulator function implemented (assuming </w:t>
       </w:r>
       <m:oMath>
@@ -5301,12 +5345,93 @@
     </w:p>
     <w:p>
       <w:pPr>
+        <w:rPr>
+          <w:b/>
+          <w:bCs/>
+          <w:sz w:val="36"/>
+          <w:szCs w:val="36"/>
+        </w:rPr>
+      </w:pPr>
+      <w:r>
+        <w:rPr>
+          <w:b/>
+          <w:bCs/>
+          <w:sz w:val="36"/>
+          <w:szCs w:val="36"/>
+        </w:rPr>
+        <w:t xml:space="preserve">Part </w:t>
+      </w:r>
+      <w:r>
+        <w:rPr>
+          <w:b/>
+          <w:bCs/>
+          <w:sz w:val="36"/>
+          <w:szCs w:val="36"/>
+        </w:rPr>
+        <w:t>2</w:t>
+      </w:r>
+      <w:r>
+        <w:rPr>
+          <w:b/>
+          <w:bCs/>
+          <w:sz w:val="36"/>
+          <w:szCs w:val="36"/>
+        </w:rPr>
+        <w:t xml:space="preserve"> - </w:t>
+      </w:r>
+      <w:r>
+        <w:rPr>
+          <w:b/>
+          <w:bCs/>
+          <w:sz w:val="36"/>
+          <w:szCs w:val="36"/>
+        </w:rPr>
+        <w:t>learning</w:t>
+      </w:r>
+    </w:p>
+    <w:p>
+      <w:pPr>
         <w:tabs>
           <w:tab w:val="left" w:pos="902"/>
         </w:tabs>
       </w:pPr>
-      <w:r>
-        <w:tab/>
+    </w:p>
+    <w:p>
+      <w:pPr>
+        <w:pStyle w:val="ListParagraph"/>
+        <w:numPr>
+          <w:ilvl w:val="0"/>
+          <w:numId w:val="1"/>
+        </w:numPr>
+        <w:tabs>
+          <w:tab w:val="left" w:pos="902"/>
+        </w:tabs>
+      </w:pPr>
+      <w:r>
+        <w:t>The first step size is moving average, as we saw in the lectures. It basically does averaging on all occurrences in which we simulate over some stage. We can see the error remains high as alpha gets low too rapidly, thus the update of the new value is relatively small  and the convergence is slow due to it.</w:t>
+      </w:r>
+      <w:r>
+        <w:br/>
+        <w:t>plot of alpha</w:t>
+      </w:r>
+      <w:r>
+        <w:t xml:space="preserve"> 1 TD0:</w:t>
+      </w:r>
+      <w:r>
+        <w:br/>
+        <w:t>The second step size remains constant to all iterations thus the convergence relatively keeps the same pace but the start is slow relative to other step sizes tested.</w:t>
+      </w:r>
+      <w:r>
+        <w:br/>
+        <w:t>plot of alpha 2 TD0:</w:t>
+      </w:r>
+      <w:r>
+        <w:br/>
+        <w:t>The third step size starts with ~0.1 alpha and the pace in which the step size getting smaller is less sharp than the first step size, thus we still learn with a relatively high pace even on the long term iterations.</w:t>
+      </w:r>
+      <w:r>
+        <w:br/>
+        <w:t>plot of alpha 3 TD:</w:t>
       </w:r>
       <w:bookmarkStart w:id="0" w:name="_GoBack"/>
       <w:bookmarkEnd w:id="0"/>
@@ -6312,6 +6437,15 @@
 </file>
 
 <file path=customXml/item1.xml><?xml version="1.0" encoding="utf-8"?>
+<?mso-contentType ?>
+<FormTemplates xmlns="http://schemas.microsoft.com/sharepoint/v3/contenttype/forms">
+  <Display>DocumentLibraryForm</Display>
+  <Edit>DocumentLibraryForm</Edit>
+  <New>DocumentLibraryForm</New>
+</FormTemplates>
+</file>
+
+<file path=customXml/item2.xml><?xml version="1.0" encoding="utf-8"?>
 <ct:contentTypeSchema xmlns:ct="http://schemas.microsoft.com/office/2006/metadata/contentType" xmlns:ma="http://schemas.microsoft.com/office/2006/metadata/properties/metaAttributes" ct:_="" ma:_="" ma:contentTypeName="Document" ma:contentTypeID="0x01010071AB54D9F6C5F34DB41AE07CC42B6219" ma:contentTypeVersion="9" ma:contentTypeDescription="Create a new document." ma:contentTypeScope="" ma:versionID="74cd041c9f098d4725c9f3adde822d27">
   <xsd:schema xmlns:xsd="http://www.w3.org/2001/XMLSchema" xmlns:xs="http://www.w3.org/2001/XMLSchema" xmlns:p="http://schemas.microsoft.com/office/2006/metadata/properties" xmlns:ns3="9e929100-3223-4ae4-94fa-8ceaa95fe906" targetNamespace="http://schemas.microsoft.com/office/2006/metadata/properties" ma:root="true" ma:fieldsID="930f7c92ce6e730d63b5a1bcbd14282b" ns3:_="">
     <xsd:import namespace="9e929100-3223-4ae4-94fa-8ceaa95fe906"/>
@@ -6489,15 +6623,6 @@
 </ct:contentTypeSchema>
 </file>
 
-<file path=customXml/item2.xml><?xml version="1.0" encoding="utf-8"?>
-<?mso-contentType ?>
-<FormTemplates xmlns="http://schemas.microsoft.com/sharepoint/v3/contenttype/forms">
-  <Display>DocumentLibraryForm</Display>
-  <Edit>DocumentLibraryForm</Edit>
-  <New>DocumentLibraryForm</New>
-</FormTemplates>
-</file>
-
 <file path=customXml/item3.xml><?xml version="1.0" encoding="utf-8"?>
 <p:properties xmlns:p="http://schemas.microsoft.com/office/2006/metadata/properties" xmlns:xsi="http://www.w3.org/2001/XMLSchema-instance" xmlns:pc="http://schemas.microsoft.com/office/infopath/2007/PartnerControls">
   <documentManagement/>
@@ -6505,6 +6630,14 @@
 </file>
 
 <file path=customXml/itemProps1.xml><?xml version="1.0" encoding="utf-8"?>
+<ds:datastoreItem xmlns:ds="http://schemas.openxmlformats.org/officeDocument/2006/customXml" ds:itemID="{4CFF68FE-9D27-4FA7-8B94-15FD98BC5B7C}">
+  <ds:schemaRefs>
+    <ds:schemaRef ds:uri="http://schemas.microsoft.com/sharepoint/v3/contenttype/forms"/>
+  </ds:schemaRefs>
+</ds:datastoreItem>
+</file>
+
+<file path=customXml/itemProps2.xml><?xml version="1.0" encoding="utf-8"?>
 <ds:datastoreItem xmlns:ds="http://schemas.openxmlformats.org/officeDocument/2006/customXml" ds:itemID="{FBA6E8EC-1384-40B5-8C1B-5A686B7ED818}">
   <ds:schemaRefs>
     <ds:schemaRef ds:uri="http://schemas.microsoft.com/office/2006/metadata/contentType"/>
@@ -6522,14 +6655,6 @@
 </ds:datastoreItem>
 </file>
 
-<file path=customXml/itemProps2.xml><?xml version="1.0" encoding="utf-8"?>
-<ds:datastoreItem xmlns:ds="http://schemas.openxmlformats.org/officeDocument/2006/customXml" ds:itemID="{4CFF68FE-9D27-4FA7-8B94-15FD98BC5B7C}">
-  <ds:schemaRefs>
-    <ds:schemaRef ds:uri="http://schemas.microsoft.com/sharepoint/v3/contenttype/forms"/>
-  </ds:schemaRefs>
-</ds:datastoreItem>
-</file>
-
 <file path=customXml/itemProps3.xml><?xml version="1.0" encoding="utf-8"?>
 <ds:datastoreItem xmlns:ds="http://schemas.openxmlformats.org/officeDocument/2006/customXml" ds:itemID="{2CFC0684-4385-4476-87A0-24572F53D0CD}">
   <ds:schemaRefs>

</xml_diff>

<commit_message>
wet2 q2 part2 g - random start state and plots added to doc
</commit_message>
<xml_diff>
--- a/wet2/Q2.docx
+++ b/wet2/Q2.docx
@@ -4333,7 +4333,25 @@
           <w:szCs w:val="24"/>
         </w:rPr>
         <w:br/>
-        <w:t>We actually improved the policy only once (the second time it didn’t improve)</w:t>
+        <w:t xml:space="preserve">We </w:t>
+      </w:r>
+      <w:proofErr w:type="gramStart"/>
+      <w:r>
+        <w:rPr>
+          <w:rFonts w:eastAsiaTheme="minorEastAsia"/>
+          <w:sz w:val="24"/>
+          <w:szCs w:val="24"/>
+        </w:rPr>
+        <w:t>actually improved</w:t>
+      </w:r>
+      <w:proofErr w:type="gramEnd"/>
+      <w:r>
+        <w:rPr>
+          <w:rFonts w:eastAsiaTheme="minorEastAsia"/>
+          <w:sz w:val="24"/>
+          <w:szCs w:val="24"/>
+        </w:rPr>
+        <w:t xml:space="preserve"> the policy only once (the second time it didn’t improve)</w:t>
       </w:r>
     </w:p>
     <w:p>
@@ -5359,34 +5377,7 @@
           <w:sz w:val="36"/>
           <w:szCs w:val="36"/>
         </w:rPr>
-        <w:t xml:space="preserve">Part </w:t>
-      </w:r>
-      <w:r>
-        <w:rPr>
-          <w:b/>
-          <w:bCs/>
-          <w:sz w:val="36"/>
-          <w:szCs w:val="36"/>
-        </w:rPr>
-        <w:t>2</w:t>
-      </w:r>
-      <w:r>
-        <w:rPr>
-          <w:b/>
-          <w:bCs/>
-          <w:sz w:val="36"/>
-          <w:szCs w:val="36"/>
-        </w:rPr>
-        <w:t xml:space="preserve"> - </w:t>
-      </w:r>
-      <w:r>
-        <w:rPr>
-          <w:b/>
-          <w:bCs/>
-          <w:sz w:val="36"/>
-          <w:szCs w:val="36"/>
-        </w:rPr>
-        <w:t>learning</w:t>
+        <w:t>Part 2 - learning</w:t>
       </w:r>
     </w:p>
     <w:p>
@@ -5408,33 +5399,310 @@
         </w:tabs>
       </w:pPr>
       <w:r>
-        <w:t>The first step size is moving average, as we saw in the lectures. It basically does averaging on all occurrences in which we simulate over some stage. We can see the error remains high as alpha gets low too rapidly, thus the update of the new value is relatively small  and the convergence is slow due to it.</w:t>
+        <w:t xml:space="preserve">We’ve run 100000 iterations. In each iteration we’ve run </w:t>
+      </w:r>
+      <w:proofErr w:type="spellStart"/>
+      <w:r>
+        <w:t>an</w:t>
+      </w:r>
+      <w:proofErr w:type="spellEnd"/>
+      <w:r>
+        <w:t xml:space="preserve"> episode that start in a random state and finishes at the terminal state.</w:t>
       </w:r>
       <w:r>
         <w:br/>
-        <w:t>plot of alpha</w:t>
-      </w:r>
-      <w:r>
-        <w:t xml:space="preserve"> 1 TD0:</w:t>
+      </w:r>
+      <w:r>
+        <w:t xml:space="preserve">The first step size is </w:t>
+      </w:r>
+      <w:proofErr w:type="gramStart"/>
+      <w:r>
+        <w:t>actually a</w:t>
+      </w:r>
+      <w:proofErr w:type="gramEnd"/>
+      <w:r>
+        <w:t xml:space="preserve"> </w:t>
+      </w:r>
+      <w:r>
+        <w:t xml:space="preserve">moving average, as we saw in the lectures. It basically does </w:t>
+      </w:r>
+      <w:proofErr w:type="gramStart"/>
+      <w:r>
+        <w:t>averaging</w:t>
+      </w:r>
+      <w:proofErr w:type="gramEnd"/>
+      <w:r>
+        <w:t xml:space="preserve"> on all occurrences in which we simulate over some stage. We can see the error remains high as alpha gets low too rapidly, thus the update of the new value is relatively </w:t>
+      </w:r>
+      <w:proofErr w:type="gramStart"/>
+      <w:r>
+        <w:t>small  and</w:t>
+      </w:r>
+      <w:proofErr w:type="gramEnd"/>
+      <w:r>
+        <w:t xml:space="preserve"> the convergence is slow due to it.</w:t>
       </w:r>
       <w:r>
         <w:br/>
-        <w:t>The second step size remains constant to all iterations thus the convergence relatively keeps the same pace but the start is slow relative to other step sizes tested.</w:t>
+        <w:t>plot</w:t>
+      </w:r>
+      <w:r>
+        <w:t>:</w:t>
       </w:r>
       <w:r>
         <w:br/>
-        <w:t>plot of alpha 2 TD0:</w:t>
+      </w:r>
+      <w:r>
+        <w:rPr>
+          <w:noProof/>
+        </w:rPr>
+        <w:drawing>
+          <wp:inline distT="0" distB="0" distL="0" distR="0" wp14:anchorId="74101020" wp14:editId="5ABD8670">
+            <wp:extent cx="4741440" cy="4480560"/>
+            <wp:effectExtent l="0" t="0" r="2540" b="0"/>
+            <wp:docPr id="2" name="Picture 2" descr="A close up of text on a white background&#10;&#10;Description automatically generated"/>
+            <wp:cNvGraphicFramePr>
+              <a:graphicFrameLocks xmlns:a="http://schemas.openxmlformats.org/drawingml/2006/main" noChangeAspect="1"/>
+            </wp:cNvGraphicFramePr>
+            <a:graphic xmlns:a="http://schemas.openxmlformats.org/drawingml/2006/main">
+              <a:graphicData uri="http://schemas.openxmlformats.org/drawingml/2006/picture">
+                <pic:pic xmlns:pic="http://schemas.openxmlformats.org/drawingml/2006/picture">
+                  <pic:nvPicPr>
+                    <pic:cNvPr id="2" name="Figure_5.png"/>
+                    <pic:cNvPicPr/>
+                  </pic:nvPicPr>
+                  <pic:blipFill>
+                    <a:blip r:embed="rId14">
+                      <a:extLst>
+                        <a:ext uri="{28A0092B-C50C-407E-A947-70E740481C1C}">
+                          <a14:useLocalDpi xmlns:a14="http://schemas.microsoft.com/office/drawing/2010/main" val="0"/>
+                        </a:ext>
+                      </a:extLst>
+                    </a:blip>
+                    <a:stretch>
+                      <a:fillRect/>
+                    </a:stretch>
+                  </pic:blipFill>
+                  <pic:spPr>
+                    <a:xfrm>
+                      <a:off x="0" y="0"/>
+                      <a:ext cx="4778050" cy="4515156"/>
+                    </a:xfrm>
+                    <a:prstGeom prst="rect">
+                      <a:avLst/>
+                    </a:prstGeom>
+                  </pic:spPr>
+                </pic:pic>
+              </a:graphicData>
+            </a:graphic>
+          </wp:inline>
+        </w:drawing>
       </w:r>
       <w:r>
         <w:br/>
-        <w:t>The third step size starts with ~0.1 alpha and the pace in which the step size getting smaller is less sharp than the first step size, thus we still learn with a relatively high pace even on the long term iterations.</w:t>
       </w:r>
       <w:r>
         <w:br/>
-        <w:t>plot of alpha 3 TD:</w:t>
+      </w:r>
+      <w:r>
+        <w:br/>
+      </w:r>
+      <w:r>
+        <w:br/>
+      </w:r>
+      <w:r>
+        <w:lastRenderedPageBreak/>
+        <w:br/>
+      </w:r>
+      <w:r>
+        <w:br/>
+      </w:r>
+      <w:r>
+        <w:br/>
+      </w:r>
+      <w:r>
+        <w:t>The second step size remains constant to all iterations</w:t>
+      </w:r>
+      <w:r>
+        <w:t>.</w:t>
+      </w:r>
+      <w:r>
+        <w:t xml:space="preserve"> </w:t>
+      </w:r>
+      <w:r>
+        <w:t>T</w:t>
+      </w:r>
+      <w:r>
+        <w:t>hus</w:t>
+      </w:r>
+      <w:r>
+        <w:t>,</w:t>
+      </w:r>
+      <w:r>
+        <w:t xml:space="preserve"> the convergence relatively keeps the same </w:t>
+      </w:r>
+      <w:r>
+        <w:t>high rate to convergence in the long term. At start it’s slow, but in the long term it’s much higher than the other steps tested (get smaller as time goes by)</w:t>
+      </w:r>
+      <w:r>
+        <w:t>.</w:t>
+      </w:r>
+      <w:r>
+        <w:t xml:space="preserve"> The problem is, it’s not really the average between estimations as in the first step size and may be </w:t>
+      </w:r>
+      <w:proofErr w:type="gramStart"/>
+      <w:r>
+        <w:t>more noisy</w:t>
+      </w:r>
+      <w:proofErr w:type="gramEnd"/>
+      <w:r>
+        <w:t>.</w:t>
+      </w:r>
+      <w:r>
+        <w:br/>
+        <w:t>plot:</w:t>
+      </w:r>
+      <w:r>
+        <w:br/>
+      </w:r>
+      <w:r>
+        <w:rPr>
+          <w:noProof/>
+        </w:rPr>
+        <w:drawing>
+          <wp:inline distT="0" distB="0" distL="0" distR="0" wp14:anchorId="269B6ED5" wp14:editId="2C23EFE8">
+            <wp:extent cx="4999682" cy="4624705"/>
+            <wp:effectExtent l="0" t="0" r="0" b="4445"/>
+            <wp:docPr id="4" name="Picture 4" descr="A picture containing text, map&#10;&#10;Description automatically generated"/>
+            <wp:cNvGraphicFramePr>
+              <a:graphicFrameLocks xmlns:a="http://schemas.openxmlformats.org/drawingml/2006/main" noChangeAspect="1"/>
+            </wp:cNvGraphicFramePr>
+            <a:graphic xmlns:a="http://schemas.openxmlformats.org/drawingml/2006/main">
+              <a:graphicData uri="http://schemas.openxmlformats.org/drawingml/2006/picture">
+                <pic:pic xmlns:pic="http://schemas.openxmlformats.org/drawingml/2006/picture">
+                  <pic:nvPicPr>
+                    <pic:cNvPr id="4" name="Figure_6.png"/>
+                    <pic:cNvPicPr/>
+                  </pic:nvPicPr>
+                  <pic:blipFill>
+                    <a:blip r:embed="rId15">
+                      <a:extLst>
+                        <a:ext uri="{28A0092B-C50C-407E-A947-70E740481C1C}">
+                          <a14:useLocalDpi xmlns:a14="http://schemas.microsoft.com/office/drawing/2010/main" val="0"/>
+                        </a:ext>
+                      </a:extLst>
+                    </a:blip>
+                    <a:stretch>
+                      <a:fillRect/>
+                    </a:stretch>
+                  </pic:blipFill>
+                  <pic:spPr>
+                    <a:xfrm>
+                      <a:off x="0" y="0"/>
+                      <a:ext cx="5033486" cy="4655974"/>
+                    </a:xfrm>
+                    <a:prstGeom prst="rect">
+                      <a:avLst/>
+                    </a:prstGeom>
+                  </pic:spPr>
+                </pic:pic>
+              </a:graphicData>
+            </a:graphic>
+          </wp:inline>
+        </w:drawing>
+      </w:r>
+    </w:p>
+    <w:p>
+      <w:pPr>
+        <w:pStyle w:val="ListParagraph"/>
+        <w:tabs>
+          <w:tab w:val="left" w:pos="902"/>
+        </w:tabs>
+      </w:pPr>
+      <w:r>
+        <w:t>The third step size starts with ~0.1 alpha and the pace in which the step size getting smaller is less sharp than the first step size</w:t>
+      </w:r>
+      <w:r>
+        <w:t xml:space="preserve">. Meaning, it’s </w:t>
+      </w:r>
+      <w:proofErr w:type="gramStart"/>
+      <w:r>
+        <w:t>some kind of a</w:t>
+      </w:r>
+      <w:proofErr w:type="gramEnd"/>
+      <w:r>
+        <w:t xml:space="preserve"> merge between the previous steps. We keep high rate of convergence for a longer </w:t>
+      </w:r>
+      <w:proofErr w:type="gramStart"/>
+      <w:r>
+        <w:t>period of time</w:t>
+      </w:r>
+      <w:proofErr w:type="gramEnd"/>
+      <w:r>
+        <w:t>, but also does averaging between value estimations in the long term.</w:t>
+      </w:r>
+      <w:r>
+        <w:br/>
+        <w:t>plot:</w:t>
+      </w:r>
+      <w:r>
+        <w:br/>
       </w:r>
       <w:bookmarkStart w:id="0" w:name="_GoBack"/>
+      <w:r>
+        <w:rPr>
+          <w:noProof/>
+        </w:rPr>
+        <w:lastRenderedPageBreak/>
+        <w:drawing>
+          <wp:inline distT="0" distB="0" distL="0" distR="0" wp14:anchorId="5BA29A5A" wp14:editId="35DB0E1A">
+            <wp:extent cx="4648200" cy="4403871"/>
+            <wp:effectExtent l="0" t="0" r="0" b="0"/>
+            <wp:docPr id="5" name="Picture 5" descr="A close up of text on a white background&#10;&#10;Description automatically generated"/>
+            <wp:cNvGraphicFramePr>
+              <a:graphicFrameLocks xmlns:a="http://schemas.openxmlformats.org/drawingml/2006/main" noChangeAspect="1"/>
+            </wp:cNvGraphicFramePr>
+            <a:graphic xmlns:a="http://schemas.openxmlformats.org/drawingml/2006/main">
+              <a:graphicData uri="http://schemas.openxmlformats.org/drawingml/2006/picture">
+                <pic:pic xmlns:pic="http://schemas.openxmlformats.org/drawingml/2006/picture">
+                  <pic:nvPicPr>
+                    <pic:cNvPr id="5" name="Figure_7.png"/>
+                    <pic:cNvPicPr/>
+                  </pic:nvPicPr>
+                  <pic:blipFill>
+                    <a:blip r:embed="rId16">
+                      <a:extLst>
+                        <a:ext uri="{28A0092B-C50C-407E-A947-70E740481C1C}">
+                          <a14:useLocalDpi xmlns:a14="http://schemas.microsoft.com/office/drawing/2010/main" val="0"/>
+                        </a:ext>
+                      </a:extLst>
+                    </a:blip>
+                    <a:stretch>
+                      <a:fillRect/>
+                    </a:stretch>
+                  </pic:blipFill>
+                  <pic:spPr>
+                    <a:xfrm>
+                      <a:off x="0" y="0"/>
+                      <a:ext cx="4662856" cy="4417756"/>
+                    </a:xfrm>
+                    <a:prstGeom prst="rect">
+                      <a:avLst/>
+                    </a:prstGeom>
+                  </pic:spPr>
+                </pic:pic>
+              </a:graphicData>
+            </a:graphic>
+          </wp:inline>
+        </w:drawing>
+      </w:r>
       <w:bookmarkEnd w:id="0"/>
+      <w:r>
+        <w:t xml:space="preserve"> </w:t>
+      </w:r>
+      <w:r>
+        <w:br/>
+      </w:r>
     </w:p>
     <w:sectPr>
       <w:pgSz w:w="12240" w:h="15840"/>
@@ -6437,12 +6705,9 @@
 </file>
 
 <file path=customXml/item1.xml><?xml version="1.0" encoding="utf-8"?>
-<?mso-contentType ?>
-<FormTemplates xmlns="http://schemas.microsoft.com/sharepoint/v3/contenttype/forms">
-  <Display>DocumentLibraryForm</Display>
-  <Edit>DocumentLibraryForm</Edit>
-  <New>DocumentLibraryForm</New>
-</FormTemplates>
+<p:properties xmlns:p="http://schemas.microsoft.com/office/2006/metadata/properties" xmlns:xsi="http://www.w3.org/2001/XMLSchema-instance" xmlns:pc="http://schemas.microsoft.com/office/infopath/2007/PartnerControls">
+  <documentManagement/>
+</p:properties>
 </file>
 
 <file path=customXml/item2.xml><?xml version="1.0" encoding="utf-8"?>
@@ -6624,15 +6889,19 @@
 </file>
 
 <file path=customXml/item3.xml><?xml version="1.0" encoding="utf-8"?>
-<p:properties xmlns:p="http://schemas.microsoft.com/office/2006/metadata/properties" xmlns:xsi="http://www.w3.org/2001/XMLSchema-instance" xmlns:pc="http://schemas.microsoft.com/office/infopath/2007/PartnerControls">
-  <documentManagement/>
-</p:properties>
+<?mso-contentType ?>
+<FormTemplates xmlns="http://schemas.microsoft.com/sharepoint/v3/contenttype/forms">
+  <Display>DocumentLibraryForm</Display>
+  <Edit>DocumentLibraryForm</Edit>
+  <New>DocumentLibraryForm</New>
+</FormTemplates>
 </file>
 
 <file path=customXml/itemProps1.xml><?xml version="1.0" encoding="utf-8"?>
-<ds:datastoreItem xmlns:ds="http://schemas.openxmlformats.org/officeDocument/2006/customXml" ds:itemID="{4CFF68FE-9D27-4FA7-8B94-15FD98BC5B7C}">
+<ds:datastoreItem xmlns:ds="http://schemas.openxmlformats.org/officeDocument/2006/customXml" ds:itemID="{2CFC0684-4385-4476-87A0-24572F53D0CD}">
   <ds:schemaRefs>
-    <ds:schemaRef ds:uri="http://schemas.microsoft.com/sharepoint/v3/contenttype/forms"/>
+    <ds:schemaRef ds:uri="http://schemas.microsoft.com/office/2006/metadata/properties"/>
+    <ds:schemaRef ds:uri="http://schemas.microsoft.com/office/infopath/2007/PartnerControls"/>
   </ds:schemaRefs>
 </ds:datastoreItem>
 </file>
@@ -6656,10 +6925,9 @@
 </file>
 
 <file path=customXml/itemProps3.xml><?xml version="1.0" encoding="utf-8"?>
-<ds:datastoreItem xmlns:ds="http://schemas.openxmlformats.org/officeDocument/2006/customXml" ds:itemID="{2CFC0684-4385-4476-87A0-24572F53D0CD}">
+<ds:datastoreItem xmlns:ds="http://schemas.openxmlformats.org/officeDocument/2006/customXml" ds:itemID="{4CFF68FE-9D27-4FA7-8B94-15FD98BC5B7C}">
   <ds:schemaRefs>
-    <ds:schemaRef ds:uri="http://schemas.microsoft.com/office/2006/metadata/properties"/>
-    <ds:schemaRef ds:uri="http://schemas.microsoft.com/office/infopath/2007/PartnerControls"/>
+    <ds:schemaRef ds:uri="http://schemas.microsoft.com/sharepoint/v3/contenttype/forms"/>
   </ds:schemaRefs>
 </ds:datastoreItem>
 </file>
</xml_diff>

<commit_message>
wet2 q2 part2 j minor change
</commit_message>
<xml_diff>
--- a/wet2/Q2.docx
+++ b/wet2/Q2.docx
@@ -4333,25 +4333,7 @@
           <w:szCs w:val="24"/>
         </w:rPr>
         <w:br/>
-        <w:t xml:space="preserve">We </w:t>
-      </w:r>
-      <w:proofErr w:type="gramStart"/>
-      <w:r>
-        <w:rPr>
-          <w:rFonts w:eastAsiaTheme="minorEastAsia"/>
-          <w:sz w:val="24"/>
-          <w:szCs w:val="24"/>
-        </w:rPr>
-        <w:t>actually improved</w:t>
-      </w:r>
-      <w:proofErr w:type="gramEnd"/>
-      <w:r>
-        <w:rPr>
-          <w:rFonts w:eastAsiaTheme="minorEastAsia"/>
-          <w:sz w:val="24"/>
-          <w:szCs w:val="24"/>
-        </w:rPr>
-        <w:t xml:space="preserve"> the policy only once (the second time it didn’t improve)</w:t>
+        <w:t>We actually improved the policy only once (the second time it didn’t improve)</w:t>
       </w:r>
     </w:p>
     <w:p>
@@ -5399,15 +5381,7 @@
         </w:tabs>
       </w:pPr>
       <w:r>
-        <w:t xml:space="preserve">We’ve run 100000 iterations. In each iteration we’ve run </w:t>
-      </w:r>
-      <w:proofErr w:type="spellStart"/>
-      <w:r>
-        <w:t>an</w:t>
-      </w:r>
-      <w:proofErr w:type="spellEnd"/>
-      <w:r>
-        <w:t xml:space="preserve"> episode that start in a random state and finishes at the terminal state.</w:t>
+        <w:t>We’ve run 100000 iterations. In each iteration we’ve run an episode that start in a random state and finishes at the terminal state.</w:t>
       </w:r>
       <w:r>
         <w:br/>
@@ -5415,32 +5389,11 @@
       <w:r>
         <w:t xml:space="preserve">The first step size is </w:t>
       </w:r>
-      <w:proofErr w:type="gramStart"/>
-      <w:r>
-        <w:t>actually a</w:t>
-      </w:r>
-      <w:proofErr w:type="gramEnd"/>
-      <w:r>
-        <w:t xml:space="preserve"> </w:t>
-      </w:r>
-      <w:r>
-        <w:t xml:space="preserve">moving average, as we saw in the lectures. It basically does </w:t>
-      </w:r>
-      <w:proofErr w:type="gramStart"/>
-      <w:r>
-        <w:t>averaging</w:t>
-      </w:r>
-      <w:proofErr w:type="gramEnd"/>
-      <w:r>
-        <w:t xml:space="preserve"> on all occurrences in which we simulate over some stage. We can see the error remains high as alpha gets low too rapidly, thus the update of the new value is relatively </w:t>
-      </w:r>
-      <w:proofErr w:type="gramStart"/>
-      <w:r>
-        <w:t>small  and</w:t>
-      </w:r>
-      <w:proofErr w:type="gramEnd"/>
-      <w:r>
-        <w:t xml:space="preserve"> the convergence is slow due to it.</w:t>
+      <w:r>
+        <w:t xml:space="preserve">actually a </w:t>
+      </w:r>
+      <w:r>
+        <w:t>moving average, as we saw in the lectures. It basically does averaging on all occurrences in which we simulate over some stage. We can see the error remains high as alpha gets low too rapidly, thus the update of the new value is relatively small  and the convergence is slow due to it.</w:t>
       </w:r>
       <w:r>
         <w:br/>
@@ -5548,15 +5501,7 @@
         <w:t>.</w:t>
       </w:r>
       <w:r>
-        <w:t xml:space="preserve"> The problem is, it’s not really the average between estimations as in the first step size and may be </w:t>
-      </w:r>
-      <w:proofErr w:type="gramStart"/>
-      <w:r>
-        <w:t>more noisy</w:t>
-      </w:r>
-      <w:proofErr w:type="gramEnd"/>
-      <w:r>
-        <w:t>.</w:t>
+        <w:t xml:space="preserve"> The problem is, it’s not really the average between estimations as in the first step size and may be more noisy.</w:t>
       </w:r>
       <w:r>
         <w:br/>
@@ -5623,37 +5568,22 @@
         <w:t>The third step size starts with ~0.1 alpha and the pace in which the step size getting smaller is less sharp than the first step size</w:t>
       </w:r>
       <w:r>
-        <w:t xml:space="preserve">. Meaning, it’s </w:t>
-      </w:r>
-      <w:proofErr w:type="gramStart"/>
-      <w:r>
-        <w:t>some kind of a</w:t>
-      </w:r>
-      <w:proofErr w:type="gramEnd"/>
-      <w:r>
-        <w:t xml:space="preserve"> merge between the previous steps. We keep high rate of convergence for a longer </w:t>
-      </w:r>
-      <w:proofErr w:type="gramStart"/>
-      <w:r>
-        <w:t>period of time</w:t>
-      </w:r>
-      <w:proofErr w:type="gramEnd"/>
-      <w:r>
-        <w:t>, but also does averaging between value estimations in the long term.</w:t>
+        <w:t>. Meaning, it’s some kind of a merge between the previous steps. We keep high rate of convergence for a longer period of time, but also does averaging between value estimations in the long term.</w:t>
       </w:r>
       <w:r>
         <w:br/>
+      </w:r>
+      <w:r>
+        <w:lastRenderedPageBreak/>
         <w:t>plot:</w:t>
       </w:r>
       <w:r>
         <w:br/>
       </w:r>
-      <w:bookmarkStart w:id="0" w:name="_GoBack"/>
       <w:r>
         <w:rPr>
           <w:noProof/>
         </w:rPr>
-        <w:lastRenderedPageBreak/>
         <w:drawing>
           <wp:inline distT="0" distB="0" distL="0" distR="0" wp14:anchorId="5BA29A5A" wp14:editId="35DB0E1A">
             <wp:extent cx="4648200" cy="4403871"/>
@@ -5696,10 +5626,35 @@
           </wp:inline>
         </w:drawing>
       </w:r>
+      <w:r>
+        <w:t xml:space="preserve"> </w:t>
+      </w:r>
+    </w:p>
+    <w:p>
+      <w:pPr>
+        <w:pStyle w:val="ListParagraph"/>
+        <w:numPr>
+          <w:ilvl w:val="0"/>
+          <w:numId w:val="1"/>
+        </w:numPr>
+        <w:tabs>
+          <w:tab w:val="left" w:pos="902"/>
+        </w:tabs>
+      </w:pPr>
+      <w:r>
+        <w:t>We’ve tested the third step size using different values for lambda (</w:t>
+      </w:r>
+      <w:r>
+        <w:t>0.1,</w:t>
+      </w:r>
+      <w:r>
+        <w:t>0.5,0.9):</w:t>
+      </w:r>
+      <w:r>
+        <w:br/>
+      </w:r>
+      <w:bookmarkStart w:id="0" w:name="_GoBack"/>
       <w:bookmarkEnd w:id="0"/>
-      <w:r>
-        <w:t xml:space="preserve"> </w:t>
-      </w:r>
       <w:r>
         <w:br/>
       </w:r>
@@ -6705,9 +6660,12 @@
 </file>
 
 <file path=customXml/item1.xml><?xml version="1.0" encoding="utf-8"?>
-<p:properties xmlns:p="http://schemas.microsoft.com/office/2006/metadata/properties" xmlns:xsi="http://www.w3.org/2001/XMLSchema-instance" xmlns:pc="http://schemas.microsoft.com/office/infopath/2007/PartnerControls">
-  <documentManagement/>
-</p:properties>
+<?mso-contentType ?>
+<FormTemplates xmlns="http://schemas.microsoft.com/sharepoint/v3/contenttype/forms">
+  <Display>DocumentLibraryForm</Display>
+  <Edit>DocumentLibraryForm</Edit>
+  <New>DocumentLibraryForm</New>
+</FormTemplates>
 </file>
 
 <file path=customXml/item2.xml><?xml version="1.0" encoding="utf-8"?>
@@ -6889,19 +6847,15 @@
 </file>
 
 <file path=customXml/item3.xml><?xml version="1.0" encoding="utf-8"?>
-<?mso-contentType ?>
-<FormTemplates xmlns="http://schemas.microsoft.com/sharepoint/v3/contenttype/forms">
-  <Display>DocumentLibraryForm</Display>
-  <Edit>DocumentLibraryForm</Edit>
-  <New>DocumentLibraryForm</New>
-</FormTemplates>
+<p:properties xmlns:p="http://schemas.microsoft.com/office/2006/metadata/properties" xmlns:xsi="http://www.w3.org/2001/XMLSchema-instance" xmlns:pc="http://schemas.microsoft.com/office/infopath/2007/PartnerControls">
+  <documentManagement/>
+</p:properties>
 </file>
 
 <file path=customXml/itemProps1.xml><?xml version="1.0" encoding="utf-8"?>
-<ds:datastoreItem xmlns:ds="http://schemas.openxmlformats.org/officeDocument/2006/customXml" ds:itemID="{2CFC0684-4385-4476-87A0-24572F53D0CD}">
+<ds:datastoreItem xmlns:ds="http://schemas.openxmlformats.org/officeDocument/2006/customXml" ds:itemID="{4CFF68FE-9D27-4FA7-8B94-15FD98BC5B7C}">
   <ds:schemaRefs>
-    <ds:schemaRef ds:uri="http://schemas.microsoft.com/office/2006/metadata/properties"/>
-    <ds:schemaRef ds:uri="http://schemas.microsoft.com/office/infopath/2007/PartnerControls"/>
+    <ds:schemaRef ds:uri="http://schemas.microsoft.com/sharepoint/v3/contenttype/forms"/>
   </ds:schemaRefs>
 </ds:datastoreItem>
 </file>
@@ -6925,9 +6879,10 @@
 </file>
 
 <file path=customXml/itemProps3.xml><?xml version="1.0" encoding="utf-8"?>
-<ds:datastoreItem xmlns:ds="http://schemas.openxmlformats.org/officeDocument/2006/customXml" ds:itemID="{4CFF68FE-9D27-4FA7-8B94-15FD98BC5B7C}">
+<ds:datastoreItem xmlns:ds="http://schemas.openxmlformats.org/officeDocument/2006/customXml" ds:itemID="{2CFC0684-4385-4476-87A0-24572F53D0CD}">
   <ds:schemaRefs>
-    <ds:schemaRef ds:uri="http://schemas.microsoft.com/sharepoint/v3/contenttype/forms"/>
+    <ds:schemaRef ds:uri="http://schemas.microsoft.com/office/2006/metadata/properties"/>
+    <ds:schemaRef ds:uri="http://schemas.microsoft.com/office/infopath/2007/PartnerControls"/>
   </ds:schemaRefs>
 </ds:datastoreItem>
 </file>
</xml_diff>

<commit_message>
Added plots for all sections
</commit_message>
<xml_diff>
--- a/wet2/Q2.docx
+++ b/wet2/Q2.docx
@@ -5387,7 +5387,41 @@
         <w:br/>
       </w:r>
       <w:r>
-        <w:t xml:space="preserve">The first step size is </w:t>
+        <w:t>The first step size</w:t>
+      </w:r>
+      <w:r>
+        <w:t xml:space="preserve">- </w:t>
+      </w:r>
+      <m:oMath>
+        <m:sSub>
+          <m:sSubPr>
+            <m:ctrlPr>
+              <w:rPr>
+                <w:rFonts w:ascii="Cambria Math" w:hAnsi="Cambria Math"/>
+                <w:i/>
+              </w:rPr>
+            </m:ctrlPr>
+          </m:sSubPr>
+          <m:e>
+            <m:r>
+              <w:rPr>
+                <w:rFonts w:ascii="Cambria Math" w:hAnsi="Cambria Math"/>
+              </w:rPr>
+              <m:t>α</m:t>
+            </m:r>
+          </m:e>
+          <m:sub>
+            <m:r>
+              <w:rPr>
+                <w:rFonts w:ascii="Cambria Math" w:hAnsi="Cambria Math"/>
+              </w:rPr>
+              <m:t>1</m:t>
+            </m:r>
+          </m:sub>
+        </m:sSub>
+      </m:oMath>
+      <w:r>
+        <w:t xml:space="preserve"> is </w:t>
       </w:r>
       <w:r>
         <w:t xml:space="preserve">actually a </w:t>
@@ -5406,14 +5440,11 @@
         <w:br/>
       </w:r>
       <w:r>
-        <w:rPr>
-          <w:noProof/>
-        </w:rPr>
         <w:drawing>
-          <wp:inline distT="0" distB="0" distL="0" distR="0" wp14:anchorId="74101020" wp14:editId="5ABD8670">
-            <wp:extent cx="4741440" cy="4480560"/>
-            <wp:effectExtent l="0" t="0" r="2540" b="0"/>
-            <wp:docPr id="2" name="Picture 2" descr="A close up of text on a white background&#10;&#10;Description automatically generated"/>
+          <wp:inline distT="0" distB="0" distL="0" distR="0" wp14:anchorId="0FC22E47" wp14:editId="1AAF3F2B">
+            <wp:extent cx="5943600" cy="3366135"/>
+            <wp:effectExtent l="0" t="0" r="0" b="5715"/>
+            <wp:docPr id="8" name="Picture 8"/>
             <wp:cNvGraphicFramePr>
               <a:graphicFrameLocks xmlns:a="http://schemas.openxmlformats.org/drawingml/2006/main" noChangeAspect="1"/>
             </wp:cNvGraphicFramePr>
@@ -5421,17 +5452,11 @@
               <a:graphicData uri="http://schemas.openxmlformats.org/drawingml/2006/picture">
                 <pic:pic xmlns:pic="http://schemas.openxmlformats.org/drawingml/2006/picture">
                   <pic:nvPicPr>
-                    <pic:cNvPr id="2" name="Figure_5.png"/>
+                    <pic:cNvPr id="1" name=""/>
                     <pic:cNvPicPr/>
                   </pic:nvPicPr>
                   <pic:blipFill>
-                    <a:blip r:embed="rId14">
-                      <a:extLst>
-                        <a:ext uri="{28A0092B-C50C-407E-A947-70E740481C1C}">
-                          <a14:useLocalDpi xmlns:a14="http://schemas.microsoft.com/office/drawing/2010/main" val="0"/>
-                        </a:ext>
-                      </a:extLst>
-                    </a:blip>
+                    <a:blip r:embed="rId14"/>
                     <a:stretch>
                       <a:fillRect/>
                     </a:stretch>
@@ -5439,7 +5464,7 @@
                   <pic:spPr>
                     <a:xfrm>
                       <a:off x="0" y="0"/>
-                      <a:ext cx="4778050" cy="4515156"/>
+                      <a:ext cx="5943600" cy="3366135"/>
                     </a:xfrm>
                     <a:prstGeom prst="rect">
                       <a:avLst/>
@@ -5461,64 +5486,85 @@
         <w:br/>
       </w:r>
       <w:r>
+        <w:t>The second step size</w:t>
+      </w:r>
+      <w:r>
+        <w:t>-</w:t>
+      </w:r>
+      <m:oMath>
+        <m:sSub>
+          <m:sSubPr>
+            <m:ctrlPr>
+              <w:rPr>
+                <w:rFonts w:ascii="Cambria Math" w:hAnsi="Cambria Math"/>
+                <w:i/>
+              </w:rPr>
+            </m:ctrlPr>
+          </m:sSubPr>
+          <m:e>
+            <m:r>
+              <w:rPr>
+                <w:rFonts w:ascii="Cambria Math" w:hAnsi="Cambria Math"/>
+              </w:rPr>
+              <m:t>α</m:t>
+            </m:r>
+          </m:e>
+          <m:sub>
+            <m:r>
+              <w:rPr>
+                <w:rFonts w:ascii="Cambria Math" w:hAnsi="Cambria Math"/>
+              </w:rPr>
+              <m:t>2</m:t>
+            </m:r>
+          </m:sub>
+        </m:sSub>
+      </m:oMath>
+      <w:r>
+        <w:t xml:space="preserve"> remains constant to all iterations</w:t>
+      </w:r>
+      <w:r>
+        <w:t>.</w:t>
+      </w:r>
+      <w:r>
+        <w:t xml:space="preserve"> </w:t>
+      </w:r>
+      <w:r>
+        <w:t>T</w:t>
+      </w:r>
+      <w:r>
+        <w:t>hus</w:t>
+      </w:r>
+      <w:r>
+        <w:t>,</w:t>
+      </w:r>
+      <w:r>
+        <w:t xml:space="preserve"> the convergence relatively keeps the same </w:t>
+      </w:r>
+      <w:r>
+        <w:t>high rate to convergence in the long term. At start it’s slow, but in the long term it’s much higher than the other steps tested (get smaller as time goes by)</w:t>
+      </w:r>
+      <w:r>
+        <w:t>.</w:t>
+      </w:r>
+      <w:r>
+        <w:t xml:space="preserve"> The problem is, it’s not really the average between estimations as in the first step size and may be more noisy.</w:t>
+      </w:r>
+      <w:r>
         <w:br/>
       </w:r>
       <w:r>
         <w:lastRenderedPageBreak/>
+        <w:t>plot:</w:t>
+      </w:r>
+      <w:r>
         <w:br/>
       </w:r>
       <w:r>
-        <w:br/>
-      </w:r>
-      <w:r>
-        <w:br/>
-      </w:r>
-      <w:r>
-        <w:t>The second step size remains constant to all iterations</w:t>
-      </w:r>
-      <w:r>
-        <w:t>.</w:t>
-      </w:r>
-      <w:r>
-        <w:t xml:space="preserve"> </w:t>
-      </w:r>
-      <w:r>
-        <w:t>T</w:t>
-      </w:r>
-      <w:r>
-        <w:t>hus</w:t>
-      </w:r>
-      <w:r>
-        <w:t>,</w:t>
-      </w:r>
-      <w:r>
-        <w:t xml:space="preserve"> the convergence relatively keeps the same </w:t>
-      </w:r>
-      <w:r>
-        <w:t>high rate to convergence in the long term. At start it’s slow, but in the long term it’s much higher than the other steps tested (get smaller as time goes by)</w:t>
-      </w:r>
-      <w:r>
-        <w:t>.</w:t>
-      </w:r>
-      <w:r>
-        <w:t xml:space="preserve"> The problem is, it’s not really the average between estimations as in the first step size and may be more noisy.</w:t>
-      </w:r>
-      <w:r>
-        <w:br/>
-        <w:t>plot:</w:t>
-      </w:r>
-      <w:r>
-        <w:br/>
-      </w:r>
-      <w:r>
-        <w:rPr>
-          <w:noProof/>
-        </w:rPr>
         <w:drawing>
-          <wp:inline distT="0" distB="0" distL="0" distR="0" wp14:anchorId="269B6ED5" wp14:editId="2C23EFE8">
-            <wp:extent cx="4999682" cy="4624705"/>
-            <wp:effectExtent l="0" t="0" r="0" b="4445"/>
-            <wp:docPr id="4" name="Picture 4" descr="A picture containing text, map&#10;&#10;Description automatically generated"/>
+          <wp:inline distT="0" distB="0" distL="0" distR="0" wp14:anchorId="57F1BFDE" wp14:editId="315EB851">
+            <wp:extent cx="5943600" cy="3463290"/>
+            <wp:effectExtent l="0" t="0" r="0" b="3810"/>
+            <wp:docPr id="9" name="Picture 9"/>
             <wp:cNvGraphicFramePr>
               <a:graphicFrameLocks xmlns:a="http://schemas.openxmlformats.org/drawingml/2006/main" noChangeAspect="1"/>
             </wp:cNvGraphicFramePr>
@@ -5526,17 +5572,11 @@
               <a:graphicData uri="http://schemas.openxmlformats.org/drawingml/2006/picture">
                 <pic:pic xmlns:pic="http://schemas.openxmlformats.org/drawingml/2006/picture">
                   <pic:nvPicPr>
-                    <pic:cNvPr id="4" name="Figure_6.png"/>
+                    <pic:cNvPr id="1" name=""/>
                     <pic:cNvPicPr/>
                   </pic:nvPicPr>
                   <pic:blipFill>
-                    <a:blip r:embed="rId15">
-                      <a:extLst>
-                        <a:ext uri="{28A0092B-C50C-407E-A947-70E740481C1C}">
-                          <a14:useLocalDpi xmlns:a14="http://schemas.microsoft.com/office/drawing/2010/main" val="0"/>
-                        </a:ext>
-                      </a:extLst>
-                    </a:blip>
+                    <a:blip r:embed="rId15"/>
                     <a:stretch>
                       <a:fillRect/>
                     </a:stretch>
@@ -5544,7 +5584,7 @@
                   <pic:spPr>
                     <a:xfrm>
                       <a:off x="0" y="0"/>
-                      <a:ext cx="5033486" cy="4655974"/>
+                      <a:ext cx="5943600" cy="3463290"/>
                     </a:xfrm>
                     <a:prstGeom prst="rect">
                       <a:avLst/>
@@ -5565,30 +5605,124 @@
         </w:tabs>
       </w:pPr>
       <w:r>
-        <w:t>The third step size starts with ~0.1 alpha and the pace in which the step size getting smaller is less sharp than the first step size</w:t>
-      </w:r>
-      <w:r>
-        <w:t>. Meaning, it’s some kind of a merge between the previous steps. We keep high rate of convergence for a longer period of time, but also does averaging between value estimations in the long term.</w:t>
+        <w:t>The third step size</w:t>
+      </w:r>
+      <w:r>
+        <w:t xml:space="preserve">- </w:t>
+      </w:r>
+      <m:oMath>
+        <m:sSub>
+          <m:sSubPr>
+            <m:ctrlPr>
+              <w:rPr>
+                <w:rFonts w:ascii="Cambria Math" w:hAnsi="Cambria Math"/>
+                <w:i/>
+              </w:rPr>
+            </m:ctrlPr>
+          </m:sSubPr>
+          <m:e>
+            <m:r>
+              <w:rPr>
+                <w:rFonts w:ascii="Cambria Math" w:hAnsi="Cambria Math"/>
+              </w:rPr>
+              <m:t>α</m:t>
+            </m:r>
+          </m:e>
+          <m:sub>
+            <m:r>
+              <w:rPr>
+                <w:rFonts w:ascii="Cambria Math" w:hAnsi="Cambria Math"/>
+              </w:rPr>
+              <m:t>3</m:t>
+            </m:r>
+          </m:sub>
+        </m:sSub>
+      </m:oMath>
+      <w:r>
+        <w:t xml:space="preserve"> starts with ~0.1 alpha and the pace in which the step size getting smaller is less sharp than the first step size</w:t>
+      </w:r>
+      <w:r>
+        <w:t>. Meaning, it’s some kind of a merge between the previous steps</w:t>
+      </w:r>
+      <w:r>
+        <w:t xml:space="preserve"> - </w:t>
+      </w:r>
+      <m:oMath>
+        <m:sSub>
+          <m:sSubPr>
+            <m:ctrlPr>
+              <w:rPr>
+                <w:rFonts w:ascii="Cambria Math" w:hAnsi="Cambria Math"/>
+                <w:i/>
+              </w:rPr>
+            </m:ctrlPr>
+          </m:sSubPr>
+          <m:e>
+            <m:r>
+              <w:rPr>
+                <w:rFonts w:ascii="Cambria Math" w:hAnsi="Cambria Math"/>
+              </w:rPr>
+              <m:t>α</m:t>
+            </m:r>
+          </m:e>
+          <m:sub>
+            <m:r>
+              <w:rPr>
+                <w:rFonts w:ascii="Cambria Math" w:hAnsi="Cambria Math"/>
+              </w:rPr>
+              <m:t>1</m:t>
+            </m:r>
+          </m:sub>
+        </m:sSub>
+        <m:r>
+          <w:rPr>
+            <w:rFonts w:ascii="Cambria Math" w:hAnsi="Cambria Math"/>
+          </w:rPr>
+          <m:t>,</m:t>
+        </m:r>
+        <m:sSub>
+          <m:sSubPr>
+            <m:ctrlPr>
+              <w:rPr>
+                <w:rFonts w:ascii="Cambria Math" w:hAnsi="Cambria Math"/>
+                <w:i/>
+              </w:rPr>
+            </m:ctrlPr>
+          </m:sSubPr>
+          <m:e>
+            <m:r>
+              <w:rPr>
+                <w:rFonts w:ascii="Cambria Math" w:hAnsi="Cambria Math"/>
+              </w:rPr>
+              <m:t>α</m:t>
+            </m:r>
+          </m:e>
+          <m:sub>
+            <m:r>
+              <w:rPr>
+                <w:rFonts w:ascii="Cambria Math" w:hAnsi="Cambria Math"/>
+              </w:rPr>
+              <m:t>2</m:t>
+            </m:r>
+          </m:sub>
+        </m:sSub>
+      </m:oMath>
+      <w:r>
+        <w:t>. We keep high rate of convergence for a longer period of time, but also does averaging between value estimations in the long term.</w:t>
       </w:r>
       <w:r>
         <w:br/>
-      </w:r>
-      <w:r>
-        <w:lastRenderedPageBreak/>
         <w:t>plot:</w:t>
       </w:r>
       <w:r>
         <w:br/>
       </w:r>
       <w:r>
-        <w:rPr>
-          <w:noProof/>
-        </w:rPr>
         <w:drawing>
-          <wp:inline distT="0" distB="0" distL="0" distR="0" wp14:anchorId="5BA29A5A" wp14:editId="35DB0E1A">
-            <wp:extent cx="4648200" cy="4403871"/>
+          <wp:inline distT="0" distB="0" distL="0" distR="0" wp14:anchorId="50646E3D" wp14:editId="206DA67F">
+            <wp:extent cx="5943600" cy="3410585"/>
             <wp:effectExtent l="0" t="0" r="0" b="0"/>
-            <wp:docPr id="5" name="Picture 5" descr="A close up of text on a white background&#10;&#10;Description automatically generated"/>
+            <wp:docPr id="12" name="Picture 12"/>
             <wp:cNvGraphicFramePr>
               <a:graphicFrameLocks xmlns:a="http://schemas.openxmlformats.org/drawingml/2006/main" noChangeAspect="1"/>
             </wp:cNvGraphicFramePr>
@@ -5596,17 +5730,11 @@
               <a:graphicData uri="http://schemas.openxmlformats.org/drawingml/2006/picture">
                 <pic:pic xmlns:pic="http://schemas.openxmlformats.org/drawingml/2006/picture">
                   <pic:nvPicPr>
-                    <pic:cNvPr id="5" name="Figure_7.png"/>
+                    <pic:cNvPr id="1" name=""/>
                     <pic:cNvPicPr/>
                   </pic:nvPicPr>
                   <pic:blipFill>
-                    <a:blip r:embed="rId16">
-                      <a:extLst>
-                        <a:ext uri="{28A0092B-C50C-407E-A947-70E740481C1C}">
-                          <a14:useLocalDpi xmlns:a14="http://schemas.microsoft.com/office/drawing/2010/main" val="0"/>
-                        </a:ext>
-                      </a:extLst>
-                    </a:blip>
+                    <a:blip r:embed="rId16"/>
                     <a:stretch>
                       <a:fillRect/>
                     </a:stretch>
@@ -5614,7 +5742,7 @@
                   <pic:spPr>
                     <a:xfrm>
                       <a:off x="0" y="0"/>
-                      <a:ext cx="4662856" cy="4417756"/>
+                      <a:ext cx="5943600" cy="3410585"/>
                     </a:xfrm>
                     <a:prstGeom prst="rect">
                       <a:avLst/>
@@ -5642,22 +5770,1065 @@
         </w:tabs>
       </w:pPr>
       <w:r>
+        <w:lastRenderedPageBreak/>
         <w:t>We’ve tested the third step size using different values for lambda (</w:t>
       </w:r>
       <w:r>
         <w:t>0.1,</w:t>
       </w:r>
       <w:r>
-        <w:t>0.5,0.9):</w:t>
-      </w:r>
-      <w:r>
-        <w:br/>
+        <w:t>0.5,0.9)</w:t>
+      </w:r>
+      <w:r>
+        <w:t xml:space="preserve">. Plots of </w:t>
+      </w:r>
+      <w:r>
+        <w:t>the average results(</w:t>
+      </w:r>
+      <w:r>
+        <w:t xml:space="preserve"> 20 runs)</w:t>
+      </w:r>
+      <w:r>
+        <w:t xml:space="preserve"> for </w:t>
+      </w:r>
+      <m:oMath>
+        <m:sSub>
+          <m:sSubPr>
+            <m:ctrlPr>
+              <w:rPr>
+                <w:rFonts w:ascii="Cambria Math" w:hAnsi="Cambria Math"/>
+                <w:i/>
+              </w:rPr>
+            </m:ctrlPr>
+          </m:sSubPr>
+          <m:e>
+            <m:d>
+              <m:dPr>
+                <m:begChr m:val="|"/>
+                <m:endChr m:val="|"/>
+                <m:ctrlPr>
+                  <w:rPr>
+                    <w:rFonts w:ascii="Cambria Math" w:hAnsi="Cambria Math"/>
+                    <w:i/>
+                  </w:rPr>
+                </m:ctrlPr>
+              </m:dPr>
+              <m:e>
+                <m:d>
+                  <m:dPr>
+                    <m:begChr m:val="|"/>
+                    <m:endChr m:val="|"/>
+                    <m:ctrlPr>
+                      <w:rPr>
+                        <w:rFonts w:ascii="Cambria Math" w:hAnsi="Cambria Math"/>
+                        <w:i/>
+                      </w:rPr>
+                    </m:ctrlPr>
+                  </m:dPr>
+                  <m:e>
+                    <m:sSup>
+                      <m:sSupPr>
+                        <m:ctrlPr>
+                          <w:rPr>
+                            <w:rFonts w:ascii="Cambria Math" w:hAnsi="Cambria Math"/>
+                            <w:i/>
+                          </w:rPr>
+                        </m:ctrlPr>
+                      </m:sSupPr>
+                      <m:e>
+                        <m:r>
+                          <w:rPr>
+                            <w:rFonts w:ascii="Cambria Math" w:hAnsi="Cambria Math"/>
+                          </w:rPr>
+                          <m:t>V</m:t>
+                        </m:r>
+                      </m:e>
+                      <m:sup>
+                        <m:sSub>
+                          <m:sSubPr>
+                            <m:ctrlPr>
+                              <w:rPr>
+                                <w:rFonts w:ascii="Cambria Math" w:hAnsi="Cambria Math"/>
+                                <w:i/>
+                              </w:rPr>
+                            </m:ctrlPr>
+                          </m:sSubPr>
+                          <m:e>
+                            <m:r>
+                              <w:rPr>
+                                <w:rFonts w:ascii="Cambria Math" w:hAnsi="Cambria Math"/>
+                              </w:rPr>
+                              <m:t>π</m:t>
+                            </m:r>
+                          </m:e>
+                          <m:sub>
+                            <m:r>
+                              <w:rPr>
+                                <w:rFonts w:ascii="Cambria Math" w:hAnsi="Cambria Math"/>
+                              </w:rPr>
+                              <m:t>c</m:t>
+                            </m:r>
+                          </m:sub>
+                        </m:sSub>
+                      </m:sup>
+                    </m:sSup>
+                    <m:r>
+                      <w:rPr>
+                        <w:rFonts w:ascii="Cambria Math" w:hAnsi="Cambria Math"/>
+                      </w:rPr>
+                      <m:t>-</m:t>
+                    </m:r>
+                    <m:sSub>
+                      <m:sSubPr>
+                        <m:ctrlPr>
+                          <w:rPr>
+                            <w:rFonts w:ascii="Cambria Math" w:hAnsi="Cambria Math"/>
+                            <w:i/>
+                          </w:rPr>
+                        </m:ctrlPr>
+                      </m:sSubPr>
+                      <m:e>
+                        <m:acc>
+                          <m:accPr>
+                            <m:ctrlPr>
+                              <w:rPr>
+                                <w:rFonts w:ascii="Cambria Math" w:hAnsi="Cambria Math"/>
+                                <w:i/>
+                              </w:rPr>
+                            </m:ctrlPr>
+                          </m:accPr>
+                          <m:e>
+                            <m:r>
+                              <w:rPr>
+                                <w:rFonts w:ascii="Cambria Math" w:hAnsi="Cambria Math"/>
+                              </w:rPr>
+                              <m:t>V</m:t>
+                            </m:r>
+                          </m:e>
+                        </m:acc>
+                      </m:e>
+                      <m:sub>
+                        <m:r>
+                          <w:rPr>
+                            <w:rFonts w:ascii="Cambria Math" w:hAnsi="Cambria Math"/>
+                          </w:rPr>
+                          <m:t>TD</m:t>
+                        </m:r>
+                      </m:sub>
+                    </m:sSub>
+                  </m:e>
+                </m:d>
+              </m:e>
+            </m:d>
+          </m:e>
+          <m:sub>
+            <m:r>
+              <w:rPr>
+                <w:rFonts w:ascii="Cambria Math" w:hAnsi="Cambria Math"/>
+              </w:rPr>
+              <m:t>∞</m:t>
+            </m:r>
+          </m:sub>
+        </m:sSub>
+        <m:r>
+          <w:rPr>
+            <w:rFonts w:ascii="Cambria Math" w:hAnsi="Cambria Math"/>
+          </w:rPr>
+          <m:t>, |</m:t>
+        </m:r>
+        <m:sSub>
+          <m:sSubPr>
+            <m:ctrlPr>
+              <w:rPr>
+                <w:rFonts w:ascii="Cambria Math" w:hAnsi="Cambria Math"/>
+                <w:i/>
+              </w:rPr>
+            </m:ctrlPr>
+          </m:sSubPr>
+          <m:e>
+            <m:sSup>
+              <m:sSupPr>
+                <m:ctrlPr>
+                  <w:rPr>
+                    <w:rFonts w:ascii="Cambria Math" w:hAnsi="Cambria Math"/>
+                    <w:i/>
+                  </w:rPr>
+                </m:ctrlPr>
+              </m:sSupPr>
+              <m:e>
+                <m:r>
+                  <w:rPr>
+                    <w:rFonts w:ascii="Cambria Math" w:hAnsi="Cambria Math"/>
+                  </w:rPr>
+                  <m:t>V</m:t>
+                </m:r>
+              </m:e>
+              <m:sup>
+                <m:sSub>
+                  <m:sSubPr>
+                    <m:ctrlPr>
+                      <w:rPr>
+                        <w:rFonts w:ascii="Cambria Math" w:hAnsi="Cambria Math"/>
+                        <w:i/>
+                      </w:rPr>
+                    </m:ctrlPr>
+                  </m:sSubPr>
+                  <m:e>
+                    <m:r>
+                      <w:rPr>
+                        <w:rFonts w:ascii="Cambria Math" w:hAnsi="Cambria Math"/>
+                      </w:rPr>
+                      <m:t>π</m:t>
+                    </m:r>
+                  </m:e>
+                  <m:sub>
+                    <m:r>
+                      <w:rPr>
+                        <w:rFonts w:ascii="Cambria Math" w:hAnsi="Cambria Math"/>
+                      </w:rPr>
+                      <m:t>c</m:t>
+                    </m:r>
+                  </m:sub>
+                </m:sSub>
+              </m:sup>
+            </m:sSup>
+            <m:r>
+              <w:rPr>
+                <w:rFonts w:ascii="Cambria Math" w:hAnsi="Cambria Math"/>
+              </w:rPr>
+              <m:t>(</m:t>
+            </m:r>
+            <m:sSub>
+              <m:sSubPr>
+                <m:ctrlPr>
+                  <w:rPr>
+                    <w:rFonts w:ascii="Cambria Math" w:hAnsi="Cambria Math"/>
+                    <w:i/>
+                  </w:rPr>
+                </m:ctrlPr>
+              </m:sSubPr>
+              <m:e>
+                <m:r>
+                  <w:rPr>
+                    <w:rFonts w:ascii="Cambria Math" w:hAnsi="Cambria Math"/>
+                  </w:rPr>
+                  <m:t>s</m:t>
+                </m:r>
+              </m:e>
+              <m:sub>
+                <m:r>
+                  <w:rPr>
+                    <w:rFonts w:ascii="Cambria Math" w:hAnsi="Cambria Math"/>
+                  </w:rPr>
+                  <m:t>0</m:t>
+                </m:r>
+              </m:sub>
+            </m:sSub>
+            <m:r>
+              <w:rPr>
+                <w:rFonts w:ascii="Cambria Math" w:hAnsi="Cambria Math"/>
+              </w:rPr>
+              <m:t>)</m:t>
+            </m:r>
+            <m:r>
+              <w:rPr>
+                <w:rFonts w:ascii="Cambria Math" w:hAnsi="Cambria Math"/>
+              </w:rPr>
+              <m:t>-</m:t>
+            </m:r>
+            <m:sSub>
+              <m:sSubPr>
+                <m:ctrlPr>
+                  <w:rPr>
+                    <w:rFonts w:ascii="Cambria Math" w:hAnsi="Cambria Math"/>
+                    <w:i/>
+                  </w:rPr>
+                </m:ctrlPr>
+              </m:sSubPr>
+              <m:e>
+                <m:acc>
+                  <m:accPr>
+                    <m:ctrlPr>
+                      <w:rPr>
+                        <w:rFonts w:ascii="Cambria Math" w:hAnsi="Cambria Math"/>
+                        <w:i/>
+                      </w:rPr>
+                    </m:ctrlPr>
+                  </m:accPr>
+                  <m:e>
+                    <m:r>
+                      <w:rPr>
+                        <w:rFonts w:ascii="Cambria Math" w:hAnsi="Cambria Math"/>
+                      </w:rPr>
+                      <m:t>V</m:t>
+                    </m:r>
+                  </m:e>
+                </m:acc>
+              </m:e>
+              <m:sub>
+                <m:r>
+                  <w:rPr>
+                    <w:rFonts w:ascii="Cambria Math" w:hAnsi="Cambria Math"/>
+                  </w:rPr>
+                  <m:t>TD</m:t>
+                </m:r>
+              </m:sub>
+            </m:sSub>
+            <m:r>
+              <w:rPr>
+                <w:rFonts w:ascii="Cambria Math" w:hAnsi="Cambria Math"/>
+              </w:rPr>
+              <m:t>(</m:t>
+            </m:r>
+            <m:sSub>
+              <m:sSubPr>
+                <m:ctrlPr>
+                  <w:rPr>
+                    <w:rFonts w:ascii="Cambria Math" w:hAnsi="Cambria Math"/>
+                    <w:i/>
+                  </w:rPr>
+                </m:ctrlPr>
+              </m:sSubPr>
+              <m:e>
+                <m:r>
+                  <w:rPr>
+                    <w:rFonts w:ascii="Cambria Math" w:hAnsi="Cambria Math"/>
+                  </w:rPr>
+                  <m:t>s</m:t>
+                </m:r>
+              </m:e>
+              <m:sub>
+                <m:r>
+                  <w:rPr>
+                    <w:rFonts w:ascii="Cambria Math" w:hAnsi="Cambria Math"/>
+                  </w:rPr>
+                  <m:t>0</m:t>
+                </m:r>
+              </m:sub>
+            </m:sSub>
+            <m:r>
+              <w:rPr>
+                <w:rFonts w:ascii="Cambria Math" w:hAnsi="Cambria Math"/>
+              </w:rPr>
+              <m:t>)</m:t>
+            </m:r>
+            <m:r>
+              <w:rPr>
+                <w:rFonts w:ascii="Cambria Math" w:hAnsi="Cambria Math"/>
+              </w:rPr>
+              <m:t>|</m:t>
+            </m:r>
+          </m:e>
+          <m:sub>
+            <m:r>
+              <w:rPr>
+                <w:rFonts w:ascii="Cambria Math" w:hAnsi="Cambria Math"/>
+              </w:rPr>
+              <m:t>∞</m:t>
+            </m:r>
+          </m:sub>
+        </m:sSub>
+        <m:r>
+          <w:rPr>
+            <w:rFonts w:ascii="Cambria Math" w:hAnsi="Cambria Math"/>
+          </w:rPr>
+          <m:t xml:space="preserve"> </m:t>
+        </m:r>
+      </m:oMath>
+      <w:r>
+        <w:rPr>
+          <w:rFonts w:eastAsiaTheme="minorEastAsia"/>
+        </w:rPr>
+        <w:t>:</w:t>
+      </w:r>
+    </w:p>
+    <w:p>
+      <w:pPr>
+        <w:tabs>
+          <w:tab w:val="left" w:pos="902"/>
+        </w:tabs>
+        <w:ind w:left="360"/>
+      </w:pPr>
+      <w:r>
+        <w:t xml:space="preserve">       </w:t>
+      </w:r>
+      <w:r>
+        <w:drawing>
+          <wp:inline distT="0" distB="0" distL="0" distR="0" wp14:anchorId="745E66D3" wp14:editId="23362C5F">
+            <wp:extent cx="4685972" cy="2399168"/>
+            <wp:effectExtent l="0" t="0" r="635" b="1270"/>
+            <wp:docPr id="14" name="Picture 14"/>
+            <wp:cNvGraphicFramePr>
+              <a:graphicFrameLocks xmlns:a="http://schemas.openxmlformats.org/drawingml/2006/main" noChangeAspect="1"/>
+            </wp:cNvGraphicFramePr>
+            <a:graphic xmlns:a="http://schemas.openxmlformats.org/drawingml/2006/main">
+              <a:graphicData uri="http://schemas.openxmlformats.org/drawingml/2006/picture">
+                <pic:pic xmlns:pic="http://schemas.openxmlformats.org/drawingml/2006/picture">
+                  <pic:nvPicPr>
+                    <pic:cNvPr id="1" name=""/>
+                    <pic:cNvPicPr/>
+                  </pic:nvPicPr>
+                  <pic:blipFill rotWithShape="1">
+                    <a:blip r:embed="rId17"/>
+                    <a:srcRect t="4271"/>
+                    <a:stretch/>
+                  </pic:blipFill>
+                  <pic:spPr bwMode="auto">
+                    <a:xfrm>
+                      <a:off x="0" y="0"/>
+                      <a:ext cx="4712597" cy="2412800"/>
+                    </a:xfrm>
+                    <a:prstGeom prst="rect">
+                      <a:avLst/>
+                    </a:prstGeom>
+                    <a:ln>
+                      <a:noFill/>
+                    </a:ln>
+                    <a:extLst>
+                      <a:ext uri="{53640926-AAD7-44D8-BBD7-CCE9431645EC}">
+                        <a14:shadowObscured xmlns:a14="http://schemas.microsoft.com/office/drawing/2010/main"/>
+                      </a:ext>
+                    </a:extLst>
+                  </pic:spPr>
+                </pic:pic>
+              </a:graphicData>
+            </a:graphic>
+          </wp:inline>
+        </w:drawing>
+      </w:r>
+    </w:p>
+    <w:p>
+      <w:pPr>
+        <w:pStyle w:val="ListParagraph"/>
+        <w:tabs>
+          <w:tab w:val="left" w:pos="902"/>
+        </w:tabs>
+      </w:pPr>
+      <w:r>
+        <w:drawing>
+          <wp:inline distT="0" distB="0" distL="0" distR="0" wp14:anchorId="63B772DE" wp14:editId="4D2A9960">
+            <wp:extent cx="4753472" cy="2500143"/>
+            <wp:effectExtent l="0" t="0" r="9525" b="0"/>
+            <wp:docPr id="15" name="Picture 15"/>
+            <wp:cNvGraphicFramePr>
+              <a:graphicFrameLocks xmlns:a="http://schemas.openxmlformats.org/drawingml/2006/main" noChangeAspect="1"/>
+            </wp:cNvGraphicFramePr>
+            <a:graphic xmlns:a="http://schemas.openxmlformats.org/drawingml/2006/main">
+              <a:graphicData uri="http://schemas.openxmlformats.org/drawingml/2006/picture">
+                <pic:pic xmlns:pic="http://schemas.openxmlformats.org/drawingml/2006/picture">
+                  <pic:nvPicPr>
+                    <pic:cNvPr id="1" name=""/>
+                    <pic:cNvPicPr/>
+                  </pic:nvPicPr>
+                  <pic:blipFill>
+                    <a:blip r:embed="rId18"/>
+                    <a:stretch>
+                      <a:fillRect/>
+                    </a:stretch>
+                  </pic:blipFill>
+                  <pic:spPr>
+                    <a:xfrm>
+                      <a:off x="0" y="0"/>
+                      <a:ext cx="4763541" cy="2505439"/>
+                    </a:xfrm>
+                    <a:prstGeom prst="rect">
+                      <a:avLst/>
+                    </a:prstGeom>
+                  </pic:spPr>
+                </pic:pic>
+              </a:graphicData>
+            </a:graphic>
+          </wp:inline>
+        </w:drawing>
+      </w:r>
+      <w:r>
+        <w:drawing>
+          <wp:inline distT="0" distB="0" distL="0" distR="0" wp14:anchorId="3C3190F1" wp14:editId="0372142E">
+            <wp:extent cx="4760280" cy="2495586"/>
+            <wp:effectExtent l="0" t="0" r="2540" b="0"/>
+            <wp:docPr id="13" name="Picture 13"/>
+            <wp:cNvGraphicFramePr>
+              <a:graphicFrameLocks xmlns:a="http://schemas.openxmlformats.org/drawingml/2006/main" noChangeAspect="1"/>
+            </wp:cNvGraphicFramePr>
+            <a:graphic xmlns:a="http://schemas.openxmlformats.org/drawingml/2006/main">
+              <a:graphicData uri="http://schemas.openxmlformats.org/drawingml/2006/picture">
+                <pic:pic xmlns:pic="http://schemas.openxmlformats.org/drawingml/2006/picture">
+                  <pic:nvPicPr>
+                    <pic:cNvPr id="1" name=""/>
+                    <pic:cNvPicPr/>
+                  </pic:nvPicPr>
+                  <pic:blipFill>
+                    <a:blip r:embed="rId19"/>
+                    <a:stretch>
+                      <a:fillRect/>
+                    </a:stretch>
+                  </pic:blipFill>
+                  <pic:spPr>
+                    <a:xfrm>
+                      <a:off x="0" y="0"/>
+                      <a:ext cx="4787651" cy="2509935"/>
+                    </a:xfrm>
+                    <a:prstGeom prst="rect">
+                      <a:avLst/>
+                    </a:prstGeom>
+                  </pic:spPr>
+                </pic:pic>
+              </a:graphicData>
+            </a:graphic>
+          </wp:inline>
+        </w:drawing>
+      </w:r>
+    </w:p>
+    <w:p>
+      <w:pPr>
+        <w:pStyle w:val="ListParagraph"/>
+        <w:numPr>
+          <w:ilvl w:val="0"/>
+          <w:numId w:val="1"/>
+        </w:numPr>
+        <w:tabs>
+          <w:tab w:val="left" w:pos="902"/>
+        </w:tabs>
+      </w:pPr>
+      <w:r>
+        <w:rPr>
+          <w:rFonts w:hint="cs"/>
+        </w:rPr>
+        <w:lastRenderedPageBreak/>
+        <w:t>R</w:t>
+      </w:r>
+      <w:r>
+        <w:t>esults of the Q</w:t>
+      </w:r>
+      <w:r>
+        <w:t xml:space="preserve">-Learning </w:t>
+      </w:r>
+      <w:r>
+        <w:t xml:space="preserve">for </w:t>
+      </w:r>
+      <m:oMath>
+        <m:r>
+          <w:rPr>
+            <w:rFonts w:ascii="Cambria Math" w:hAnsi="Cambria Math"/>
+          </w:rPr>
+          <m:t>ϵ=0.1</m:t>
+        </m:r>
+      </m:oMath>
+      <w:r>
+        <w:rPr>
+          <w:rFonts w:eastAsiaTheme="minorEastAsia"/>
+        </w:rPr>
+        <w:t xml:space="preserve"> </w:t>
+      </w:r>
+      <w:r>
+        <w:rPr>
+          <w:rFonts w:eastAsiaTheme="minorEastAsia"/>
+        </w:rPr>
+        <w:t>over 100,000 iterations</w:t>
+      </w:r>
+      <w:r>
+        <w:rPr>
+          <w:rFonts w:eastAsiaTheme="minorEastAsia"/>
+        </w:rPr>
+        <w:t>-</w:t>
+      </w:r>
+    </w:p>
+    <w:p>
+      <w:pPr>
+        <w:pStyle w:val="ListParagraph"/>
+        <w:tabs>
+          <w:tab w:val="left" w:pos="902"/>
+        </w:tabs>
+      </w:pPr>
+      <w:r>
+        <w:t xml:space="preserve">Displayed in plots </w:t>
+      </w:r>
+      <w:r>
+        <w:t xml:space="preserve">are </w:t>
+      </w:r>
+      <w:r>
+        <w:t xml:space="preserve">1000 </w:t>
+      </w:r>
+      <w:r>
+        <w:t xml:space="preserve">sampled </w:t>
+      </w:r>
+      <w:r>
+        <w:t>points</w:t>
+      </w:r>
+      <w:r>
+        <w:t xml:space="preserve"> (sample for </w:t>
+      </w:r>
+      <w:r>
+        <w:t>every 100</w:t>
+      </w:r>
+      <w:r>
+        <w:rPr>
+          <w:vertAlign w:val="superscript"/>
+        </w:rPr>
+        <w:t>th</w:t>
+      </w:r>
+      <w:r>
+        <w:t xml:space="preserve"> iteration</w:t>
+      </w:r>
+      <w:r>
+        <w:t>)</w:t>
+      </w:r>
+      <w:r>
+        <w:t>.</w:t>
+      </w:r>
+    </w:p>
+    <w:p>
+      <w:pPr>
+        <w:pStyle w:val="ListParagraph"/>
+        <w:tabs>
+          <w:tab w:val="left" w:pos="902"/>
+        </w:tabs>
+      </w:pPr>
+      <w:r>
+        <w:drawing>
+          <wp:inline distT="0" distB="0" distL="0" distR="0" wp14:anchorId="469FCB68" wp14:editId="3EFB8143">
+            <wp:extent cx="4795745" cy="2533650"/>
+            <wp:effectExtent l="0" t="0" r="5080" b="0"/>
+            <wp:docPr id="21" name="Picture 21"/>
+            <wp:cNvGraphicFramePr>
+              <a:graphicFrameLocks xmlns:a="http://schemas.openxmlformats.org/drawingml/2006/main" noChangeAspect="1"/>
+            </wp:cNvGraphicFramePr>
+            <a:graphic xmlns:a="http://schemas.openxmlformats.org/drawingml/2006/main">
+              <a:graphicData uri="http://schemas.openxmlformats.org/drawingml/2006/picture">
+                <pic:pic xmlns:pic="http://schemas.openxmlformats.org/drawingml/2006/picture">
+                  <pic:nvPicPr>
+                    <pic:cNvPr id="1" name=""/>
+                    <pic:cNvPicPr/>
+                  </pic:nvPicPr>
+                  <pic:blipFill>
+                    <a:blip r:embed="rId20"/>
+                    <a:stretch>
+                      <a:fillRect/>
+                    </a:stretch>
+                  </pic:blipFill>
+                  <pic:spPr>
+                    <a:xfrm>
+                      <a:off x="0" y="0"/>
+                      <a:ext cx="4811532" cy="2541990"/>
+                    </a:xfrm>
+                    <a:prstGeom prst="rect">
+                      <a:avLst/>
+                    </a:prstGeom>
+                  </pic:spPr>
+                </pic:pic>
+              </a:graphicData>
+            </a:graphic>
+          </wp:inline>
+        </w:drawing>
+      </w:r>
+    </w:p>
+    <w:p>
+      <w:pPr>
+        <w:ind w:firstLine="720"/>
+      </w:pPr>
+      <w:r>
+        <w:drawing>
+          <wp:inline distT="0" distB="0" distL="0" distR="0" wp14:anchorId="16E670CC" wp14:editId="3110A948">
+            <wp:extent cx="4708283" cy="2463800"/>
+            <wp:effectExtent l="0" t="0" r="0" b="0"/>
+            <wp:docPr id="20" name="Picture 20"/>
+            <wp:cNvGraphicFramePr>
+              <a:graphicFrameLocks xmlns:a="http://schemas.openxmlformats.org/drawingml/2006/main" noChangeAspect="1"/>
+            </wp:cNvGraphicFramePr>
+            <a:graphic xmlns:a="http://schemas.openxmlformats.org/drawingml/2006/main">
+              <a:graphicData uri="http://schemas.openxmlformats.org/drawingml/2006/picture">
+                <pic:pic xmlns:pic="http://schemas.openxmlformats.org/drawingml/2006/picture">
+                  <pic:nvPicPr>
+                    <pic:cNvPr id="1" name=""/>
+                    <pic:cNvPicPr/>
+                  </pic:nvPicPr>
+                  <pic:blipFill>
+                    <a:blip r:embed="rId21"/>
+                    <a:stretch>
+                      <a:fillRect/>
+                    </a:stretch>
+                  </pic:blipFill>
+                  <pic:spPr>
+                    <a:xfrm>
+                      <a:off x="0" y="0"/>
+                      <a:ext cx="4751249" cy="2486283"/>
+                    </a:xfrm>
+                    <a:prstGeom prst="rect">
+                      <a:avLst/>
+                    </a:prstGeom>
+                  </pic:spPr>
+                </pic:pic>
+              </a:graphicData>
+            </a:graphic>
+          </wp:inline>
+        </w:drawing>
+      </w:r>
+    </w:p>
+    <w:p>
+      <w:pPr>
+        <w:ind w:firstLine="720"/>
+      </w:pPr>
+      <w:r>
+        <w:drawing>
+          <wp:inline distT="0" distB="0" distL="0" distR="0" wp14:anchorId="5C19AE8E" wp14:editId="483D28B6">
+            <wp:extent cx="4612808" cy="2540000"/>
+            <wp:effectExtent l="0" t="0" r="0" b="0"/>
+            <wp:docPr id="19" name="Picture 19"/>
+            <wp:cNvGraphicFramePr>
+              <a:graphicFrameLocks xmlns:a="http://schemas.openxmlformats.org/drawingml/2006/main" noChangeAspect="1"/>
+            </wp:cNvGraphicFramePr>
+            <a:graphic xmlns:a="http://schemas.openxmlformats.org/drawingml/2006/main">
+              <a:graphicData uri="http://schemas.openxmlformats.org/drawingml/2006/picture">
+                <pic:pic xmlns:pic="http://schemas.openxmlformats.org/drawingml/2006/picture">
+                  <pic:nvPicPr>
+                    <pic:cNvPr id="1" name=""/>
+                    <pic:cNvPicPr/>
+                  </pic:nvPicPr>
+                  <pic:blipFill>
+                    <a:blip r:embed="rId22"/>
+                    <a:stretch>
+                      <a:fillRect/>
+                    </a:stretch>
+                  </pic:blipFill>
+                  <pic:spPr>
+                    <a:xfrm>
+                      <a:off x="0" y="0"/>
+                      <a:ext cx="4662003" cy="2567089"/>
+                    </a:xfrm>
+                    <a:prstGeom prst="rect">
+                      <a:avLst/>
+                    </a:prstGeom>
+                  </pic:spPr>
+                </pic:pic>
+              </a:graphicData>
+            </a:graphic>
+          </wp:inline>
+        </w:drawing>
+      </w:r>
+    </w:p>
+    <w:p>
+      <w:pPr>
+        <w:pStyle w:val="ListParagraph"/>
+        <w:numPr>
+          <w:ilvl w:val="0"/>
+          <w:numId w:val="1"/>
+        </w:numPr>
+        <w:tabs>
+          <w:tab w:val="left" w:pos="902"/>
+        </w:tabs>
+      </w:pPr>
+      <w:r>
+        <w:rPr>
+          <w:rFonts w:hint="cs"/>
+        </w:rPr>
+        <w:lastRenderedPageBreak/>
+        <w:t>R</w:t>
+      </w:r>
+      <w:r>
+        <w:t xml:space="preserve">esults of the Q-Learning for </w:t>
+      </w:r>
+      <m:oMath>
+        <m:r>
+          <w:rPr>
+            <w:rFonts w:ascii="Cambria Math" w:hAnsi="Cambria Math"/>
+          </w:rPr>
+          <m:t>ϵ=0.</m:t>
+        </m:r>
+        <m:r>
+          <w:rPr>
+            <w:rFonts w:ascii="Cambria Math" w:hAnsi="Cambria Math"/>
+          </w:rPr>
+          <m:t>0</m:t>
+        </m:r>
+        <m:r>
+          <w:rPr>
+            <w:rFonts w:ascii="Cambria Math" w:hAnsi="Cambria Math"/>
+          </w:rPr>
+          <m:t>1</m:t>
+        </m:r>
+      </m:oMath>
+      <w:r>
+        <w:rPr>
+          <w:rFonts w:eastAsiaTheme="minorEastAsia"/>
+        </w:rPr>
+        <w:t xml:space="preserve"> and step size </w:t>
+      </w:r>
+      <m:oMath>
+        <m:sSub>
+          <m:sSubPr>
+            <m:ctrlPr>
+              <w:rPr>
+                <w:rFonts w:ascii="Cambria Math" w:eastAsiaTheme="minorEastAsia" w:hAnsi="Cambria Math"/>
+                <w:i/>
+              </w:rPr>
+            </m:ctrlPr>
+          </m:sSubPr>
+          <m:e>
+            <m:r>
+              <w:rPr>
+                <w:rFonts w:ascii="Cambria Math" w:eastAsiaTheme="minorEastAsia" w:hAnsi="Cambria Math"/>
+              </w:rPr>
+              <m:t>α</m:t>
+            </m:r>
+          </m:e>
+          <m:sub>
+            <m:r>
+              <w:rPr>
+                <w:rFonts w:ascii="Cambria Math" w:eastAsiaTheme="minorEastAsia" w:hAnsi="Cambria Math"/>
+              </w:rPr>
+              <m:t>3</m:t>
+            </m:r>
+          </m:sub>
+        </m:sSub>
+      </m:oMath>
+      <w:r>
+        <w:rPr>
+          <w:rFonts w:eastAsiaTheme="minorEastAsia"/>
+        </w:rPr>
+        <w:t xml:space="preserve"> </w:t>
+      </w:r>
+      <w:r>
+        <w:rPr>
+          <w:rFonts w:eastAsiaTheme="minorEastAsia"/>
+        </w:rPr>
+        <w:t>over 100,000 iterations-</w:t>
+      </w:r>
+    </w:p>
+    <w:p>
+      <w:pPr>
+        <w:pStyle w:val="ListParagraph"/>
+        <w:tabs>
+          <w:tab w:val="left" w:pos="902"/>
+        </w:tabs>
+      </w:pPr>
+      <w:r>
+        <w:t>Displayed in plots</w:t>
+      </w:r>
+      <w:r>
+        <w:t xml:space="preserve"> are</w:t>
+      </w:r>
+      <w:r>
+        <w:t xml:space="preserve"> 1000 sampled </w:t>
+      </w:r>
+      <w:r>
+        <w:t>points</w:t>
+      </w:r>
+      <w:r>
+        <w:t xml:space="preserve"> </w:t>
+      </w:r>
+      <w:r>
+        <w:t>(sample for every 100</w:t>
+      </w:r>
+      <w:r>
+        <w:rPr>
+          <w:vertAlign w:val="superscript"/>
+        </w:rPr>
+        <w:t>th</w:t>
+      </w:r>
+      <w:r>
+        <w:t xml:space="preserve"> iteration)</w:t>
+      </w:r>
+      <w:r>
+        <w:t>.</w:t>
+      </w:r>
+    </w:p>
+    <w:p>
+      <w:pPr>
+        <w:pStyle w:val="ListParagraph"/>
+      </w:pPr>
+      <w:r>
+        <w:drawing>
+          <wp:inline distT="0" distB="0" distL="0" distR="0" wp14:anchorId="75E2D876" wp14:editId="4A98B36E">
+            <wp:extent cx="5943600" cy="3037840"/>
+            <wp:effectExtent l="0" t="0" r="0" b="0"/>
+            <wp:docPr id="18" name="Picture 18"/>
+            <wp:cNvGraphicFramePr>
+              <a:graphicFrameLocks xmlns:a="http://schemas.openxmlformats.org/drawingml/2006/main" noChangeAspect="1"/>
+            </wp:cNvGraphicFramePr>
+            <a:graphic xmlns:a="http://schemas.openxmlformats.org/drawingml/2006/main">
+              <a:graphicData uri="http://schemas.openxmlformats.org/drawingml/2006/picture">
+                <pic:pic xmlns:pic="http://schemas.openxmlformats.org/drawingml/2006/picture">
+                  <pic:nvPicPr>
+                    <pic:cNvPr id="1" name=""/>
+                    <pic:cNvPicPr/>
+                  </pic:nvPicPr>
+                  <pic:blipFill>
+                    <a:blip r:embed="rId23"/>
+                    <a:stretch>
+                      <a:fillRect/>
+                    </a:stretch>
+                  </pic:blipFill>
+                  <pic:spPr>
+                    <a:xfrm>
+                      <a:off x="0" y="0"/>
+                      <a:ext cx="5943600" cy="3037840"/>
+                    </a:xfrm>
+                    <a:prstGeom prst="rect">
+                      <a:avLst/>
+                    </a:prstGeom>
+                  </pic:spPr>
+                </pic:pic>
+              </a:graphicData>
+            </a:graphic>
+          </wp:inline>
+        </w:drawing>
+      </w:r>
+    </w:p>
+    <w:p>
+      <w:pPr>
+        <w:pStyle w:val="ListParagraph"/>
+      </w:pPr>
+    </w:p>
+    <w:p>
+      <w:pPr>
+        <w:pStyle w:val="ListParagraph"/>
+        <w:rPr>
+          <w:rFonts w:eastAsiaTheme="minorEastAsia"/>
+        </w:rPr>
+      </w:pPr>
+      <w:r>
+        <w:t xml:space="preserve">Changing the value of </w:t>
+      </w:r>
+      <m:oMath>
+        <m:r>
+          <w:rPr>
+            <w:rFonts w:ascii="Cambria Math" w:hAnsi="Cambria Math"/>
+          </w:rPr>
+          <m:t>ϵ</m:t>
+        </m:r>
+      </m:oMath>
+      <w:r>
+        <w:rPr>
+          <w:rFonts w:eastAsiaTheme="minorEastAsia"/>
+        </w:rPr>
+        <w:t xml:space="preserve"> </w:t>
+      </w:r>
+      <w:r>
+        <w:rPr>
+          <w:rFonts w:eastAsiaTheme="minorEastAsia"/>
+        </w:rPr>
+        <w:t>affects</w:t>
+      </w:r>
+      <w:r>
+        <w:rPr>
+          <w:rFonts w:eastAsiaTheme="minorEastAsia"/>
+        </w:rPr>
+        <w:t xml:space="preserve"> the </w:t>
+      </w:r>
+      <w:r>
+        <w:rPr>
+          <w:rFonts w:eastAsiaTheme="minorEastAsia"/>
+        </w:rPr>
+        <w:t>ratio between expl</w:t>
+      </w:r>
+      <w:r>
+        <w:rPr>
+          <w:rFonts w:eastAsiaTheme="minorEastAsia"/>
+        </w:rPr>
+        <w:t>oration</w:t>
+      </w:r>
+      <w:r>
+        <w:rPr>
+          <w:rFonts w:eastAsiaTheme="minorEastAsia"/>
+        </w:rPr>
+        <w:t xml:space="preserve"> and </w:t>
+      </w:r>
+      <w:r>
+        <w:rPr>
+          <w:rFonts w:eastAsiaTheme="minorEastAsia"/>
+        </w:rPr>
+        <w:t xml:space="preserve">exploitation </w:t>
+      </w:r>
+      <w:r>
+        <w:rPr>
+          <w:rFonts w:eastAsiaTheme="minorEastAsia"/>
+        </w:rPr>
+        <w:t xml:space="preserve">in the </w:t>
+      </w:r>
+      <w:r>
+        <w:rPr>
+          <w:rFonts w:eastAsiaTheme="minorEastAsia"/>
+        </w:rPr>
+        <w:t>learning process.</w:t>
+      </w:r>
+      <w:r>
+        <w:rPr>
+          <w:rFonts w:eastAsiaTheme="minorEastAsia"/>
+        </w:rPr>
+        <w:t xml:space="preserve"> </w:t>
+      </w:r>
+      <w:r>
+        <w:rPr>
+          <w:rFonts w:eastAsiaTheme="minorEastAsia"/>
+        </w:rPr>
+        <w:t xml:space="preserve">For smaller </w:t>
+      </w:r>
+      <m:oMath>
+        <m:r>
+          <w:rPr>
+            <w:rFonts w:ascii="Cambria Math" w:eastAsiaTheme="minorEastAsia" w:hAnsi="Cambria Math"/>
+          </w:rPr>
+          <m:t>ϵ</m:t>
+        </m:r>
+      </m:oMath>
+      <w:r>
+        <w:rPr>
+          <w:rFonts w:eastAsiaTheme="minorEastAsia"/>
+        </w:rPr>
+        <w:t xml:space="preserve"> </w:t>
+      </w:r>
+      <w:r>
+        <w:rPr>
+          <w:rFonts w:eastAsiaTheme="minorEastAsia"/>
+        </w:rPr>
+        <w:t xml:space="preserve">the probability of exploring some of the states is smaller, </w:t>
+      </w:r>
+      <w:r>
+        <w:rPr>
+          <w:rFonts w:eastAsiaTheme="minorEastAsia"/>
+        </w:rPr>
+        <w:t xml:space="preserve">however </w:t>
+      </w:r>
+      <w:r>
+        <w:rPr>
+          <w:rFonts w:eastAsiaTheme="minorEastAsia"/>
+        </w:rPr>
+        <w:t xml:space="preserve">we reach similar performance for both cases. </w:t>
+      </w:r>
+      <w:r>
+        <w:rPr>
+          <w:rFonts w:eastAsiaTheme="minorEastAsia"/>
+        </w:rPr>
+        <w:t xml:space="preserve">This could be explained by the relatively small action space for each state </w:t>
+      </w:r>
+      <w:r>
+        <w:rPr>
+          <w:rFonts w:eastAsiaTheme="minorEastAsia"/>
+        </w:rPr>
+        <w:t>and the large number of iterations meaning we rea</w:t>
+      </w:r>
+      <w:r>
+        <w:rPr>
+          <w:rFonts w:eastAsiaTheme="minorEastAsia"/>
+        </w:rPr>
+        <w:t xml:space="preserve">ch exploration of most states in both cases. </w:t>
       </w:r>
       <w:bookmarkStart w:id="0" w:name="_GoBack"/>
       <w:bookmarkEnd w:id="0"/>
       <w:r>
-        <w:br/>
-      </w:r>
+        <w:rPr>
+          <w:rFonts w:eastAsiaTheme="minorEastAsia"/>
+        </w:rPr>
+        <w:t xml:space="preserve">  </w:t>
+      </w:r>
+    </w:p>
+    <w:p>
+      <w:pPr>
+        <w:pStyle w:val="ListParagraph"/>
+        <w:rPr>
+          <w:rFonts w:eastAsiaTheme="minorEastAsia"/>
+        </w:rPr>
+      </w:pPr>
     </w:p>
     <w:sectPr>
       <w:pgSz w:w="12240" w:h="15840"/>
@@ -6660,18 +7831,10 @@
 </file>
 
 <file path=customXml/item1.xml><?xml version="1.0" encoding="utf-8"?>
-<?mso-contentType ?>
-<FormTemplates xmlns="http://schemas.microsoft.com/sharepoint/v3/contenttype/forms">
-  <Display>DocumentLibraryForm</Display>
-  <Edit>DocumentLibraryForm</Edit>
-  <New>DocumentLibraryForm</New>
-</FormTemplates>
-</file>
-
-<file path=customXml/item2.xml><?xml version="1.0" encoding="utf-8"?>
-<ct:contentTypeSchema xmlns:ct="http://schemas.microsoft.com/office/2006/metadata/contentType" xmlns:ma="http://schemas.microsoft.com/office/2006/metadata/properties/metaAttributes" ct:_="" ma:_="" ma:contentTypeName="Document" ma:contentTypeID="0x01010071AB54D9F6C5F34DB41AE07CC42B6219" ma:contentTypeVersion="9" ma:contentTypeDescription="Create a new document." ma:contentTypeScope="" ma:versionID="74cd041c9f098d4725c9f3adde822d27">
-  <xsd:schema xmlns:xsd="http://www.w3.org/2001/XMLSchema" xmlns:xs="http://www.w3.org/2001/XMLSchema" xmlns:p="http://schemas.microsoft.com/office/2006/metadata/properties" xmlns:ns3="9e929100-3223-4ae4-94fa-8ceaa95fe906" targetNamespace="http://schemas.microsoft.com/office/2006/metadata/properties" ma:root="true" ma:fieldsID="930f7c92ce6e730d63b5a1bcbd14282b" ns3:_="">
-    <xsd:import namespace="9e929100-3223-4ae4-94fa-8ceaa95fe906"/>
+<ct:contentTypeSchema xmlns:ct="http://schemas.microsoft.com/office/2006/metadata/contentType" xmlns:ma="http://schemas.microsoft.com/office/2006/metadata/properties/metaAttributes" ct:_="" ma:_="" ma:contentTypeName="Document" ma:contentTypeID="0x010100D5CC94F24AA3574587F22E999C5465B1" ma:contentTypeVersion="12" ma:contentTypeDescription="Create a new document." ma:contentTypeScope="" ma:versionID="54b6ab79ff2e36928958a9f72f70e008">
+  <xsd:schema xmlns:xsd="http://www.w3.org/2001/XMLSchema" xmlns:xs="http://www.w3.org/2001/XMLSchema" xmlns:p="http://schemas.microsoft.com/office/2006/metadata/properties" xmlns:ns3="a020700e-5205-40c5-855f-e99ef7adac1f" xmlns:ns4="4c6704b2-63bd-4811-8fcb-479ef015be46" targetNamespace="http://schemas.microsoft.com/office/2006/metadata/properties" ma:root="true" ma:fieldsID="210d315a99902943aa5185ce01ad4903" ns3:_="" ns4:_="">
+    <xsd:import namespace="a020700e-5205-40c5-855f-e99ef7adac1f"/>
+    <xsd:import namespace="4c6704b2-63bd-4811-8fcb-479ef015be46"/>
     <xsd:element name="properties">
       <xsd:complexType>
         <xsd:sequence>
@@ -6682,11 +7845,14 @@
                 <xsd:element ref="ns3:MediaServiceFastMetadata" minOccurs="0"/>
                 <xsd:element ref="ns3:MediaServiceAutoTags" minOccurs="0"/>
                 <xsd:element ref="ns3:MediaServiceOCR" minOccurs="0"/>
+                <xsd:element ref="ns3:MediaServiceDateTaken" minOccurs="0"/>
+                <xsd:element ref="ns3:MediaServiceGenerationTime" minOccurs="0"/>
+                <xsd:element ref="ns3:MediaServiceEventHashCode" minOccurs="0"/>
+                <xsd:element ref="ns4:SharedWithUsers" minOccurs="0"/>
+                <xsd:element ref="ns4:SharedWithDetails" minOccurs="0"/>
+                <xsd:element ref="ns4:SharingHintHash" minOccurs="0"/>
                 <xsd:element ref="ns3:MediaServiceAutoKeyPoints" minOccurs="0"/>
                 <xsd:element ref="ns3:MediaServiceKeyPoints" minOccurs="0"/>
-                <xsd:element ref="ns3:MediaServiceGenerationTime" minOccurs="0"/>
-                <xsd:element ref="ns3:MediaServiceEventHashCode" minOccurs="0"/>
-                <xsd:element ref="ns3:MediaServiceDateTaken" minOccurs="0"/>
               </xsd:all>
             </xsd:complexType>
           </xsd:element>
@@ -6694,7 +7860,7 @@
       </xsd:complexType>
     </xsd:element>
   </xsd:schema>
-  <xsd:schema xmlns:xsd="http://www.w3.org/2001/XMLSchema" xmlns:xs="http://www.w3.org/2001/XMLSchema" xmlns:dms="http://schemas.microsoft.com/office/2006/documentManagement/types" xmlns:pc="http://schemas.microsoft.com/office/infopath/2007/PartnerControls" targetNamespace="9e929100-3223-4ae4-94fa-8ceaa95fe906" elementFormDefault="qualified">
+  <xsd:schema xmlns:xsd="http://www.w3.org/2001/XMLSchema" xmlns:xs="http://www.w3.org/2001/XMLSchema" xmlns:dms="http://schemas.microsoft.com/office/2006/documentManagement/types" xmlns:pc="http://schemas.microsoft.com/office/infopath/2007/PartnerControls" targetNamespace="a020700e-5205-40c5-855f-e99ef7adac1f" elementFormDefault="qualified">
     <xsd:import namespace="http://schemas.microsoft.com/office/2006/documentManagement/types"/>
     <xsd:import namespace="http://schemas.microsoft.com/office/infopath/2007/PartnerControls"/>
     <xsd:element name="MediaServiceMetadata" ma:index="8" nillable="true" ma:displayName="MediaServiceMetadata" ma:hidden="true" ma:internalName="MediaServiceMetadata" ma:readOnly="true">
@@ -6719,29 +7885,64 @@
         </xsd:restriction>
       </xsd:simpleType>
     </xsd:element>
-    <xsd:element name="MediaServiceAutoKeyPoints" ma:index="12" nillable="true" ma:displayName="MediaServiceAutoKeyPoints" ma:hidden="true" ma:internalName="MediaServiceAutoKeyPoints" ma:readOnly="true">
+    <xsd:element name="MediaServiceDateTaken" ma:index="12" nillable="true" ma:displayName="MediaServiceDateTaken" ma:hidden="true" ma:internalName="MediaServiceDateTaken" ma:readOnly="true">
+      <xsd:simpleType>
+        <xsd:restriction base="dms:Text"/>
+      </xsd:simpleType>
+    </xsd:element>
+    <xsd:element name="MediaServiceGenerationTime" ma:index="13" nillable="true" ma:displayName="MediaServiceGenerationTime" ma:hidden="true" ma:internalName="MediaServiceGenerationTime" ma:readOnly="true">
+      <xsd:simpleType>
+        <xsd:restriction base="dms:Text"/>
+      </xsd:simpleType>
+    </xsd:element>
+    <xsd:element name="MediaServiceEventHashCode" ma:index="14" nillable="true" ma:displayName="MediaServiceEventHashCode" ma:hidden="true" ma:internalName="MediaServiceEventHashCode" ma:readOnly="true">
+      <xsd:simpleType>
+        <xsd:restriction base="dms:Text"/>
+      </xsd:simpleType>
+    </xsd:element>
+    <xsd:element name="MediaServiceAutoKeyPoints" ma:index="18" nillable="true" ma:displayName="MediaServiceAutoKeyPoints" ma:hidden="true" ma:internalName="MediaServiceAutoKeyPoints" ma:readOnly="true">
       <xsd:simpleType>
         <xsd:restriction base="dms:Note"/>
       </xsd:simpleType>
     </xsd:element>
-    <xsd:element name="MediaServiceKeyPoints" ma:index="13" nillable="true" ma:displayName="KeyPoints" ma:internalName="MediaServiceKeyPoints" ma:readOnly="true">
+    <xsd:element name="MediaServiceKeyPoints" ma:index="19" nillable="true" ma:displayName="KeyPoints" ma:internalName="MediaServiceKeyPoints" ma:readOnly="true">
       <xsd:simpleType>
         <xsd:restriction base="dms:Note">
           <xsd:maxLength value="255"/>
         </xsd:restriction>
       </xsd:simpleType>
     </xsd:element>
-    <xsd:element name="MediaServiceGenerationTime" ma:index="14" nillable="true" ma:displayName="MediaServiceGenerationTime" ma:hidden="true" ma:internalName="MediaServiceGenerationTime" ma:readOnly="true">
+  </xsd:schema>
+  <xsd:schema xmlns:xsd="http://www.w3.org/2001/XMLSchema" xmlns:xs="http://www.w3.org/2001/XMLSchema" xmlns:dms="http://schemas.microsoft.com/office/2006/documentManagement/types" xmlns:pc="http://schemas.microsoft.com/office/infopath/2007/PartnerControls" targetNamespace="4c6704b2-63bd-4811-8fcb-479ef015be46" elementFormDefault="qualified">
+    <xsd:import namespace="http://schemas.microsoft.com/office/2006/documentManagement/types"/>
+    <xsd:import namespace="http://schemas.microsoft.com/office/infopath/2007/PartnerControls"/>
+    <xsd:element name="SharedWithUsers" ma:index="15" nillable="true" ma:displayName="Shared With" ma:internalName="SharedWithUsers" ma:readOnly="true">
+      <xsd:complexType>
+        <xsd:complexContent>
+          <xsd:extension base="dms:UserMulti">
+            <xsd:sequence>
+              <xsd:element name="UserInfo" minOccurs="0" maxOccurs="unbounded">
+                <xsd:complexType>
+                  <xsd:sequence>
+                    <xsd:element name="DisplayName" type="xsd:string" minOccurs="0"/>
+                    <xsd:element name="AccountId" type="dms:UserId" minOccurs="0" nillable="true"/>
+                    <xsd:element name="AccountType" type="xsd:string" minOccurs="0"/>
+                  </xsd:sequence>
+                </xsd:complexType>
+              </xsd:element>
+            </xsd:sequence>
+          </xsd:extension>
+        </xsd:complexContent>
+      </xsd:complexType>
+    </xsd:element>
+    <xsd:element name="SharedWithDetails" ma:index="16" nillable="true" ma:displayName="Shared With Details" ma:internalName="SharedWithDetails" ma:readOnly="true">
       <xsd:simpleType>
-        <xsd:restriction base="dms:Text"/>
+        <xsd:restriction base="dms:Note">
+          <xsd:maxLength value="255"/>
+        </xsd:restriction>
       </xsd:simpleType>
     </xsd:element>
-    <xsd:element name="MediaServiceEventHashCode" ma:index="15" nillable="true" ma:displayName="MediaServiceEventHashCode" ma:hidden="true" ma:internalName="MediaServiceEventHashCode" ma:readOnly="true">
-      <xsd:simpleType>
-        <xsd:restriction base="dms:Text"/>
-      </xsd:simpleType>
-    </xsd:element>
-    <xsd:element name="MediaServiceDateTaken" ma:index="16" nillable="true" ma:displayName="MediaServiceDateTaken" ma:hidden="true" ma:internalName="MediaServiceDateTaken" ma:readOnly="true">
+    <xsd:element name="SharingHintHash" ma:index="17" nillable="true" ma:displayName="Sharing Hint Hash" ma:hidden="true" ma:internalName="SharingHintHash" ma:readOnly="true">
       <xsd:simpleType>
         <xsd:restriction base="dms:Text"/>
       </xsd:simpleType>
@@ -6846,28 +8047,30 @@
 </ct:contentTypeSchema>
 </file>
 
-<file path=customXml/item3.xml><?xml version="1.0" encoding="utf-8"?>
+<file path=customXml/item2.xml><?xml version="1.0" encoding="utf-8"?>
 <p:properties xmlns:p="http://schemas.microsoft.com/office/2006/metadata/properties" xmlns:xsi="http://www.w3.org/2001/XMLSchema-instance" xmlns:pc="http://schemas.microsoft.com/office/infopath/2007/PartnerControls">
   <documentManagement/>
 </p:properties>
 </file>
 
-<file path=customXml/itemProps1.xml><?xml version="1.0" encoding="utf-8"?>
-<ds:datastoreItem xmlns:ds="http://schemas.openxmlformats.org/officeDocument/2006/customXml" ds:itemID="{4CFF68FE-9D27-4FA7-8B94-15FD98BC5B7C}">
-  <ds:schemaRefs>
-    <ds:schemaRef ds:uri="http://schemas.microsoft.com/sharepoint/v3/contenttype/forms"/>
-  </ds:schemaRefs>
-</ds:datastoreItem>
+<file path=customXml/item3.xml><?xml version="1.0" encoding="utf-8"?>
+<?mso-contentType ?>
+<FormTemplates xmlns="http://schemas.microsoft.com/sharepoint/v3/contenttype/forms">
+  <Display>DocumentLibraryForm</Display>
+  <Edit>DocumentLibraryForm</Edit>
+  <New>DocumentLibraryForm</New>
+</FormTemplates>
 </file>
 
-<file path=customXml/itemProps2.xml><?xml version="1.0" encoding="utf-8"?>
-<ds:datastoreItem xmlns:ds="http://schemas.openxmlformats.org/officeDocument/2006/customXml" ds:itemID="{FBA6E8EC-1384-40B5-8C1B-5A686B7ED818}">
+<file path=customXml/itemProps1.xml><?xml version="1.0" encoding="utf-8"?>
+<ds:datastoreItem xmlns:ds="http://schemas.openxmlformats.org/officeDocument/2006/customXml" ds:itemID="{AA2F88E1-6A36-4391-B14A-57E57AB3B1DC}">
   <ds:schemaRefs>
     <ds:schemaRef ds:uri="http://schemas.microsoft.com/office/2006/metadata/contentType"/>
     <ds:schemaRef ds:uri="http://schemas.microsoft.com/office/2006/metadata/properties/metaAttributes"/>
     <ds:schemaRef ds:uri="http://www.w3.org/2001/XMLSchema"/>
     <ds:schemaRef ds:uri="http://schemas.microsoft.com/office/2006/metadata/properties"/>
-    <ds:schemaRef ds:uri="9e929100-3223-4ae4-94fa-8ceaa95fe906"/>
+    <ds:schemaRef ds:uri="a020700e-5205-40c5-855f-e99ef7adac1f"/>
+    <ds:schemaRef ds:uri="4c6704b2-63bd-4811-8fcb-479ef015be46"/>
     <ds:schemaRef ds:uri="http://schemas.microsoft.com/office/2006/documentManagement/types"/>
     <ds:schemaRef ds:uri="http://schemas.microsoft.com/office/infopath/2007/PartnerControls"/>
     <ds:schemaRef ds:uri="http://schemas.openxmlformats.org/package/2006/metadata/core-properties"/>
@@ -6878,11 +8081,19 @@
 </ds:datastoreItem>
 </file>
 
-<file path=customXml/itemProps3.xml><?xml version="1.0" encoding="utf-8"?>
+<file path=customXml/itemProps2.xml><?xml version="1.0" encoding="utf-8"?>
 <ds:datastoreItem xmlns:ds="http://schemas.openxmlformats.org/officeDocument/2006/customXml" ds:itemID="{2CFC0684-4385-4476-87A0-24572F53D0CD}">
   <ds:schemaRefs>
     <ds:schemaRef ds:uri="http://schemas.microsoft.com/office/2006/metadata/properties"/>
     <ds:schemaRef ds:uri="http://schemas.microsoft.com/office/infopath/2007/PartnerControls"/>
   </ds:schemaRefs>
 </ds:datastoreItem>
+</file>
+
+<file path=customXml/itemProps3.xml><?xml version="1.0" encoding="utf-8"?>
+<ds:datastoreItem xmlns:ds="http://schemas.openxmlformats.org/officeDocument/2006/customXml" ds:itemID="{4CFF68FE-9D27-4FA7-8B94-15FD98BC5B7C}">
+  <ds:schemaRefs>
+    <ds:schemaRef ds:uri="http://schemas.microsoft.com/sharepoint/v3/contenttype/forms"/>
+  </ds:schemaRefs>
+</ds:datastoreItem>
 </file>
</xml_diff>